<commit_message>
Updated Report for Task 2
</commit_message>
<xml_diff>
--- a/D212_Data Mining/Task 2/D212 - Data Mining II - Task 2.docx
+++ b/D212_Data Mining/Task 2/D212 - Data Mining II - Task 2.docx
@@ -267,7 +267,7 @@
           <w:r>
             <w:fldChar w:fldCharType="separate"/>
           </w:r>
-          <w:hyperlink w:anchor="_Toc179451279" w:history="1">
+          <w:hyperlink w:anchor="_Toc183704376" w:history="1">
             <w:r>
               <w:rPr>
                 <w:rStyle w:val="Hyperlink"/>
@@ -294,7 +294,7 @@
                 <w:noProof/>
                 <w:webHidden/>
               </w:rPr>
-              <w:instrText xml:space="preserve"> PAGEREF _Toc179451279 \h </w:instrText>
+              <w:instrText xml:space="preserve"> PAGEREF _Toc183704376 \h </w:instrText>
             </w:r>
             <w:r>
               <w:rPr>
@@ -336,13 +336,13 @@
               <w14:ligatures w14:val="standardContextual"/>
             </w:rPr>
           </w:pPr>
-          <w:hyperlink w:anchor="_Toc179451280" w:history="1">
+          <w:hyperlink w:anchor="_Toc183704377" w:history="1">
             <w:r>
               <w:rPr>
                 <w:rStyle w:val="Hyperlink"/>
                 <w:noProof/>
               </w:rPr>
-              <w:t>Part II: Technique Justification</w:t>
+              <w:t>Part II: Method Justification</w:t>
             </w:r>
             <w:r>
               <w:rPr>
@@ -363,7 +363,7 @@
                 <w:noProof/>
                 <w:webHidden/>
               </w:rPr>
-              <w:instrText xml:space="preserve"> PAGEREF _Toc179451280 \h </w:instrText>
+              <w:instrText xml:space="preserve"> PAGEREF _Toc183704377 \h </w:instrText>
             </w:r>
             <w:r>
               <w:rPr>
@@ -405,7 +405,7 @@
               <w14:ligatures w14:val="standardContextual"/>
             </w:rPr>
           </w:pPr>
-          <w:hyperlink w:anchor="_Toc179451281" w:history="1">
+          <w:hyperlink w:anchor="_Toc183704378" w:history="1">
             <w:r>
               <w:rPr>
                 <w:rStyle w:val="Hyperlink"/>
@@ -432,7 +432,76 @@
                 <w:noProof/>
                 <w:webHidden/>
               </w:rPr>
-              <w:instrText xml:space="preserve"> PAGEREF _Toc179451281 \h </w:instrText>
+              <w:instrText xml:space="preserve"> PAGEREF _Toc183704378 \h </w:instrText>
+            </w:r>
+            <w:r>
+              <w:rPr>
+                <w:noProof/>
+                <w:webHidden/>
+              </w:rPr>
+            </w:r>
+            <w:r>
+              <w:rPr>
+                <w:noProof/>
+                <w:webHidden/>
+              </w:rPr>
+              <w:fldChar w:fldCharType="separate"/>
+            </w:r>
+            <w:r>
+              <w:rPr>
+                <w:noProof/>
+                <w:webHidden/>
+              </w:rPr>
+              <w:t>4</w:t>
+            </w:r>
+            <w:r>
+              <w:rPr>
+                <w:noProof/>
+                <w:webHidden/>
+              </w:rPr>
+              <w:fldChar w:fldCharType="end"/>
+            </w:r>
+          </w:hyperlink>
+        </w:p>
+        <w:p>
+          <w:pPr>
+            <w:pStyle w:val="TOC1"/>
+            <w:rPr>
+              <w:rFonts w:asciiTheme="minorHAnsi" w:eastAsiaTheme="minorEastAsia" w:hAnsiTheme="minorHAnsi" w:cstheme="minorBidi"/>
+              <w:noProof/>
+              <w:kern w:val="2"/>
+              <w:szCs w:val="24"/>
+              <w14:ligatures w14:val="standardContextual"/>
+            </w:rPr>
+          </w:pPr>
+          <w:hyperlink w:anchor="_Toc183704379" w:history="1">
+            <w:r>
+              <w:rPr>
+                <w:rStyle w:val="Hyperlink"/>
+                <w:noProof/>
+              </w:rPr>
+              <w:t>Part IV: Analysis</w:t>
+            </w:r>
+            <w:r>
+              <w:rPr>
+                <w:noProof/>
+                <w:webHidden/>
+              </w:rPr>
+              <w:tab/>
+            </w:r>
+            <w:r>
+              <w:rPr>
+                <w:noProof/>
+                <w:webHidden/>
+              </w:rPr>
+              <w:fldChar w:fldCharType="begin"/>
+            </w:r>
+            <w:r>
+              <w:rPr>
+                <w:noProof/>
+                <w:webHidden/>
+              </w:rPr>
+              <w:instrText xml:space="preserve"> PAGEREF _Toc183704379 \h </w:instrText>
             </w:r>
             <w:r>
               <w:rPr>
@@ -465,7 +534,10 @@
         </w:p>
         <w:p>
           <w:pPr>
-            <w:pStyle w:val="TOC1"/>
+            <w:pStyle w:val="TOC2"/>
+            <w:tabs>
+              <w:tab w:val="right" w:leader="dot" w:pos="9350"/>
+            </w:tabs>
             <w:rPr>
               <w:rFonts w:asciiTheme="minorHAnsi" w:eastAsiaTheme="minorEastAsia" w:hAnsiTheme="minorHAnsi" w:cstheme="minorBidi"/>
               <w:noProof/>
@@ -474,13 +546,13 @@
               <w14:ligatures w14:val="standardContextual"/>
             </w:rPr>
           </w:pPr>
-          <w:hyperlink w:anchor="_Toc179451282" w:history="1">
+          <w:hyperlink w:anchor="_Toc183704380" w:history="1">
             <w:r>
               <w:rPr>
                 <w:rStyle w:val="Hyperlink"/>
                 <w:noProof/>
               </w:rPr>
-              <w:t>Part IV: Analysis</w:t>
+              <w:t>Determining the Principal Component Matrix</w:t>
             </w:r>
             <w:r>
               <w:rPr>
@@ -501,7 +573,7 @@
                 <w:noProof/>
                 <w:webHidden/>
               </w:rPr>
-              <w:instrText xml:space="preserve"> PAGEREF _Toc179451282 \h </w:instrText>
+              <w:instrText xml:space="preserve"> PAGEREF _Toc183704380 \h </w:instrText>
             </w:r>
             <w:r>
               <w:rPr>
@@ -521,84 +593,7 @@
                 <w:noProof/>
                 <w:webHidden/>
               </w:rPr>
-              <w:t>7</w:t>
-            </w:r>
-            <w:r>
-              <w:rPr>
-                <w:noProof/>
-                <w:webHidden/>
-              </w:rPr>
-              <w:fldChar w:fldCharType="end"/>
-            </w:r>
-          </w:hyperlink>
-        </w:p>
-        <w:p>
-          <w:pPr>
-            <w:pStyle w:val="TOC1"/>
-            <w:rPr>
-              <w:rFonts w:asciiTheme="minorHAnsi" w:eastAsiaTheme="minorEastAsia" w:hAnsiTheme="minorHAnsi" w:cstheme="minorBidi"/>
-              <w:noProof/>
-              <w:kern w:val="2"/>
-              <w:szCs w:val="24"/>
-              <w14:ligatures w14:val="standardContextual"/>
-            </w:rPr>
-          </w:pPr>
-          <w:hyperlink w:anchor="_Toc179451283" w:history="1">
-            <w:r>
-              <w:rPr>
-                <w:rStyle w:val="Hyperlink"/>
-                <w:noProof/>
-              </w:rPr>
-              <w:t xml:space="preserve">Part V: </w:t>
-            </w:r>
-            <w:r>
-              <w:rPr>
-                <w:rStyle w:val="Hyperlink"/>
-                <w:bCs/>
-                <w:noProof/>
-              </w:rPr>
-              <w:t>Data Summary and Implications</w:t>
-            </w:r>
-            <w:r>
-              <w:rPr>
-                <w:noProof/>
-                <w:webHidden/>
-              </w:rPr>
-              <w:tab/>
-            </w:r>
-            <w:r>
-              <w:rPr>
-                <w:noProof/>
-                <w:webHidden/>
-              </w:rPr>
-              <w:fldChar w:fldCharType="begin"/>
-            </w:r>
-            <w:r>
-              <w:rPr>
-                <w:noProof/>
-                <w:webHidden/>
-              </w:rPr>
-              <w:instrText xml:space="preserve"> PAGEREF _Toc179451283 \h </w:instrText>
-            </w:r>
-            <w:r>
-              <w:rPr>
-                <w:noProof/>
-                <w:webHidden/>
-              </w:rPr>
-            </w:r>
-            <w:r>
-              <w:rPr>
-                <w:noProof/>
-                <w:webHidden/>
-              </w:rPr>
-              <w:fldChar w:fldCharType="separate"/>
-            </w:r>
-            <w:r>
-              <w:rPr>
-                <w:noProof/>
-                <w:webHidden/>
-              </w:rPr>
-              <w:t>7</w:t>
+              <w:t>5</w:t>
             </w:r>
             <w:r>
               <w:rPr>
@@ -641,7 +636,7 @@
         <w:pStyle w:val="Heading1"/>
         <w:jc w:val="left"/>
       </w:pPr>
-      <w:bookmarkStart w:id="0" w:name="_Toc179451279"/>
+      <w:bookmarkStart w:id="0" w:name="_Toc183704376"/>
       <w:r>
         <w:lastRenderedPageBreak/>
         <w:t xml:space="preserve">Part </w:t>
@@ -662,31 +657,21 @@
     </w:p>
     <w:p>
       <w:pPr>
-        <w:pStyle w:val="Heading1"/>
-        <w:ind w:firstLine="720"/>
-        <w:jc w:val="left"/>
-        <w:rPr>
-          <w:b w:val="0"/>
-        </w:rPr>
-      </w:pPr>
-      <w:r>
-        <w:rPr>
-          <w:b w:val="0"/>
-        </w:rPr>
+        <w:rPr>
+          <w:b/>
+        </w:rPr>
+      </w:pPr>
+      <w:r>
         <w:t xml:space="preserve">The purpose of this report is to explore the following research question: </w:t>
       </w:r>
       <w:r>
         <w:rPr>
-          <w:b w:val="0"/>
           <w:i/>
           <w:iCs/>
         </w:rPr>
         <w:t>"What factors in a hospital's medical dataset explain the biggest differences in patient readmission outcomes?"</w:t>
       </w:r>
       <w:r>
-        <w:rPr>
-          <w:b w:val="0"/>
-        </w:rPr>
         <w:t xml:space="preserve"> By using Principal Component Analysis (PCA), the goal is to identify the most important variables that influence differences in readmission rates among patients. Understanding these key factors can help hospital staff make informed decisions to improve patient care and lower readmission rates. This question is relevant to real-world healthcare settings, where efficient resource management and focused interventions are essential for better patient outcomes and smoother hospital operations.</w:t>
       </w:r>
     </w:p>
@@ -701,7 +686,7 @@
         <w:pStyle w:val="Heading1"/>
         <w:jc w:val="left"/>
       </w:pPr>
-      <w:bookmarkStart w:id="1" w:name="_Toc179451280"/>
+      <w:bookmarkStart w:id="1" w:name="_Toc183704377"/>
       <w:r>
         <w:t xml:space="preserve">Part II: </w:t>
       </w:r>
@@ -765,7 +750,7 @@
         <w:pStyle w:val="Heading1"/>
         <w:jc w:val="left"/>
       </w:pPr>
-      <w:bookmarkStart w:id="2" w:name="_Toc179451281"/>
+      <w:bookmarkStart w:id="2" w:name="_Toc183704378"/>
       <w:r>
         <w:t>Part II</w:t>
       </w:r>
@@ -785,41 +770,3015 @@
     </w:p>
     <w:p>
       <w:pPr>
-        <w:jc w:val="both"/>
-      </w:pPr>
-    </w:p>
-    <w:p>
-      <w:pPr>
-        <w:jc w:val="both"/>
-      </w:pPr>
+        <w:ind w:firstLine="360"/>
+      </w:pPr>
+      <w:r>
+        <w:t>The continuous variables selected for this analysis are:</w:t>
+      </w:r>
+    </w:p>
+    <w:p>
+      <w:pPr>
+        <w:numPr>
+          <w:ilvl w:val="0"/>
+          <w:numId w:val="4"/>
+        </w:numPr>
+      </w:pPr>
+      <w:r>
+        <w:t>Children: Number of children a patient has.</w:t>
+      </w:r>
+    </w:p>
+    <w:p>
+      <w:pPr>
+        <w:numPr>
+          <w:ilvl w:val="0"/>
+          <w:numId w:val="4"/>
+        </w:numPr>
+      </w:pPr>
+      <w:r>
+        <w:t>Age: Patient's age.</w:t>
+      </w:r>
+    </w:p>
+    <w:p>
+      <w:pPr>
+        <w:numPr>
+          <w:ilvl w:val="0"/>
+          <w:numId w:val="4"/>
+        </w:numPr>
+      </w:pPr>
+      <w:r>
+        <w:t>Income: Income level of the patient.</w:t>
+      </w:r>
+    </w:p>
+    <w:p>
+      <w:pPr>
+        <w:numPr>
+          <w:ilvl w:val="0"/>
+          <w:numId w:val="4"/>
+        </w:numPr>
+      </w:pPr>
+      <w:r>
+        <w:t>VitD_levels: Vitamin D levels measured in the patient.</w:t>
+      </w:r>
+    </w:p>
+    <w:p>
+      <w:pPr>
+        <w:numPr>
+          <w:ilvl w:val="0"/>
+          <w:numId w:val="4"/>
+        </w:numPr>
+      </w:pPr>
+      <w:r>
+        <w:t>Doc_visits: Number of doctor visits made by the patient.</w:t>
+      </w:r>
+    </w:p>
+    <w:p>
+      <w:pPr>
+        <w:numPr>
+          <w:ilvl w:val="0"/>
+          <w:numId w:val="4"/>
+        </w:numPr>
+      </w:pPr>
+      <w:r>
+        <w:t>Full_meals_eaten: Number of full meals eaten daily by the patient.</w:t>
+      </w:r>
+    </w:p>
+    <w:p>
+      <w:pPr>
+        <w:numPr>
+          <w:ilvl w:val="0"/>
+          <w:numId w:val="4"/>
+        </w:numPr>
+      </w:pPr>
+      <w:r>
+        <w:t>vitD_supp: Use of vitamin D supplements by the patient.</w:t>
+      </w:r>
+    </w:p>
+    <w:p>
+      <w:pPr>
+        <w:numPr>
+          <w:ilvl w:val="0"/>
+          <w:numId w:val="4"/>
+        </w:numPr>
+      </w:pPr>
+      <w:r>
+        <w:t>Initial_days: Length of the patient's initial hospital admission.</w:t>
+      </w:r>
+    </w:p>
+    <w:p>
+      <w:pPr>
+        <w:numPr>
+          <w:ilvl w:val="0"/>
+          <w:numId w:val="4"/>
+        </w:numPr>
+      </w:pPr>
+      <w:r>
+        <w:t>TotalCharge: Total cost incurred during the patient's initial hospital stay.</w:t>
+      </w:r>
+    </w:p>
+    <w:p>
+      <w:pPr>
+        <w:numPr>
+          <w:ilvl w:val="0"/>
+          <w:numId w:val="4"/>
+        </w:numPr>
+      </w:pPr>
+      <w:r>
+        <w:t>Additional_charges: Additional costs incurred during the patient's stay.</w:t>
+      </w:r>
+    </w:p>
+    <w:p>
+      <w:r>
+        <w:t>These variables are crucial for understanding patient characteristics, resource usage, and potential financial impacts, which may relate to readmission</w:t>
+      </w:r>
+    </w:p>
+    <w:p/>
+    <w:p>
+      <w:r>
+        <w:t xml:space="preserve">The continuous variables were standardized to ensure that each contributes equally to the analysis. Standardization was performed using the StandardScaler from the scikit-learn library, </w:t>
+      </w:r>
+      <w:r>
+        <w:lastRenderedPageBreak/>
+        <w:t>which scales the data so that each variable has a mean of 0 and a standard deviation of 1. This is a necessary step because PCA is sensitive to the scale of input features</w:t>
+      </w:r>
+      <w:r>
+        <w:t>.</w:t>
+      </w:r>
+    </w:p>
+    <w:p>
+      <w:pPr>
+        <w:pStyle w:val="NormalWeb"/>
+        <w:pBdr>
+          <w:top w:val="single" w:sz="6" w:space="2" w:color="888888"/>
+          <w:left w:val="single" w:sz="6" w:space="2" w:color="888888"/>
+          <w:bottom w:val="single" w:sz="6" w:space="2" w:color="888888"/>
+          <w:right w:val="single" w:sz="6" w:space="2" w:color="888888"/>
+        </w:pBdr>
+        <w:tabs>
+          <w:tab w:val="left" w:pos="916"/>
+          <w:tab w:val="left" w:pos="1832"/>
+          <w:tab w:val="left" w:pos="2748"/>
+          <w:tab w:val="left" w:pos="3664"/>
+          <w:tab w:val="left" w:pos="4580"/>
+          <w:tab w:val="left" w:pos="5496"/>
+          <w:tab w:val="left" w:pos="6412"/>
+          <w:tab w:val="left" w:pos="7328"/>
+          <w:tab w:val="left" w:pos="8244"/>
+          <w:tab w:val="left" w:pos="9160"/>
+          <w:tab w:val="left" w:pos="10076"/>
+          <w:tab w:val="left" w:pos="10992"/>
+          <w:tab w:val="left" w:pos="11908"/>
+          <w:tab w:val="left" w:pos="12824"/>
+          <w:tab w:val="left" w:pos="13740"/>
+          <w:tab w:val="left" w:pos="14656"/>
+        </w:tabs>
+        <w:spacing w:before="0" w:beforeAutospacing="0" w:after="0" w:afterAutospacing="0"/>
+        <w:divId w:val="936908931"/>
+        <w:rPr>
+          <w:rFonts w:ascii="Consolas" w:hAnsi="Consolas" w:cs="Courier New"/>
+          <w:sz w:val="17"/>
+          <w:szCs w:val="17"/>
+        </w:rPr>
+      </w:pPr>
+      <w:r>
+        <w:rPr>
+          <w:rFonts w:ascii="Consolas" w:hAnsi="Consolas" w:cs="Courier New"/>
+          <w:sz w:val="17"/>
+          <w:szCs w:val="17"/>
+        </w:rPr>
+        <w:t xml:space="preserve">1. </w:t>
+      </w:r>
+      <w:r>
+        <w:rPr>
+          <w:rFonts w:ascii="Consolas" w:hAnsi="Consolas" w:cs="Courier New"/>
+          <w:color w:val="880000"/>
+          <w:sz w:val="17"/>
+          <w:szCs w:val="17"/>
+        </w:rPr>
+        <w:t># Dataframe before scaling</w:t>
+      </w:r>
+    </w:p>
+    <w:p>
+      <w:pPr>
+        <w:pStyle w:val="NormalWeb"/>
+        <w:pBdr>
+          <w:top w:val="single" w:sz="6" w:space="2" w:color="888888"/>
+          <w:left w:val="single" w:sz="6" w:space="2" w:color="888888"/>
+          <w:bottom w:val="single" w:sz="6" w:space="2" w:color="888888"/>
+          <w:right w:val="single" w:sz="6" w:space="2" w:color="888888"/>
+        </w:pBdr>
+        <w:tabs>
+          <w:tab w:val="left" w:pos="916"/>
+          <w:tab w:val="left" w:pos="1832"/>
+          <w:tab w:val="left" w:pos="2748"/>
+          <w:tab w:val="left" w:pos="3664"/>
+          <w:tab w:val="left" w:pos="4580"/>
+          <w:tab w:val="left" w:pos="5496"/>
+          <w:tab w:val="left" w:pos="6412"/>
+          <w:tab w:val="left" w:pos="7328"/>
+          <w:tab w:val="left" w:pos="8244"/>
+          <w:tab w:val="left" w:pos="9160"/>
+          <w:tab w:val="left" w:pos="10076"/>
+          <w:tab w:val="left" w:pos="10992"/>
+          <w:tab w:val="left" w:pos="11908"/>
+          <w:tab w:val="left" w:pos="12824"/>
+          <w:tab w:val="left" w:pos="13740"/>
+          <w:tab w:val="left" w:pos="14656"/>
+        </w:tabs>
+        <w:spacing w:before="0" w:beforeAutospacing="0" w:after="0" w:afterAutospacing="0"/>
+        <w:divId w:val="936908931"/>
+        <w:rPr>
+          <w:rFonts w:ascii="Consolas" w:hAnsi="Consolas" w:cs="Courier New"/>
+          <w:sz w:val="17"/>
+          <w:szCs w:val="17"/>
+        </w:rPr>
+      </w:pPr>
+      <w:r>
+        <w:rPr>
+          <w:rFonts w:ascii="Consolas" w:hAnsi="Consolas" w:cs="Courier New"/>
+          <w:sz w:val="17"/>
+          <w:szCs w:val="17"/>
+        </w:rPr>
+        <w:t xml:space="preserve">2. </w:t>
+      </w:r>
+      <w:r>
+        <w:rPr>
+          <w:rFonts w:ascii="Consolas" w:hAnsi="Consolas" w:cs="Courier New"/>
+          <w:color w:val="000000"/>
+          <w:sz w:val="17"/>
+          <w:szCs w:val="17"/>
+        </w:rPr>
+        <w:t>df1</w:t>
+      </w:r>
+      <w:r>
+        <w:rPr>
+          <w:rFonts w:ascii="Consolas" w:hAnsi="Consolas" w:cs="Courier New"/>
+          <w:color w:val="666600"/>
+          <w:sz w:val="17"/>
+          <w:szCs w:val="17"/>
+        </w:rPr>
+        <w:t>.</w:t>
+      </w:r>
+      <w:r>
+        <w:rPr>
+          <w:rFonts w:ascii="Consolas" w:hAnsi="Consolas" w:cs="Courier New"/>
+          <w:color w:val="000000"/>
+          <w:sz w:val="17"/>
+          <w:szCs w:val="17"/>
+        </w:rPr>
+        <w:t>head</w:t>
+      </w:r>
+      <w:r>
+        <w:rPr>
+          <w:rFonts w:ascii="Consolas" w:hAnsi="Consolas" w:cs="Courier New"/>
+          <w:color w:val="666600"/>
+          <w:sz w:val="17"/>
+          <w:szCs w:val="17"/>
+        </w:rPr>
+        <w:t>()</w:t>
+      </w:r>
+    </w:p>
+    <w:p>
+      <w:pPr>
+        <w:pStyle w:val="NormalWeb"/>
+        <w:pBdr>
+          <w:top w:val="single" w:sz="6" w:space="2" w:color="888888"/>
+          <w:left w:val="single" w:sz="6" w:space="2" w:color="888888"/>
+          <w:bottom w:val="single" w:sz="6" w:space="2" w:color="888888"/>
+          <w:right w:val="single" w:sz="6" w:space="2" w:color="888888"/>
+        </w:pBdr>
+        <w:tabs>
+          <w:tab w:val="left" w:pos="916"/>
+          <w:tab w:val="left" w:pos="1832"/>
+          <w:tab w:val="left" w:pos="2748"/>
+          <w:tab w:val="left" w:pos="3664"/>
+          <w:tab w:val="left" w:pos="4580"/>
+          <w:tab w:val="left" w:pos="5496"/>
+          <w:tab w:val="left" w:pos="6412"/>
+          <w:tab w:val="left" w:pos="7328"/>
+          <w:tab w:val="left" w:pos="8244"/>
+          <w:tab w:val="left" w:pos="9160"/>
+          <w:tab w:val="left" w:pos="10076"/>
+          <w:tab w:val="left" w:pos="10992"/>
+          <w:tab w:val="left" w:pos="11908"/>
+          <w:tab w:val="left" w:pos="12824"/>
+          <w:tab w:val="left" w:pos="13740"/>
+          <w:tab w:val="left" w:pos="14656"/>
+        </w:tabs>
+        <w:spacing w:before="0" w:beforeAutospacing="0" w:after="0" w:afterAutospacing="0"/>
+        <w:divId w:val="936908931"/>
+        <w:rPr>
+          <w:rFonts w:ascii="Consolas" w:hAnsi="Consolas" w:cs="Courier New"/>
+          <w:sz w:val="17"/>
+          <w:szCs w:val="17"/>
+        </w:rPr>
+      </w:pPr>
+      <w:r>
+        <w:rPr>
+          <w:rFonts w:ascii="Consolas" w:hAnsi="Consolas" w:cs="Courier New"/>
+          <w:sz w:val="17"/>
+          <w:szCs w:val="17"/>
+        </w:rPr>
+        <w:t xml:space="preserve">3. </w:t>
+      </w:r>
+      <w:r>
+        <w:rPr>
+          <w:rFonts w:ascii="Consolas" w:hAnsi="Consolas" w:cs="Courier New"/>
+          <w:color w:val="000000"/>
+          <w:sz w:val="17"/>
+          <w:szCs w:val="17"/>
+        </w:rPr>
+        <w:t> </w:t>
+      </w:r>
+    </w:p>
+    <w:p>
+      <w:pPr>
+        <w:ind w:firstLine="0"/>
+      </w:pPr>
+      <w:r>
+        <w:drawing>
+          <wp:inline distT="0" distB="0" distL="0" distR="0" wp14:anchorId="0593B4DC" wp14:editId="6DA86794">
+            <wp:extent cx="5943600" cy="1132205"/>
+            <wp:effectExtent l="0" t="0" r="0" b="0"/>
+            <wp:docPr id="1734345546" name="Picture 1" descr="A screenshot of a menu&#10;&#10;Description automatically generated"/>
+            <wp:cNvGraphicFramePr>
+              <a:graphicFrameLocks xmlns:a="http://schemas.openxmlformats.org/drawingml/2006/main" noChangeAspect="1"/>
+            </wp:cNvGraphicFramePr>
+            <a:graphic xmlns:a="http://schemas.openxmlformats.org/drawingml/2006/main">
+              <a:graphicData uri="http://schemas.openxmlformats.org/drawingml/2006/picture">
+                <pic:pic xmlns:pic="http://schemas.openxmlformats.org/drawingml/2006/picture">
+                  <pic:nvPicPr>
+                    <pic:cNvPr id="1734345546" name="Picture 1" descr="A screenshot of a menu&#10;&#10;Description automatically generated"/>
+                    <pic:cNvPicPr/>
+                  </pic:nvPicPr>
+                  <pic:blipFill>
+                    <a:blip r:embed="rId8"/>
+                    <a:stretch>
+                      <a:fillRect/>
+                    </a:stretch>
+                  </pic:blipFill>
+                  <pic:spPr>
+                    <a:xfrm>
+                      <a:off x="0" y="0"/>
+                      <a:ext cx="5943600" cy="1132205"/>
+                    </a:xfrm>
+                    <a:prstGeom prst="rect">
+                      <a:avLst/>
+                    </a:prstGeom>
+                  </pic:spPr>
+                </pic:pic>
+              </a:graphicData>
+            </a:graphic>
+          </wp:inline>
+        </w:drawing>
+      </w:r>
+    </w:p>
+    <w:p>
+      <w:pPr>
+        <w:pStyle w:val="NormalWeb"/>
+        <w:pBdr>
+          <w:top w:val="single" w:sz="6" w:space="2" w:color="888888"/>
+          <w:left w:val="single" w:sz="6" w:space="2" w:color="888888"/>
+          <w:bottom w:val="single" w:sz="6" w:space="2" w:color="888888"/>
+          <w:right w:val="single" w:sz="6" w:space="2" w:color="888888"/>
+        </w:pBdr>
+        <w:tabs>
+          <w:tab w:val="left" w:pos="916"/>
+          <w:tab w:val="left" w:pos="1832"/>
+          <w:tab w:val="left" w:pos="2748"/>
+          <w:tab w:val="left" w:pos="3664"/>
+          <w:tab w:val="left" w:pos="4580"/>
+          <w:tab w:val="left" w:pos="5496"/>
+          <w:tab w:val="left" w:pos="6412"/>
+          <w:tab w:val="left" w:pos="7328"/>
+          <w:tab w:val="left" w:pos="8244"/>
+          <w:tab w:val="left" w:pos="9160"/>
+          <w:tab w:val="left" w:pos="10076"/>
+          <w:tab w:val="left" w:pos="10992"/>
+          <w:tab w:val="left" w:pos="11908"/>
+          <w:tab w:val="left" w:pos="12824"/>
+          <w:tab w:val="left" w:pos="13740"/>
+          <w:tab w:val="left" w:pos="14656"/>
+        </w:tabs>
+        <w:spacing w:before="0" w:beforeAutospacing="0" w:after="0" w:afterAutospacing="0"/>
+        <w:divId w:val="1428422816"/>
+        <w:rPr>
+          <w:rFonts w:ascii="Consolas" w:hAnsi="Consolas" w:cs="Courier New"/>
+          <w:sz w:val="17"/>
+          <w:szCs w:val="17"/>
+        </w:rPr>
+      </w:pPr>
+      <w:r>
+        <w:rPr>
+          <w:rFonts w:ascii="Consolas" w:hAnsi="Consolas" w:cs="Courier New"/>
+          <w:sz w:val="17"/>
+          <w:szCs w:val="17"/>
+        </w:rPr>
+        <w:t xml:space="preserve">1. </w:t>
+      </w:r>
+      <w:r>
+        <w:rPr>
+          <w:rFonts w:ascii="Consolas" w:hAnsi="Consolas" w:cs="Courier New"/>
+          <w:color w:val="880000"/>
+          <w:sz w:val="17"/>
+          <w:szCs w:val="17"/>
+        </w:rPr>
+        <w:t># Using Standard Scaler to scale the dataframe df1</w:t>
+      </w:r>
+    </w:p>
+    <w:p>
+      <w:pPr>
+        <w:pStyle w:val="NormalWeb"/>
+        <w:pBdr>
+          <w:top w:val="single" w:sz="6" w:space="2" w:color="888888"/>
+          <w:left w:val="single" w:sz="6" w:space="2" w:color="888888"/>
+          <w:bottom w:val="single" w:sz="6" w:space="2" w:color="888888"/>
+          <w:right w:val="single" w:sz="6" w:space="2" w:color="888888"/>
+        </w:pBdr>
+        <w:tabs>
+          <w:tab w:val="left" w:pos="916"/>
+          <w:tab w:val="left" w:pos="1832"/>
+          <w:tab w:val="left" w:pos="2748"/>
+          <w:tab w:val="left" w:pos="3664"/>
+          <w:tab w:val="left" w:pos="4580"/>
+          <w:tab w:val="left" w:pos="5496"/>
+          <w:tab w:val="left" w:pos="6412"/>
+          <w:tab w:val="left" w:pos="7328"/>
+          <w:tab w:val="left" w:pos="8244"/>
+          <w:tab w:val="left" w:pos="9160"/>
+          <w:tab w:val="left" w:pos="10076"/>
+          <w:tab w:val="left" w:pos="10992"/>
+          <w:tab w:val="left" w:pos="11908"/>
+          <w:tab w:val="left" w:pos="12824"/>
+          <w:tab w:val="left" w:pos="13740"/>
+          <w:tab w:val="left" w:pos="14656"/>
+        </w:tabs>
+        <w:spacing w:before="0" w:beforeAutospacing="0" w:after="0" w:afterAutospacing="0"/>
+        <w:divId w:val="1428422816"/>
+        <w:rPr>
+          <w:rFonts w:ascii="Consolas" w:hAnsi="Consolas" w:cs="Courier New"/>
+          <w:sz w:val="17"/>
+          <w:szCs w:val="17"/>
+        </w:rPr>
+      </w:pPr>
+      <w:r>
+        <w:rPr>
+          <w:rFonts w:ascii="Consolas" w:hAnsi="Consolas" w:cs="Courier New"/>
+          <w:sz w:val="17"/>
+          <w:szCs w:val="17"/>
+        </w:rPr>
+        <w:t xml:space="preserve">2. </w:t>
+      </w:r>
+      <w:r>
+        <w:rPr>
+          <w:rFonts w:ascii="Consolas" w:hAnsi="Consolas" w:cs="Courier New"/>
+          <w:color w:val="000000"/>
+          <w:sz w:val="17"/>
+          <w:szCs w:val="17"/>
+        </w:rPr>
+        <w:t> </w:t>
+      </w:r>
+    </w:p>
+    <w:p>
+      <w:pPr>
+        <w:pStyle w:val="NormalWeb"/>
+        <w:pBdr>
+          <w:top w:val="single" w:sz="6" w:space="2" w:color="888888"/>
+          <w:left w:val="single" w:sz="6" w:space="2" w:color="888888"/>
+          <w:bottom w:val="single" w:sz="6" w:space="2" w:color="888888"/>
+          <w:right w:val="single" w:sz="6" w:space="2" w:color="888888"/>
+        </w:pBdr>
+        <w:tabs>
+          <w:tab w:val="left" w:pos="916"/>
+          <w:tab w:val="left" w:pos="1832"/>
+          <w:tab w:val="left" w:pos="2748"/>
+          <w:tab w:val="left" w:pos="3664"/>
+          <w:tab w:val="left" w:pos="4580"/>
+          <w:tab w:val="left" w:pos="5496"/>
+          <w:tab w:val="left" w:pos="6412"/>
+          <w:tab w:val="left" w:pos="7328"/>
+          <w:tab w:val="left" w:pos="8244"/>
+          <w:tab w:val="left" w:pos="9160"/>
+          <w:tab w:val="left" w:pos="10076"/>
+          <w:tab w:val="left" w:pos="10992"/>
+          <w:tab w:val="left" w:pos="11908"/>
+          <w:tab w:val="left" w:pos="12824"/>
+          <w:tab w:val="left" w:pos="13740"/>
+          <w:tab w:val="left" w:pos="14656"/>
+        </w:tabs>
+        <w:spacing w:before="0" w:beforeAutospacing="0" w:after="0" w:afterAutospacing="0"/>
+        <w:divId w:val="1428422816"/>
+        <w:rPr>
+          <w:rFonts w:ascii="Consolas" w:hAnsi="Consolas" w:cs="Courier New"/>
+          <w:sz w:val="17"/>
+          <w:szCs w:val="17"/>
+        </w:rPr>
+      </w:pPr>
+      <w:r>
+        <w:rPr>
+          <w:rFonts w:ascii="Consolas" w:hAnsi="Consolas" w:cs="Courier New"/>
+          <w:sz w:val="17"/>
+          <w:szCs w:val="17"/>
+        </w:rPr>
+        <w:t xml:space="preserve">3. </w:t>
+      </w:r>
+      <w:r>
+        <w:rPr>
+          <w:rFonts w:ascii="Consolas" w:hAnsi="Consolas" w:cs="Courier New"/>
+          <w:color w:val="000000"/>
+          <w:sz w:val="17"/>
+          <w:szCs w:val="17"/>
+        </w:rPr>
+        <w:t xml:space="preserve">scaler </w:t>
+      </w:r>
+      <w:r>
+        <w:rPr>
+          <w:rFonts w:ascii="Consolas" w:hAnsi="Consolas" w:cs="Courier New"/>
+          <w:color w:val="666600"/>
+          <w:sz w:val="17"/>
+          <w:szCs w:val="17"/>
+        </w:rPr>
+        <w:t>=</w:t>
+      </w:r>
+      <w:r>
+        <w:rPr>
+          <w:rFonts w:ascii="Consolas" w:hAnsi="Consolas" w:cs="Courier New"/>
+          <w:color w:val="000000"/>
+          <w:sz w:val="17"/>
+          <w:szCs w:val="17"/>
+        </w:rPr>
+        <w:t xml:space="preserve"> </w:t>
+      </w:r>
+      <w:r>
+        <w:rPr>
+          <w:rFonts w:ascii="Consolas" w:hAnsi="Consolas" w:cs="Courier New"/>
+          <w:color w:val="660066"/>
+          <w:sz w:val="17"/>
+          <w:szCs w:val="17"/>
+        </w:rPr>
+        <w:t>StandardScaler</w:t>
+      </w:r>
+      <w:r>
+        <w:rPr>
+          <w:rFonts w:ascii="Consolas" w:hAnsi="Consolas" w:cs="Courier New"/>
+          <w:color w:val="666600"/>
+          <w:sz w:val="17"/>
+          <w:szCs w:val="17"/>
+        </w:rPr>
+        <w:t>()</w:t>
+      </w:r>
+    </w:p>
+    <w:p>
+      <w:pPr>
+        <w:pStyle w:val="NormalWeb"/>
+        <w:pBdr>
+          <w:top w:val="single" w:sz="6" w:space="2" w:color="888888"/>
+          <w:left w:val="single" w:sz="6" w:space="2" w:color="888888"/>
+          <w:bottom w:val="single" w:sz="6" w:space="2" w:color="888888"/>
+          <w:right w:val="single" w:sz="6" w:space="2" w:color="888888"/>
+        </w:pBdr>
+        <w:tabs>
+          <w:tab w:val="left" w:pos="916"/>
+          <w:tab w:val="left" w:pos="1832"/>
+          <w:tab w:val="left" w:pos="2748"/>
+          <w:tab w:val="left" w:pos="3664"/>
+          <w:tab w:val="left" w:pos="4580"/>
+          <w:tab w:val="left" w:pos="5496"/>
+          <w:tab w:val="left" w:pos="6412"/>
+          <w:tab w:val="left" w:pos="7328"/>
+          <w:tab w:val="left" w:pos="8244"/>
+          <w:tab w:val="left" w:pos="9160"/>
+          <w:tab w:val="left" w:pos="10076"/>
+          <w:tab w:val="left" w:pos="10992"/>
+          <w:tab w:val="left" w:pos="11908"/>
+          <w:tab w:val="left" w:pos="12824"/>
+          <w:tab w:val="left" w:pos="13740"/>
+          <w:tab w:val="left" w:pos="14656"/>
+        </w:tabs>
+        <w:spacing w:before="0" w:beforeAutospacing="0" w:after="0" w:afterAutospacing="0"/>
+        <w:divId w:val="1428422816"/>
+        <w:rPr>
+          <w:rFonts w:ascii="Consolas" w:hAnsi="Consolas" w:cs="Courier New"/>
+          <w:sz w:val="17"/>
+          <w:szCs w:val="17"/>
+        </w:rPr>
+      </w:pPr>
+      <w:r>
+        <w:rPr>
+          <w:rFonts w:ascii="Consolas" w:hAnsi="Consolas" w:cs="Courier New"/>
+          <w:sz w:val="17"/>
+          <w:szCs w:val="17"/>
+        </w:rPr>
+        <w:t xml:space="preserve">4. </w:t>
+      </w:r>
+      <w:r>
+        <w:rPr>
+          <w:rFonts w:ascii="Consolas" w:hAnsi="Consolas" w:cs="Courier New"/>
+          <w:color w:val="000000"/>
+          <w:sz w:val="17"/>
+          <w:szCs w:val="17"/>
+        </w:rPr>
+        <w:t xml:space="preserve">df1_scaled </w:t>
+      </w:r>
+      <w:r>
+        <w:rPr>
+          <w:rFonts w:ascii="Consolas" w:hAnsi="Consolas" w:cs="Courier New"/>
+          <w:color w:val="666600"/>
+          <w:sz w:val="17"/>
+          <w:szCs w:val="17"/>
+        </w:rPr>
+        <w:t>=</w:t>
+      </w:r>
+      <w:r>
+        <w:rPr>
+          <w:rFonts w:ascii="Consolas" w:hAnsi="Consolas" w:cs="Courier New"/>
+          <w:color w:val="000000"/>
+          <w:sz w:val="17"/>
+          <w:szCs w:val="17"/>
+        </w:rPr>
+        <w:t xml:space="preserve"> </w:t>
+      </w:r>
+      <w:proofErr w:type="spellStart"/>
+      <w:r>
+        <w:rPr>
+          <w:rFonts w:ascii="Consolas" w:hAnsi="Consolas" w:cs="Courier New"/>
+          <w:color w:val="000000"/>
+          <w:sz w:val="17"/>
+          <w:szCs w:val="17"/>
+        </w:rPr>
+        <w:t>scaler</w:t>
+      </w:r>
+      <w:r>
+        <w:rPr>
+          <w:rFonts w:ascii="Consolas" w:hAnsi="Consolas" w:cs="Courier New"/>
+          <w:color w:val="666600"/>
+          <w:sz w:val="17"/>
+          <w:szCs w:val="17"/>
+        </w:rPr>
+        <w:t>.</w:t>
+      </w:r>
+      <w:r>
+        <w:rPr>
+          <w:rFonts w:ascii="Consolas" w:hAnsi="Consolas" w:cs="Courier New"/>
+          <w:color w:val="000000"/>
+          <w:sz w:val="17"/>
+          <w:szCs w:val="17"/>
+        </w:rPr>
+        <w:t>fit_transform</w:t>
+      </w:r>
+      <w:proofErr w:type="spellEnd"/>
+      <w:r>
+        <w:rPr>
+          <w:rFonts w:ascii="Consolas" w:hAnsi="Consolas" w:cs="Courier New"/>
+          <w:color w:val="666600"/>
+          <w:sz w:val="17"/>
+          <w:szCs w:val="17"/>
+        </w:rPr>
+        <w:t>(</w:t>
+      </w:r>
+      <w:r>
+        <w:rPr>
+          <w:rFonts w:ascii="Consolas" w:hAnsi="Consolas" w:cs="Courier New"/>
+          <w:color w:val="000000"/>
+          <w:sz w:val="17"/>
+          <w:szCs w:val="17"/>
+        </w:rPr>
+        <w:t>df1</w:t>
+      </w:r>
+      <w:r>
+        <w:rPr>
+          <w:rFonts w:ascii="Consolas" w:hAnsi="Consolas" w:cs="Courier New"/>
+          <w:color w:val="666600"/>
+          <w:sz w:val="17"/>
+          <w:szCs w:val="17"/>
+        </w:rPr>
+        <w:t>)</w:t>
+      </w:r>
+      <w:r>
+        <w:rPr>
+          <w:rFonts w:ascii="Consolas" w:hAnsi="Consolas" w:cs="Courier New"/>
+          <w:color w:val="000000"/>
+          <w:sz w:val="17"/>
+          <w:szCs w:val="17"/>
+        </w:rPr>
+        <w:t xml:space="preserve"> </w:t>
+      </w:r>
+      <w:r>
+        <w:rPr>
+          <w:rFonts w:ascii="Consolas" w:hAnsi="Consolas" w:cs="Courier New"/>
+          <w:color w:val="880000"/>
+          <w:sz w:val="17"/>
+          <w:szCs w:val="17"/>
+        </w:rPr>
+        <w:t># First scaling data</w:t>
+      </w:r>
+    </w:p>
+    <w:p>
+      <w:pPr>
+        <w:pStyle w:val="NormalWeb"/>
+        <w:pBdr>
+          <w:top w:val="single" w:sz="6" w:space="2" w:color="888888"/>
+          <w:left w:val="single" w:sz="6" w:space="2" w:color="888888"/>
+          <w:bottom w:val="single" w:sz="6" w:space="2" w:color="888888"/>
+          <w:right w:val="single" w:sz="6" w:space="2" w:color="888888"/>
+        </w:pBdr>
+        <w:tabs>
+          <w:tab w:val="left" w:pos="916"/>
+          <w:tab w:val="left" w:pos="1832"/>
+          <w:tab w:val="left" w:pos="2748"/>
+          <w:tab w:val="left" w:pos="3664"/>
+          <w:tab w:val="left" w:pos="4580"/>
+          <w:tab w:val="left" w:pos="5496"/>
+          <w:tab w:val="left" w:pos="6412"/>
+          <w:tab w:val="left" w:pos="7328"/>
+          <w:tab w:val="left" w:pos="8244"/>
+          <w:tab w:val="left" w:pos="9160"/>
+          <w:tab w:val="left" w:pos="10076"/>
+          <w:tab w:val="left" w:pos="10992"/>
+          <w:tab w:val="left" w:pos="11908"/>
+          <w:tab w:val="left" w:pos="12824"/>
+          <w:tab w:val="left" w:pos="13740"/>
+          <w:tab w:val="left" w:pos="14656"/>
+        </w:tabs>
+        <w:spacing w:before="0" w:beforeAutospacing="0" w:after="0" w:afterAutospacing="0"/>
+        <w:divId w:val="1428422816"/>
+        <w:rPr>
+          <w:rFonts w:ascii="Consolas" w:hAnsi="Consolas" w:cs="Courier New"/>
+          <w:sz w:val="17"/>
+          <w:szCs w:val="17"/>
+        </w:rPr>
+      </w:pPr>
+      <w:r>
+        <w:rPr>
+          <w:rFonts w:ascii="Consolas" w:hAnsi="Consolas" w:cs="Courier New"/>
+          <w:sz w:val="17"/>
+          <w:szCs w:val="17"/>
+        </w:rPr>
+        <w:t xml:space="preserve">5. </w:t>
+      </w:r>
+      <w:r>
+        <w:rPr>
+          <w:rFonts w:ascii="Consolas" w:hAnsi="Consolas" w:cs="Courier New"/>
+          <w:color w:val="000000"/>
+          <w:sz w:val="17"/>
+          <w:szCs w:val="17"/>
+        </w:rPr>
+        <w:t xml:space="preserve">df1_scaled </w:t>
+      </w:r>
+      <w:r>
+        <w:rPr>
+          <w:rFonts w:ascii="Consolas" w:hAnsi="Consolas" w:cs="Courier New"/>
+          <w:color w:val="666600"/>
+          <w:sz w:val="17"/>
+          <w:szCs w:val="17"/>
+        </w:rPr>
+        <w:t>=</w:t>
+      </w:r>
+      <w:r>
+        <w:rPr>
+          <w:rFonts w:ascii="Consolas" w:hAnsi="Consolas" w:cs="Courier New"/>
+          <w:color w:val="000000"/>
+          <w:sz w:val="17"/>
+          <w:szCs w:val="17"/>
+        </w:rPr>
+        <w:t xml:space="preserve"> </w:t>
+      </w:r>
+      <w:proofErr w:type="spellStart"/>
+      <w:r>
+        <w:rPr>
+          <w:rFonts w:ascii="Consolas" w:hAnsi="Consolas" w:cs="Courier New"/>
+          <w:color w:val="000000"/>
+          <w:sz w:val="17"/>
+          <w:szCs w:val="17"/>
+        </w:rPr>
+        <w:t>pd</w:t>
+      </w:r>
+      <w:r>
+        <w:rPr>
+          <w:rFonts w:ascii="Consolas" w:hAnsi="Consolas" w:cs="Courier New"/>
+          <w:color w:val="666600"/>
+          <w:sz w:val="17"/>
+          <w:szCs w:val="17"/>
+        </w:rPr>
+        <w:t>.</w:t>
+      </w:r>
+      <w:r>
+        <w:rPr>
+          <w:rFonts w:ascii="Consolas" w:hAnsi="Consolas" w:cs="Courier New"/>
+          <w:color w:val="660066"/>
+          <w:sz w:val="17"/>
+          <w:szCs w:val="17"/>
+        </w:rPr>
+        <w:t>DataFrame</w:t>
+      </w:r>
+      <w:proofErr w:type="spellEnd"/>
+      <w:r>
+        <w:rPr>
+          <w:rFonts w:ascii="Consolas" w:hAnsi="Consolas" w:cs="Courier New"/>
+          <w:color w:val="666600"/>
+          <w:sz w:val="17"/>
+          <w:szCs w:val="17"/>
+        </w:rPr>
+        <w:t>(</w:t>
+      </w:r>
+      <w:r>
+        <w:rPr>
+          <w:rFonts w:ascii="Consolas" w:hAnsi="Consolas" w:cs="Courier New"/>
+          <w:color w:val="000000"/>
+          <w:sz w:val="17"/>
+          <w:szCs w:val="17"/>
+        </w:rPr>
+        <w:t>df1_scaled</w:t>
+      </w:r>
+      <w:r>
+        <w:rPr>
+          <w:rFonts w:ascii="Consolas" w:hAnsi="Consolas" w:cs="Courier New"/>
+          <w:color w:val="666600"/>
+          <w:sz w:val="17"/>
+          <w:szCs w:val="17"/>
+        </w:rPr>
+        <w:t>,</w:t>
+      </w:r>
+      <w:r>
+        <w:rPr>
+          <w:rFonts w:ascii="Consolas" w:hAnsi="Consolas" w:cs="Courier New"/>
+          <w:color w:val="000000"/>
+          <w:sz w:val="17"/>
+          <w:szCs w:val="17"/>
+        </w:rPr>
+        <w:t xml:space="preserve"> columns</w:t>
+      </w:r>
+      <w:r>
+        <w:rPr>
+          <w:rFonts w:ascii="Consolas" w:hAnsi="Consolas" w:cs="Courier New"/>
+          <w:color w:val="666600"/>
+          <w:sz w:val="17"/>
+          <w:szCs w:val="17"/>
+        </w:rPr>
+        <w:t>=</w:t>
+      </w:r>
+      <w:r>
+        <w:rPr>
+          <w:rFonts w:ascii="Consolas" w:hAnsi="Consolas" w:cs="Courier New"/>
+          <w:color w:val="000000"/>
+          <w:sz w:val="17"/>
+          <w:szCs w:val="17"/>
+        </w:rPr>
+        <w:t>df1_columns</w:t>
+      </w:r>
+      <w:r>
+        <w:rPr>
+          <w:rFonts w:ascii="Consolas" w:hAnsi="Consolas" w:cs="Courier New"/>
+          <w:color w:val="666600"/>
+          <w:sz w:val="17"/>
+          <w:szCs w:val="17"/>
+        </w:rPr>
+        <w:t>)</w:t>
+      </w:r>
+      <w:r>
+        <w:rPr>
+          <w:rFonts w:ascii="Consolas" w:hAnsi="Consolas" w:cs="Courier New"/>
+          <w:color w:val="000000"/>
+          <w:sz w:val="17"/>
+          <w:szCs w:val="17"/>
+        </w:rPr>
+        <w:t xml:space="preserve"> </w:t>
+      </w:r>
+      <w:r>
+        <w:rPr>
+          <w:rFonts w:ascii="Consolas" w:hAnsi="Consolas" w:cs="Courier New"/>
+          <w:color w:val="880000"/>
+          <w:sz w:val="17"/>
+          <w:szCs w:val="17"/>
+        </w:rPr>
+        <w:t># Converting scaled data to dataframe</w:t>
+      </w:r>
+    </w:p>
+    <w:p>
+      <w:pPr>
+        <w:pStyle w:val="NormalWeb"/>
+        <w:pBdr>
+          <w:top w:val="single" w:sz="6" w:space="2" w:color="888888"/>
+          <w:left w:val="single" w:sz="6" w:space="2" w:color="888888"/>
+          <w:bottom w:val="single" w:sz="6" w:space="2" w:color="888888"/>
+          <w:right w:val="single" w:sz="6" w:space="2" w:color="888888"/>
+        </w:pBdr>
+        <w:tabs>
+          <w:tab w:val="left" w:pos="916"/>
+          <w:tab w:val="left" w:pos="1832"/>
+          <w:tab w:val="left" w:pos="2748"/>
+          <w:tab w:val="left" w:pos="3664"/>
+          <w:tab w:val="left" w:pos="4580"/>
+          <w:tab w:val="left" w:pos="5496"/>
+          <w:tab w:val="left" w:pos="6412"/>
+          <w:tab w:val="left" w:pos="7328"/>
+          <w:tab w:val="left" w:pos="8244"/>
+          <w:tab w:val="left" w:pos="9160"/>
+          <w:tab w:val="left" w:pos="10076"/>
+          <w:tab w:val="left" w:pos="10992"/>
+          <w:tab w:val="left" w:pos="11908"/>
+          <w:tab w:val="left" w:pos="12824"/>
+          <w:tab w:val="left" w:pos="13740"/>
+          <w:tab w:val="left" w:pos="14656"/>
+        </w:tabs>
+        <w:spacing w:before="0" w:beforeAutospacing="0" w:after="0" w:afterAutospacing="0"/>
+        <w:divId w:val="1428422816"/>
+        <w:rPr>
+          <w:rFonts w:ascii="Consolas" w:hAnsi="Consolas" w:cs="Courier New"/>
+          <w:sz w:val="17"/>
+          <w:szCs w:val="17"/>
+        </w:rPr>
+      </w:pPr>
+      <w:r>
+        <w:rPr>
+          <w:rFonts w:ascii="Consolas" w:hAnsi="Consolas" w:cs="Courier New"/>
+          <w:sz w:val="17"/>
+          <w:szCs w:val="17"/>
+        </w:rPr>
+        <w:t xml:space="preserve">6. </w:t>
+      </w:r>
+      <w:r>
+        <w:rPr>
+          <w:rFonts w:ascii="Consolas" w:hAnsi="Consolas" w:cs="Courier New"/>
+          <w:color w:val="000000"/>
+          <w:sz w:val="17"/>
+          <w:szCs w:val="17"/>
+        </w:rPr>
+        <w:t> </w:t>
+      </w:r>
+    </w:p>
+    <w:p>
+      <w:pPr>
+        <w:pStyle w:val="NormalWeb"/>
+        <w:pBdr>
+          <w:top w:val="single" w:sz="6" w:space="2" w:color="888888"/>
+          <w:left w:val="single" w:sz="6" w:space="2" w:color="888888"/>
+          <w:bottom w:val="single" w:sz="6" w:space="2" w:color="888888"/>
+          <w:right w:val="single" w:sz="6" w:space="2" w:color="888888"/>
+        </w:pBdr>
+        <w:tabs>
+          <w:tab w:val="left" w:pos="916"/>
+          <w:tab w:val="left" w:pos="1832"/>
+          <w:tab w:val="left" w:pos="2748"/>
+          <w:tab w:val="left" w:pos="3664"/>
+          <w:tab w:val="left" w:pos="4580"/>
+          <w:tab w:val="left" w:pos="5496"/>
+          <w:tab w:val="left" w:pos="6412"/>
+          <w:tab w:val="left" w:pos="7328"/>
+          <w:tab w:val="left" w:pos="8244"/>
+          <w:tab w:val="left" w:pos="9160"/>
+          <w:tab w:val="left" w:pos="10076"/>
+          <w:tab w:val="left" w:pos="10992"/>
+          <w:tab w:val="left" w:pos="11908"/>
+          <w:tab w:val="left" w:pos="12824"/>
+          <w:tab w:val="left" w:pos="13740"/>
+          <w:tab w:val="left" w:pos="14656"/>
+        </w:tabs>
+        <w:spacing w:before="0" w:beforeAutospacing="0" w:after="0" w:afterAutospacing="0"/>
+        <w:divId w:val="1428422816"/>
+        <w:rPr>
+          <w:rFonts w:ascii="Consolas" w:hAnsi="Consolas" w:cs="Courier New"/>
+          <w:sz w:val="17"/>
+          <w:szCs w:val="17"/>
+        </w:rPr>
+      </w:pPr>
+      <w:r>
+        <w:rPr>
+          <w:rFonts w:ascii="Consolas" w:hAnsi="Consolas" w:cs="Courier New"/>
+          <w:sz w:val="17"/>
+          <w:szCs w:val="17"/>
+        </w:rPr>
+        <w:t xml:space="preserve">7. </w:t>
+      </w:r>
+      <w:r>
+        <w:rPr>
+          <w:rFonts w:ascii="Consolas" w:hAnsi="Consolas" w:cs="Courier New"/>
+          <w:color w:val="880000"/>
+          <w:sz w:val="17"/>
+          <w:szCs w:val="17"/>
+        </w:rPr>
+        <w:t>#Svaing scaled dataframe 'df1' to CSV</w:t>
+      </w:r>
+    </w:p>
+    <w:p>
+      <w:pPr>
+        <w:pStyle w:val="NormalWeb"/>
+        <w:pBdr>
+          <w:top w:val="single" w:sz="6" w:space="2" w:color="888888"/>
+          <w:left w:val="single" w:sz="6" w:space="2" w:color="888888"/>
+          <w:bottom w:val="single" w:sz="6" w:space="2" w:color="888888"/>
+          <w:right w:val="single" w:sz="6" w:space="2" w:color="888888"/>
+        </w:pBdr>
+        <w:tabs>
+          <w:tab w:val="left" w:pos="916"/>
+          <w:tab w:val="left" w:pos="1832"/>
+          <w:tab w:val="left" w:pos="2748"/>
+          <w:tab w:val="left" w:pos="3664"/>
+          <w:tab w:val="left" w:pos="4580"/>
+          <w:tab w:val="left" w:pos="5496"/>
+          <w:tab w:val="left" w:pos="6412"/>
+          <w:tab w:val="left" w:pos="7328"/>
+          <w:tab w:val="left" w:pos="8244"/>
+          <w:tab w:val="left" w:pos="9160"/>
+          <w:tab w:val="left" w:pos="10076"/>
+          <w:tab w:val="left" w:pos="10992"/>
+          <w:tab w:val="left" w:pos="11908"/>
+          <w:tab w:val="left" w:pos="12824"/>
+          <w:tab w:val="left" w:pos="13740"/>
+          <w:tab w:val="left" w:pos="14656"/>
+        </w:tabs>
+        <w:spacing w:before="0" w:beforeAutospacing="0" w:after="0" w:afterAutospacing="0"/>
+        <w:divId w:val="1428422816"/>
+        <w:rPr>
+          <w:rFonts w:ascii="Consolas" w:hAnsi="Consolas" w:cs="Courier New"/>
+          <w:sz w:val="17"/>
+          <w:szCs w:val="17"/>
+        </w:rPr>
+      </w:pPr>
+      <w:r>
+        <w:rPr>
+          <w:rFonts w:ascii="Consolas" w:hAnsi="Consolas" w:cs="Courier New"/>
+          <w:sz w:val="17"/>
+          <w:szCs w:val="17"/>
+        </w:rPr>
+        <w:t xml:space="preserve">8. </w:t>
+      </w:r>
+      <w:r>
+        <w:rPr>
+          <w:rFonts w:ascii="Consolas" w:hAnsi="Consolas" w:cs="Courier New"/>
+          <w:color w:val="000000"/>
+          <w:sz w:val="17"/>
+          <w:szCs w:val="17"/>
+        </w:rPr>
+        <w:t>df1_scaled</w:t>
+      </w:r>
+      <w:r>
+        <w:rPr>
+          <w:rFonts w:ascii="Consolas" w:hAnsi="Consolas" w:cs="Courier New"/>
+          <w:color w:val="666600"/>
+          <w:sz w:val="17"/>
+          <w:szCs w:val="17"/>
+        </w:rPr>
+        <w:t>.</w:t>
+      </w:r>
+      <w:r>
+        <w:rPr>
+          <w:rFonts w:ascii="Consolas" w:hAnsi="Consolas" w:cs="Courier New"/>
+          <w:color w:val="000000"/>
+          <w:sz w:val="17"/>
+          <w:szCs w:val="17"/>
+        </w:rPr>
+        <w:t>to_csv</w:t>
+      </w:r>
+      <w:r>
+        <w:rPr>
+          <w:rFonts w:ascii="Consolas" w:hAnsi="Consolas" w:cs="Courier New"/>
+          <w:color w:val="666600"/>
+          <w:sz w:val="17"/>
+          <w:szCs w:val="17"/>
+        </w:rPr>
+        <w:t>(</w:t>
+      </w:r>
+      <w:r>
+        <w:rPr>
+          <w:rFonts w:ascii="Consolas" w:hAnsi="Consolas" w:cs="Courier New"/>
+          <w:color w:val="008800"/>
+          <w:sz w:val="17"/>
+          <w:szCs w:val="17"/>
+        </w:rPr>
+        <w:t>'Medical Clean-Task2'</w:t>
+      </w:r>
+      <w:r>
+        <w:rPr>
+          <w:rFonts w:ascii="Consolas" w:hAnsi="Consolas" w:cs="Courier New"/>
+          <w:color w:val="666600"/>
+          <w:sz w:val="17"/>
+          <w:szCs w:val="17"/>
+        </w:rPr>
+        <w:t>,</w:t>
+      </w:r>
+      <w:r>
+        <w:rPr>
+          <w:rFonts w:ascii="Consolas" w:hAnsi="Consolas" w:cs="Courier New"/>
+          <w:color w:val="000000"/>
+          <w:sz w:val="17"/>
+          <w:szCs w:val="17"/>
+        </w:rPr>
+        <w:t xml:space="preserve"> index</w:t>
+      </w:r>
+      <w:r>
+        <w:rPr>
+          <w:rFonts w:ascii="Consolas" w:hAnsi="Consolas" w:cs="Courier New"/>
+          <w:color w:val="666600"/>
+          <w:sz w:val="17"/>
+          <w:szCs w:val="17"/>
+        </w:rPr>
+        <w:t>=</w:t>
+      </w:r>
+      <w:r>
+        <w:rPr>
+          <w:rFonts w:ascii="Consolas" w:hAnsi="Consolas" w:cs="Courier New"/>
+          <w:color w:val="000088"/>
+          <w:sz w:val="17"/>
+          <w:szCs w:val="17"/>
+        </w:rPr>
+        <w:t>False</w:t>
+      </w:r>
+      <w:r>
+        <w:rPr>
+          <w:rFonts w:ascii="Consolas" w:hAnsi="Consolas" w:cs="Courier New"/>
+          <w:color w:val="666600"/>
+          <w:sz w:val="17"/>
+          <w:szCs w:val="17"/>
+        </w:rPr>
+        <w:t>)</w:t>
+      </w:r>
+    </w:p>
+    <w:p>
+      <w:pPr>
+        <w:pStyle w:val="NormalWeb"/>
+        <w:pBdr>
+          <w:top w:val="single" w:sz="6" w:space="2" w:color="888888"/>
+          <w:left w:val="single" w:sz="6" w:space="2" w:color="888888"/>
+          <w:bottom w:val="single" w:sz="6" w:space="2" w:color="888888"/>
+          <w:right w:val="single" w:sz="6" w:space="2" w:color="888888"/>
+        </w:pBdr>
+        <w:tabs>
+          <w:tab w:val="left" w:pos="916"/>
+          <w:tab w:val="left" w:pos="1832"/>
+          <w:tab w:val="left" w:pos="2748"/>
+          <w:tab w:val="left" w:pos="3664"/>
+          <w:tab w:val="left" w:pos="4580"/>
+          <w:tab w:val="left" w:pos="5496"/>
+          <w:tab w:val="left" w:pos="6412"/>
+          <w:tab w:val="left" w:pos="7328"/>
+          <w:tab w:val="left" w:pos="8244"/>
+          <w:tab w:val="left" w:pos="9160"/>
+          <w:tab w:val="left" w:pos="10076"/>
+          <w:tab w:val="left" w:pos="10992"/>
+          <w:tab w:val="left" w:pos="11908"/>
+          <w:tab w:val="left" w:pos="12824"/>
+          <w:tab w:val="left" w:pos="13740"/>
+          <w:tab w:val="left" w:pos="14656"/>
+        </w:tabs>
+        <w:spacing w:before="0" w:beforeAutospacing="0" w:after="0" w:afterAutospacing="0"/>
+        <w:divId w:val="1428422816"/>
+        <w:rPr>
+          <w:rFonts w:ascii="Consolas" w:hAnsi="Consolas" w:cs="Courier New"/>
+          <w:sz w:val="17"/>
+          <w:szCs w:val="17"/>
+        </w:rPr>
+      </w:pPr>
+      <w:r>
+        <w:rPr>
+          <w:rFonts w:ascii="Consolas" w:hAnsi="Consolas" w:cs="Courier New"/>
+          <w:sz w:val="17"/>
+          <w:szCs w:val="17"/>
+        </w:rPr>
+        <w:t xml:space="preserve">9. </w:t>
+      </w:r>
+      <w:r>
+        <w:rPr>
+          <w:rFonts w:ascii="Consolas" w:hAnsi="Consolas" w:cs="Courier New"/>
+          <w:color w:val="000000"/>
+          <w:sz w:val="17"/>
+          <w:szCs w:val="17"/>
+        </w:rPr>
+        <w:t> </w:t>
+      </w:r>
+    </w:p>
+    <w:p/>
+    <w:p>
+      <w:pPr>
+        <w:pStyle w:val="NormalWeb"/>
+        <w:pBdr>
+          <w:top w:val="single" w:sz="6" w:space="2" w:color="888888"/>
+          <w:left w:val="single" w:sz="6" w:space="2" w:color="888888"/>
+          <w:bottom w:val="single" w:sz="6" w:space="2" w:color="888888"/>
+          <w:right w:val="single" w:sz="6" w:space="2" w:color="888888"/>
+        </w:pBdr>
+        <w:tabs>
+          <w:tab w:val="left" w:pos="916"/>
+          <w:tab w:val="left" w:pos="1832"/>
+          <w:tab w:val="left" w:pos="2748"/>
+          <w:tab w:val="left" w:pos="3664"/>
+          <w:tab w:val="left" w:pos="4580"/>
+          <w:tab w:val="left" w:pos="5496"/>
+          <w:tab w:val="left" w:pos="6412"/>
+          <w:tab w:val="left" w:pos="7328"/>
+          <w:tab w:val="left" w:pos="8244"/>
+          <w:tab w:val="left" w:pos="9160"/>
+          <w:tab w:val="left" w:pos="10076"/>
+          <w:tab w:val="left" w:pos="10992"/>
+          <w:tab w:val="left" w:pos="11908"/>
+          <w:tab w:val="left" w:pos="12824"/>
+          <w:tab w:val="left" w:pos="13740"/>
+          <w:tab w:val="left" w:pos="14656"/>
+        </w:tabs>
+        <w:spacing w:before="0" w:beforeAutospacing="0" w:after="0" w:afterAutospacing="0"/>
+        <w:divId w:val="1363284099"/>
+        <w:rPr>
+          <w:rFonts w:ascii="Consolas" w:hAnsi="Consolas" w:cs="Courier New"/>
+          <w:sz w:val="17"/>
+          <w:szCs w:val="17"/>
+        </w:rPr>
+      </w:pPr>
+      <w:r>
+        <w:rPr>
+          <w:rFonts w:ascii="Consolas" w:hAnsi="Consolas" w:cs="Courier New"/>
+          <w:sz w:val="17"/>
+          <w:szCs w:val="17"/>
+        </w:rPr>
+        <w:t xml:space="preserve">1. </w:t>
+      </w:r>
+      <w:r>
+        <w:rPr>
+          <w:rFonts w:ascii="Consolas" w:hAnsi="Consolas" w:cs="Courier New"/>
+          <w:color w:val="880000"/>
+          <w:sz w:val="17"/>
+          <w:szCs w:val="17"/>
+        </w:rPr>
+        <w:t># Dataframe after Scaling</w:t>
+      </w:r>
+    </w:p>
+    <w:p>
+      <w:pPr>
+        <w:pStyle w:val="NormalWeb"/>
+        <w:pBdr>
+          <w:top w:val="single" w:sz="6" w:space="2" w:color="888888"/>
+          <w:left w:val="single" w:sz="6" w:space="2" w:color="888888"/>
+          <w:bottom w:val="single" w:sz="6" w:space="2" w:color="888888"/>
+          <w:right w:val="single" w:sz="6" w:space="2" w:color="888888"/>
+        </w:pBdr>
+        <w:tabs>
+          <w:tab w:val="left" w:pos="916"/>
+          <w:tab w:val="left" w:pos="1832"/>
+          <w:tab w:val="left" w:pos="2748"/>
+          <w:tab w:val="left" w:pos="3664"/>
+          <w:tab w:val="left" w:pos="4580"/>
+          <w:tab w:val="left" w:pos="5496"/>
+          <w:tab w:val="left" w:pos="6412"/>
+          <w:tab w:val="left" w:pos="7328"/>
+          <w:tab w:val="left" w:pos="8244"/>
+          <w:tab w:val="left" w:pos="9160"/>
+          <w:tab w:val="left" w:pos="10076"/>
+          <w:tab w:val="left" w:pos="10992"/>
+          <w:tab w:val="left" w:pos="11908"/>
+          <w:tab w:val="left" w:pos="12824"/>
+          <w:tab w:val="left" w:pos="13740"/>
+          <w:tab w:val="left" w:pos="14656"/>
+        </w:tabs>
+        <w:spacing w:before="0" w:beforeAutospacing="0" w:after="0" w:afterAutospacing="0"/>
+        <w:divId w:val="1363284099"/>
+        <w:rPr>
+          <w:rFonts w:ascii="Consolas" w:hAnsi="Consolas" w:cs="Courier New"/>
+          <w:sz w:val="17"/>
+          <w:szCs w:val="17"/>
+        </w:rPr>
+      </w:pPr>
+      <w:r>
+        <w:rPr>
+          <w:rFonts w:ascii="Consolas" w:hAnsi="Consolas" w:cs="Courier New"/>
+          <w:sz w:val="17"/>
+          <w:szCs w:val="17"/>
+        </w:rPr>
+        <w:t xml:space="preserve">2. </w:t>
+      </w:r>
+      <w:r>
+        <w:rPr>
+          <w:rFonts w:ascii="Consolas" w:hAnsi="Consolas" w:cs="Courier New"/>
+          <w:color w:val="000000"/>
+          <w:sz w:val="17"/>
+          <w:szCs w:val="17"/>
+        </w:rPr>
+        <w:t>df1_scaled</w:t>
+      </w:r>
+      <w:r>
+        <w:rPr>
+          <w:rFonts w:ascii="Consolas" w:hAnsi="Consolas" w:cs="Courier New"/>
+          <w:color w:val="666600"/>
+          <w:sz w:val="17"/>
+          <w:szCs w:val="17"/>
+        </w:rPr>
+        <w:t>.</w:t>
+      </w:r>
+      <w:r>
+        <w:rPr>
+          <w:rFonts w:ascii="Consolas" w:hAnsi="Consolas" w:cs="Courier New"/>
+          <w:color w:val="000000"/>
+          <w:sz w:val="17"/>
+          <w:szCs w:val="17"/>
+        </w:rPr>
+        <w:t>head</w:t>
+      </w:r>
+      <w:r>
+        <w:rPr>
+          <w:rFonts w:ascii="Consolas" w:hAnsi="Consolas" w:cs="Courier New"/>
+          <w:color w:val="666600"/>
+          <w:sz w:val="17"/>
+          <w:szCs w:val="17"/>
+        </w:rPr>
+        <w:t>()</w:t>
+      </w:r>
+    </w:p>
+    <w:p>
+      <w:pPr>
+        <w:pStyle w:val="NormalWeb"/>
+        <w:pBdr>
+          <w:top w:val="single" w:sz="6" w:space="2" w:color="888888"/>
+          <w:left w:val="single" w:sz="6" w:space="2" w:color="888888"/>
+          <w:bottom w:val="single" w:sz="6" w:space="2" w:color="888888"/>
+          <w:right w:val="single" w:sz="6" w:space="2" w:color="888888"/>
+        </w:pBdr>
+        <w:tabs>
+          <w:tab w:val="left" w:pos="916"/>
+          <w:tab w:val="left" w:pos="1832"/>
+          <w:tab w:val="left" w:pos="2748"/>
+          <w:tab w:val="left" w:pos="3664"/>
+          <w:tab w:val="left" w:pos="4580"/>
+          <w:tab w:val="left" w:pos="5496"/>
+          <w:tab w:val="left" w:pos="6412"/>
+          <w:tab w:val="left" w:pos="7328"/>
+          <w:tab w:val="left" w:pos="8244"/>
+          <w:tab w:val="left" w:pos="9160"/>
+          <w:tab w:val="left" w:pos="10076"/>
+          <w:tab w:val="left" w:pos="10992"/>
+          <w:tab w:val="left" w:pos="11908"/>
+          <w:tab w:val="left" w:pos="12824"/>
+          <w:tab w:val="left" w:pos="13740"/>
+          <w:tab w:val="left" w:pos="14656"/>
+        </w:tabs>
+        <w:spacing w:before="0" w:beforeAutospacing="0" w:after="0" w:afterAutospacing="0"/>
+        <w:divId w:val="1363284099"/>
+        <w:rPr>
+          <w:rFonts w:ascii="Consolas" w:hAnsi="Consolas" w:cs="Courier New"/>
+          <w:sz w:val="17"/>
+          <w:szCs w:val="17"/>
+        </w:rPr>
+      </w:pPr>
+      <w:r>
+        <w:rPr>
+          <w:rFonts w:ascii="Consolas" w:hAnsi="Consolas" w:cs="Courier New"/>
+          <w:sz w:val="17"/>
+          <w:szCs w:val="17"/>
+        </w:rPr>
+        <w:t xml:space="preserve">3. </w:t>
+      </w:r>
+      <w:r>
+        <w:rPr>
+          <w:rFonts w:ascii="Consolas" w:hAnsi="Consolas" w:cs="Courier New"/>
+          <w:color w:val="000000"/>
+          <w:sz w:val="17"/>
+          <w:szCs w:val="17"/>
+        </w:rPr>
+        <w:t> </w:t>
+      </w:r>
+    </w:p>
+    <w:p>
+      <w:pPr>
+        <w:ind w:firstLine="0"/>
+      </w:pPr>
+      <w:r>
+        <w:drawing>
+          <wp:inline distT="0" distB="0" distL="0" distR="0" wp14:anchorId="37E31E70" wp14:editId="163A1D7F">
+            <wp:extent cx="5943600" cy="982345"/>
+            <wp:effectExtent l="0" t="0" r="0" b="8255"/>
+            <wp:docPr id="1093014885" name="Picture 1" descr="A screenshot of a graph&#10;&#10;Description automatically generated"/>
+            <wp:cNvGraphicFramePr>
+              <a:graphicFrameLocks xmlns:a="http://schemas.openxmlformats.org/drawingml/2006/main" noChangeAspect="1"/>
+            </wp:cNvGraphicFramePr>
+            <a:graphic xmlns:a="http://schemas.openxmlformats.org/drawingml/2006/main">
+              <a:graphicData uri="http://schemas.openxmlformats.org/drawingml/2006/picture">
+                <pic:pic xmlns:pic="http://schemas.openxmlformats.org/drawingml/2006/picture">
+                  <pic:nvPicPr>
+                    <pic:cNvPr id="1093014885" name="Picture 1" descr="A screenshot of a graph&#10;&#10;Description automatically generated"/>
+                    <pic:cNvPicPr/>
+                  </pic:nvPicPr>
+                  <pic:blipFill>
+                    <a:blip r:embed="rId9"/>
+                    <a:stretch>
+                      <a:fillRect/>
+                    </a:stretch>
+                  </pic:blipFill>
+                  <pic:spPr>
+                    <a:xfrm>
+                      <a:off x="0" y="0"/>
+                      <a:ext cx="5943600" cy="982345"/>
+                    </a:xfrm>
+                    <a:prstGeom prst="rect">
+                      <a:avLst/>
+                    </a:prstGeom>
+                  </pic:spPr>
+                </pic:pic>
+              </a:graphicData>
+            </a:graphic>
+          </wp:inline>
+        </w:drawing>
+      </w:r>
     </w:p>
     <w:p>
       <w:pPr>
         <w:pStyle w:val="Heading1"/>
         <w:jc w:val="left"/>
       </w:pPr>
-      <w:r>
-        <w:t xml:space="preserve">Part </w:t>
-      </w:r>
-      <w:r>
-        <w:t>IV</w:t>
-      </w:r>
-      <w:r>
-        <w:t xml:space="preserve">: </w:t>
-      </w:r>
-      <w:r>
-        <w:t>Analysis</w:t>
-      </w:r>
-    </w:p>
-    <w:p>
-      <w:pPr>
-        <w:ind w:firstLine="360"/>
-      </w:pPr>
+      <w:bookmarkStart w:id="3" w:name="_Toc183704379"/>
+      <w:r>
+        <w:t>Part IV: Analysis</w:t>
+      </w:r>
+      <w:bookmarkEnd w:id="3"/>
+    </w:p>
+    <w:p>
+      <w:pPr>
+        <w:pStyle w:val="Heading2"/>
+      </w:pPr>
+      <w:bookmarkStart w:id="4" w:name="_Toc183704380"/>
+      <w:r>
+        <w:t>Determining the Principal Component Matrix</w:t>
+      </w:r>
+      <w:bookmarkEnd w:id="4"/>
+    </w:p>
+    <w:p>
+      <w:r>
+        <w:t>PCA was performed on the standardized dataset using scikit-</w:t>
+      </w:r>
+      <w:proofErr w:type="spellStart"/>
+      <w:r>
+        <w:t>learn’s</w:t>
+      </w:r>
+      <w:proofErr w:type="spellEnd"/>
+      <w:r>
+        <w:t xml:space="preserve"> PCA module. The analysis transformed the original data into a matrix of principal components, which represent the directions of maximum variance in the dataset. This transformation provides a new set of variables (principal components) that are linear combinations of the original features</w:t>
+      </w:r>
+      <w:r>
+        <w:t xml:space="preserve"> </w:t>
+      </w:r>
+      <w:sdt>
+        <w:sdtPr>
+          <w:id w:val="-680283957"/>
+          <w:citation/>
+        </w:sdtPr>
+        <w:sdtContent>
+          <w:r>
+            <w:fldChar w:fldCharType="begin"/>
+          </w:r>
+          <w:r>
+            <w:instrText xml:space="preserve"> CITATION sci \l 1033 </w:instrText>
+          </w:r>
+          <w:r>
+            <w:fldChar w:fldCharType="separate"/>
+          </w:r>
+          <w:r>
+            <w:rPr>
+              <w:noProof/>
+            </w:rPr>
+            <w:t>(scikit-learn developers , n.d.)</w:t>
+          </w:r>
+          <w:r>
+            <w:fldChar w:fldCharType="end"/>
+          </w:r>
+        </w:sdtContent>
+      </w:sdt>
+      <w:r>
+        <w:t>.</w:t>
+      </w:r>
+    </w:p>
+    <w:p>
+      <w:pPr>
+        <w:pStyle w:val="NormalWeb"/>
+        <w:pBdr>
+          <w:top w:val="single" w:sz="6" w:space="2" w:color="888888"/>
+          <w:left w:val="single" w:sz="6" w:space="2" w:color="888888"/>
+          <w:bottom w:val="single" w:sz="6" w:space="2" w:color="888888"/>
+          <w:right w:val="single" w:sz="6" w:space="2" w:color="888888"/>
+        </w:pBdr>
+        <w:tabs>
+          <w:tab w:val="left" w:pos="916"/>
+          <w:tab w:val="left" w:pos="1832"/>
+          <w:tab w:val="left" w:pos="2748"/>
+          <w:tab w:val="left" w:pos="3664"/>
+          <w:tab w:val="left" w:pos="4580"/>
+          <w:tab w:val="left" w:pos="5496"/>
+          <w:tab w:val="left" w:pos="6412"/>
+          <w:tab w:val="left" w:pos="7328"/>
+          <w:tab w:val="left" w:pos="8244"/>
+          <w:tab w:val="left" w:pos="9160"/>
+          <w:tab w:val="left" w:pos="10076"/>
+          <w:tab w:val="left" w:pos="10992"/>
+          <w:tab w:val="left" w:pos="11908"/>
+          <w:tab w:val="left" w:pos="12824"/>
+          <w:tab w:val="left" w:pos="13740"/>
+          <w:tab w:val="left" w:pos="14656"/>
+        </w:tabs>
+        <w:spacing w:before="0" w:beforeAutospacing="0" w:after="0" w:afterAutospacing="0"/>
+        <w:divId w:val="1975409548"/>
+        <w:rPr>
+          <w:rFonts w:ascii="Consolas" w:hAnsi="Consolas" w:cs="Courier New"/>
+          <w:sz w:val="17"/>
+          <w:szCs w:val="17"/>
+        </w:rPr>
+      </w:pPr>
+      <w:r>
+        <w:rPr>
+          <w:rFonts w:ascii="Consolas" w:hAnsi="Consolas" w:cs="Courier New"/>
+          <w:sz w:val="17"/>
+          <w:szCs w:val="17"/>
+        </w:rPr>
+        <w:lastRenderedPageBreak/>
+        <w:t xml:space="preserve"> 1. </w:t>
+      </w:r>
+      <w:r>
+        <w:rPr>
+          <w:rFonts w:ascii="Consolas" w:hAnsi="Consolas" w:cs="Courier New"/>
+          <w:color w:val="880000"/>
+          <w:sz w:val="17"/>
+          <w:szCs w:val="17"/>
+        </w:rPr>
+        <w:t># Performing PCA</w:t>
+      </w:r>
+    </w:p>
+    <w:p>
+      <w:pPr>
+        <w:pStyle w:val="NormalWeb"/>
+        <w:pBdr>
+          <w:top w:val="single" w:sz="6" w:space="2" w:color="888888"/>
+          <w:left w:val="single" w:sz="6" w:space="2" w:color="888888"/>
+          <w:bottom w:val="single" w:sz="6" w:space="2" w:color="888888"/>
+          <w:right w:val="single" w:sz="6" w:space="2" w:color="888888"/>
+        </w:pBdr>
+        <w:tabs>
+          <w:tab w:val="left" w:pos="916"/>
+          <w:tab w:val="left" w:pos="1832"/>
+          <w:tab w:val="left" w:pos="2748"/>
+          <w:tab w:val="left" w:pos="3664"/>
+          <w:tab w:val="left" w:pos="4580"/>
+          <w:tab w:val="left" w:pos="5496"/>
+          <w:tab w:val="left" w:pos="6412"/>
+          <w:tab w:val="left" w:pos="7328"/>
+          <w:tab w:val="left" w:pos="8244"/>
+          <w:tab w:val="left" w:pos="9160"/>
+          <w:tab w:val="left" w:pos="10076"/>
+          <w:tab w:val="left" w:pos="10992"/>
+          <w:tab w:val="left" w:pos="11908"/>
+          <w:tab w:val="left" w:pos="12824"/>
+          <w:tab w:val="left" w:pos="13740"/>
+          <w:tab w:val="left" w:pos="14656"/>
+        </w:tabs>
+        <w:spacing w:before="0" w:beforeAutospacing="0" w:after="0" w:afterAutospacing="0"/>
+        <w:divId w:val="1975409548"/>
+        <w:rPr>
+          <w:rFonts w:ascii="Consolas" w:hAnsi="Consolas" w:cs="Courier New"/>
+          <w:sz w:val="17"/>
+          <w:szCs w:val="17"/>
+        </w:rPr>
+      </w:pPr>
+      <w:r>
+        <w:rPr>
+          <w:rFonts w:ascii="Consolas" w:hAnsi="Consolas" w:cs="Courier New"/>
+          <w:sz w:val="17"/>
+          <w:szCs w:val="17"/>
+        </w:rPr>
+        <w:t xml:space="preserve"> 2. </w:t>
+      </w:r>
+      <w:proofErr w:type="spellStart"/>
+      <w:r>
+        <w:rPr>
+          <w:rFonts w:ascii="Consolas" w:hAnsi="Consolas" w:cs="Courier New"/>
+          <w:color w:val="000000"/>
+          <w:sz w:val="17"/>
+          <w:szCs w:val="17"/>
+        </w:rPr>
+        <w:t>pca</w:t>
+      </w:r>
+      <w:proofErr w:type="spellEnd"/>
+      <w:r>
+        <w:rPr>
+          <w:rFonts w:ascii="Consolas" w:hAnsi="Consolas" w:cs="Courier New"/>
+          <w:color w:val="000000"/>
+          <w:sz w:val="17"/>
+          <w:szCs w:val="17"/>
+        </w:rPr>
+        <w:t xml:space="preserve"> </w:t>
+      </w:r>
+      <w:r>
+        <w:rPr>
+          <w:rFonts w:ascii="Consolas" w:hAnsi="Consolas" w:cs="Courier New"/>
+          <w:color w:val="666600"/>
+          <w:sz w:val="17"/>
+          <w:szCs w:val="17"/>
+        </w:rPr>
+        <w:t>=</w:t>
+      </w:r>
+      <w:r>
+        <w:rPr>
+          <w:rFonts w:ascii="Consolas" w:hAnsi="Consolas" w:cs="Courier New"/>
+          <w:color w:val="000000"/>
+          <w:sz w:val="17"/>
+          <w:szCs w:val="17"/>
+        </w:rPr>
+        <w:t xml:space="preserve"> PCA</w:t>
+      </w:r>
+      <w:r>
+        <w:rPr>
+          <w:rFonts w:ascii="Consolas" w:hAnsi="Consolas" w:cs="Courier New"/>
+          <w:color w:val="666600"/>
+          <w:sz w:val="17"/>
+          <w:szCs w:val="17"/>
+        </w:rPr>
+        <w:t>()</w:t>
+      </w:r>
+      <w:r>
+        <w:rPr>
+          <w:rFonts w:ascii="Consolas" w:hAnsi="Consolas" w:cs="Courier New"/>
+          <w:color w:val="000000"/>
+          <w:sz w:val="17"/>
+          <w:szCs w:val="17"/>
+        </w:rPr>
+        <w:t xml:space="preserve">  </w:t>
+      </w:r>
+      <w:r>
+        <w:rPr>
+          <w:rFonts w:ascii="Consolas" w:hAnsi="Consolas" w:cs="Courier New"/>
+          <w:color w:val="880000"/>
+          <w:sz w:val="17"/>
+          <w:szCs w:val="17"/>
+        </w:rPr>
+        <w:t># You can change the number of components as needed</w:t>
+      </w:r>
+    </w:p>
+    <w:p>
+      <w:pPr>
+        <w:pStyle w:val="NormalWeb"/>
+        <w:pBdr>
+          <w:top w:val="single" w:sz="6" w:space="2" w:color="888888"/>
+          <w:left w:val="single" w:sz="6" w:space="2" w:color="888888"/>
+          <w:bottom w:val="single" w:sz="6" w:space="2" w:color="888888"/>
+          <w:right w:val="single" w:sz="6" w:space="2" w:color="888888"/>
+        </w:pBdr>
+        <w:tabs>
+          <w:tab w:val="left" w:pos="916"/>
+          <w:tab w:val="left" w:pos="1832"/>
+          <w:tab w:val="left" w:pos="2748"/>
+          <w:tab w:val="left" w:pos="3664"/>
+          <w:tab w:val="left" w:pos="4580"/>
+          <w:tab w:val="left" w:pos="5496"/>
+          <w:tab w:val="left" w:pos="6412"/>
+          <w:tab w:val="left" w:pos="7328"/>
+          <w:tab w:val="left" w:pos="8244"/>
+          <w:tab w:val="left" w:pos="9160"/>
+          <w:tab w:val="left" w:pos="10076"/>
+          <w:tab w:val="left" w:pos="10992"/>
+          <w:tab w:val="left" w:pos="11908"/>
+          <w:tab w:val="left" w:pos="12824"/>
+          <w:tab w:val="left" w:pos="13740"/>
+          <w:tab w:val="left" w:pos="14656"/>
+        </w:tabs>
+        <w:spacing w:before="0" w:beforeAutospacing="0" w:after="0" w:afterAutospacing="0"/>
+        <w:divId w:val="1975409548"/>
+        <w:rPr>
+          <w:rFonts w:ascii="Consolas" w:hAnsi="Consolas" w:cs="Courier New"/>
+          <w:sz w:val="17"/>
+          <w:szCs w:val="17"/>
+        </w:rPr>
+      </w:pPr>
+      <w:r>
+        <w:rPr>
+          <w:rFonts w:ascii="Consolas" w:hAnsi="Consolas" w:cs="Courier New"/>
+          <w:sz w:val="17"/>
+          <w:szCs w:val="17"/>
+        </w:rPr>
+        <w:t xml:space="preserve"> 3. </w:t>
+      </w:r>
+      <w:proofErr w:type="spellStart"/>
+      <w:r>
+        <w:rPr>
+          <w:rFonts w:ascii="Consolas" w:hAnsi="Consolas" w:cs="Courier New"/>
+          <w:color w:val="000000"/>
+          <w:sz w:val="17"/>
+          <w:szCs w:val="17"/>
+        </w:rPr>
+        <w:t>principal_components</w:t>
+      </w:r>
+      <w:proofErr w:type="spellEnd"/>
+      <w:r>
+        <w:rPr>
+          <w:rFonts w:ascii="Consolas" w:hAnsi="Consolas" w:cs="Courier New"/>
+          <w:color w:val="000000"/>
+          <w:sz w:val="17"/>
+          <w:szCs w:val="17"/>
+        </w:rPr>
+        <w:t xml:space="preserve"> </w:t>
+      </w:r>
+      <w:r>
+        <w:rPr>
+          <w:rFonts w:ascii="Consolas" w:hAnsi="Consolas" w:cs="Courier New"/>
+          <w:color w:val="666600"/>
+          <w:sz w:val="17"/>
+          <w:szCs w:val="17"/>
+        </w:rPr>
+        <w:t>=</w:t>
+      </w:r>
+      <w:r>
+        <w:rPr>
+          <w:rFonts w:ascii="Consolas" w:hAnsi="Consolas" w:cs="Courier New"/>
+          <w:color w:val="000000"/>
+          <w:sz w:val="17"/>
+          <w:szCs w:val="17"/>
+        </w:rPr>
+        <w:t xml:space="preserve"> </w:t>
+      </w:r>
+      <w:proofErr w:type="spellStart"/>
+      <w:r>
+        <w:rPr>
+          <w:rFonts w:ascii="Consolas" w:hAnsi="Consolas" w:cs="Courier New"/>
+          <w:color w:val="000000"/>
+          <w:sz w:val="17"/>
+          <w:szCs w:val="17"/>
+        </w:rPr>
+        <w:t>pca</w:t>
+      </w:r>
+      <w:r>
+        <w:rPr>
+          <w:rFonts w:ascii="Consolas" w:hAnsi="Consolas" w:cs="Courier New"/>
+          <w:color w:val="666600"/>
+          <w:sz w:val="17"/>
+          <w:szCs w:val="17"/>
+        </w:rPr>
+        <w:t>.</w:t>
+      </w:r>
+      <w:r>
+        <w:rPr>
+          <w:rFonts w:ascii="Consolas" w:hAnsi="Consolas" w:cs="Courier New"/>
+          <w:color w:val="000000"/>
+          <w:sz w:val="17"/>
+          <w:szCs w:val="17"/>
+        </w:rPr>
+        <w:t>fit_transform</w:t>
+      </w:r>
+      <w:proofErr w:type="spellEnd"/>
+      <w:r>
+        <w:rPr>
+          <w:rFonts w:ascii="Consolas" w:hAnsi="Consolas" w:cs="Courier New"/>
+          <w:color w:val="666600"/>
+          <w:sz w:val="17"/>
+          <w:szCs w:val="17"/>
+        </w:rPr>
+        <w:t>(</w:t>
+      </w:r>
+      <w:r>
+        <w:rPr>
+          <w:rFonts w:ascii="Consolas" w:hAnsi="Consolas" w:cs="Courier New"/>
+          <w:color w:val="000000"/>
+          <w:sz w:val="17"/>
+          <w:szCs w:val="17"/>
+        </w:rPr>
+        <w:t>df1_scaled</w:t>
+      </w:r>
+      <w:r>
+        <w:rPr>
+          <w:rFonts w:ascii="Consolas" w:hAnsi="Consolas" w:cs="Courier New"/>
+          <w:color w:val="666600"/>
+          <w:sz w:val="17"/>
+          <w:szCs w:val="17"/>
+        </w:rPr>
+        <w:t>)</w:t>
+      </w:r>
+    </w:p>
+    <w:p>
+      <w:pPr>
+        <w:pStyle w:val="NormalWeb"/>
+        <w:pBdr>
+          <w:top w:val="single" w:sz="6" w:space="2" w:color="888888"/>
+          <w:left w:val="single" w:sz="6" w:space="2" w:color="888888"/>
+          <w:bottom w:val="single" w:sz="6" w:space="2" w:color="888888"/>
+          <w:right w:val="single" w:sz="6" w:space="2" w:color="888888"/>
+        </w:pBdr>
+        <w:tabs>
+          <w:tab w:val="left" w:pos="916"/>
+          <w:tab w:val="left" w:pos="1832"/>
+          <w:tab w:val="left" w:pos="2748"/>
+          <w:tab w:val="left" w:pos="3664"/>
+          <w:tab w:val="left" w:pos="4580"/>
+          <w:tab w:val="left" w:pos="5496"/>
+          <w:tab w:val="left" w:pos="6412"/>
+          <w:tab w:val="left" w:pos="7328"/>
+          <w:tab w:val="left" w:pos="8244"/>
+          <w:tab w:val="left" w:pos="9160"/>
+          <w:tab w:val="left" w:pos="10076"/>
+          <w:tab w:val="left" w:pos="10992"/>
+          <w:tab w:val="left" w:pos="11908"/>
+          <w:tab w:val="left" w:pos="12824"/>
+          <w:tab w:val="left" w:pos="13740"/>
+          <w:tab w:val="left" w:pos="14656"/>
+        </w:tabs>
+        <w:spacing w:before="0" w:beforeAutospacing="0" w:after="0" w:afterAutospacing="0"/>
+        <w:divId w:val="1975409548"/>
+        <w:rPr>
+          <w:rFonts w:ascii="Consolas" w:hAnsi="Consolas" w:cs="Courier New"/>
+          <w:sz w:val="17"/>
+          <w:szCs w:val="17"/>
+        </w:rPr>
+      </w:pPr>
+      <w:r>
+        <w:rPr>
+          <w:rFonts w:ascii="Consolas" w:hAnsi="Consolas" w:cs="Courier New"/>
+          <w:sz w:val="17"/>
+          <w:szCs w:val="17"/>
+        </w:rPr>
+        <w:t xml:space="preserve"> 4. </w:t>
+      </w:r>
+      <w:r>
+        <w:rPr>
+          <w:rFonts w:ascii="Consolas" w:hAnsi="Consolas" w:cs="Courier New"/>
+          <w:color w:val="000000"/>
+          <w:sz w:val="17"/>
+          <w:szCs w:val="17"/>
+        </w:rPr>
+        <w:t> </w:t>
+      </w:r>
+    </w:p>
+    <w:p>
+      <w:pPr>
+        <w:pStyle w:val="NormalWeb"/>
+        <w:pBdr>
+          <w:top w:val="single" w:sz="6" w:space="2" w:color="888888"/>
+          <w:left w:val="single" w:sz="6" w:space="2" w:color="888888"/>
+          <w:bottom w:val="single" w:sz="6" w:space="2" w:color="888888"/>
+          <w:right w:val="single" w:sz="6" w:space="2" w:color="888888"/>
+        </w:pBdr>
+        <w:tabs>
+          <w:tab w:val="left" w:pos="916"/>
+          <w:tab w:val="left" w:pos="1832"/>
+          <w:tab w:val="left" w:pos="2748"/>
+          <w:tab w:val="left" w:pos="3664"/>
+          <w:tab w:val="left" w:pos="4580"/>
+          <w:tab w:val="left" w:pos="5496"/>
+          <w:tab w:val="left" w:pos="6412"/>
+          <w:tab w:val="left" w:pos="7328"/>
+          <w:tab w:val="left" w:pos="8244"/>
+          <w:tab w:val="left" w:pos="9160"/>
+          <w:tab w:val="left" w:pos="10076"/>
+          <w:tab w:val="left" w:pos="10992"/>
+          <w:tab w:val="left" w:pos="11908"/>
+          <w:tab w:val="left" w:pos="12824"/>
+          <w:tab w:val="left" w:pos="13740"/>
+          <w:tab w:val="left" w:pos="14656"/>
+        </w:tabs>
+        <w:spacing w:before="0" w:beforeAutospacing="0" w:after="0" w:afterAutospacing="0"/>
+        <w:divId w:val="1975409548"/>
+        <w:rPr>
+          <w:rFonts w:ascii="Consolas" w:hAnsi="Consolas" w:cs="Courier New"/>
+          <w:sz w:val="17"/>
+          <w:szCs w:val="17"/>
+        </w:rPr>
+      </w:pPr>
+      <w:r>
+        <w:rPr>
+          <w:rFonts w:ascii="Consolas" w:hAnsi="Consolas" w:cs="Courier New"/>
+          <w:sz w:val="17"/>
+          <w:szCs w:val="17"/>
+        </w:rPr>
+        <w:t xml:space="preserve"> 5. </w:t>
+      </w:r>
+      <w:r>
+        <w:rPr>
+          <w:rFonts w:ascii="Consolas" w:hAnsi="Consolas" w:cs="Courier New"/>
+          <w:color w:val="880000"/>
+          <w:sz w:val="17"/>
+          <w:szCs w:val="17"/>
+        </w:rPr>
+        <w:t xml:space="preserve"># Creating a </w:t>
+      </w:r>
+      <w:proofErr w:type="spellStart"/>
+      <w:r>
+        <w:rPr>
+          <w:rFonts w:ascii="Consolas" w:hAnsi="Consolas" w:cs="Courier New"/>
+          <w:color w:val="880000"/>
+          <w:sz w:val="17"/>
+          <w:szCs w:val="17"/>
+        </w:rPr>
+        <w:t>DataFrame</w:t>
+      </w:r>
+      <w:proofErr w:type="spellEnd"/>
+      <w:r>
+        <w:rPr>
+          <w:rFonts w:ascii="Consolas" w:hAnsi="Consolas" w:cs="Courier New"/>
+          <w:color w:val="880000"/>
+          <w:sz w:val="17"/>
+          <w:szCs w:val="17"/>
+        </w:rPr>
+        <w:t xml:space="preserve"> with the principal components</w:t>
+      </w:r>
+    </w:p>
+    <w:p>
+      <w:pPr>
+        <w:pStyle w:val="NormalWeb"/>
+        <w:pBdr>
+          <w:top w:val="single" w:sz="6" w:space="2" w:color="888888"/>
+          <w:left w:val="single" w:sz="6" w:space="2" w:color="888888"/>
+          <w:bottom w:val="single" w:sz="6" w:space="2" w:color="888888"/>
+          <w:right w:val="single" w:sz="6" w:space="2" w:color="888888"/>
+        </w:pBdr>
+        <w:tabs>
+          <w:tab w:val="left" w:pos="916"/>
+          <w:tab w:val="left" w:pos="1832"/>
+          <w:tab w:val="left" w:pos="2748"/>
+          <w:tab w:val="left" w:pos="3664"/>
+          <w:tab w:val="left" w:pos="4580"/>
+          <w:tab w:val="left" w:pos="5496"/>
+          <w:tab w:val="left" w:pos="6412"/>
+          <w:tab w:val="left" w:pos="7328"/>
+          <w:tab w:val="left" w:pos="8244"/>
+          <w:tab w:val="left" w:pos="9160"/>
+          <w:tab w:val="left" w:pos="10076"/>
+          <w:tab w:val="left" w:pos="10992"/>
+          <w:tab w:val="left" w:pos="11908"/>
+          <w:tab w:val="left" w:pos="12824"/>
+          <w:tab w:val="left" w:pos="13740"/>
+          <w:tab w:val="left" w:pos="14656"/>
+        </w:tabs>
+        <w:spacing w:before="0" w:beforeAutospacing="0" w:after="0" w:afterAutospacing="0"/>
+        <w:divId w:val="1975409548"/>
+        <w:rPr>
+          <w:rFonts w:ascii="Consolas" w:hAnsi="Consolas" w:cs="Courier New"/>
+          <w:sz w:val="17"/>
+          <w:szCs w:val="17"/>
+        </w:rPr>
+      </w:pPr>
+      <w:r>
+        <w:rPr>
+          <w:rFonts w:ascii="Consolas" w:hAnsi="Consolas" w:cs="Courier New"/>
+          <w:sz w:val="17"/>
+          <w:szCs w:val="17"/>
+        </w:rPr>
+        <w:t xml:space="preserve"> 6. </w:t>
+      </w:r>
+      <w:r>
+        <w:rPr>
+          <w:rFonts w:ascii="Consolas" w:hAnsi="Consolas" w:cs="Courier New"/>
+          <w:color w:val="000000"/>
+          <w:sz w:val="17"/>
+          <w:szCs w:val="17"/>
+        </w:rPr>
+        <w:t xml:space="preserve">df1_pca </w:t>
+      </w:r>
+      <w:r>
+        <w:rPr>
+          <w:rFonts w:ascii="Consolas" w:hAnsi="Consolas" w:cs="Courier New"/>
+          <w:color w:val="666600"/>
+          <w:sz w:val="17"/>
+          <w:szCs w:val="17"/>
+        </w:rPr>
+        <w:t>=</w:t>
+      </w:r>
+      <w:r>
+        <w:rPr>
+          <w:rFonts w:ascii="Consolas" w:hAnsi="Consolas" w:cs="Courier New"/>
+          <w:color w:val="000000"/>
+          <w:sz w:val="17"/>
+          <w:szCs w:val="17"/>
+        </w:rPr>
+        <w:t xml:space="preserve"> </w:t>
+      </w:r>
+      <w:proofErr w:type="spellStart"/>
+      <w:r>
+        <w:rPr>
+          <w:rFonts w:ascii="Consolas" w:hAnsi="Consolas" w:cs="Courier New"/>
+          <w:color w:val="000000"/>
+          <w:sz w:val="17"/>
+          <w:szCs w:val="17"/>
+        </w:rPr>
+        <w:t>pd</w:t>
+      </w:r>
+      <w:r>
+        <w:rPr>
+          <w:rFonts w:ascii="Consolas" w:hAnsi="Consolas" w:cs="Courier New"/>
+          <w:color w:val="666600"/>
+          <w:sz w:val="17"/>
+          <w:szCs w:val="17"/>
+        </w:rPr>
+        <w:t>.</w:t>
+      </w:r>
+      <w:r>
+        <w:rPr>
+          <w:rFonts w:ascii="Consolas" w:hAnsi="Consolas" w:cs="Courier New"/>
+          <w:color w:val="660066"/>
+          <w:sz w:val="17"/>
+          <w:szCs w:val="17"/>
+        </w:rPr>
+        <w:t>DataFrame</w:t>
+      </w:r>
+      <w:proofErr w:type="spellEnd"/>
+      <w:r>
+        <w:rPr>
+          <w:rFonts w:ascii="Consolas" w:hAnsi="Consolas" w:cs="Courier New"/>
+          <w:color w:val="666600"/>
+          <w:sz w:val="17"/>
+          <w:szCs w:val="17"/>
+        </w:rPr>
+        <w:t>(</w:t>
+      </w:r>
+      <w:r>
+        <w:rPr>
+          <w:rFonts w:ascii="Consolas" w:hAnsi="Consolas" w:cs="Courier New"/>
+          <w:color w:val="000000"/>
+          <w:sz w:val="17"/>
+          <w:szCs w:val="17"/>
+        </w:rPr>
+        <w:t>data</w:t>
+      </w:r>
+      <w:r>
+        <w:rPr>
+          <w:rFonts w:ascii="Consolas" w:hAnsi="Consolas" w:cs="Courier New"/>
+          <w:color w:val="666600"/>
+          <w:sz w:val="17"/>
+          <w:szCs w:val="17"/>
+        </w:rPr>
+        <w:t>=</w:t>
+      </w:r>
+      <w:proofErr w:type="spellStart"/>
+      <w:r>
+        <w:rPr>
+          <w:rFonts w:ascii="Consolas" w:hAnsi="Consolas" w:cs="Courier New"/>
+          <w:color w:val="000000"/>
+          <w:sz w:val="17"/>
+          <w:szCs w:val="17"/>
+        </w:rPr>
+        <w:t>principal_components</w:t>
+      </w:r>
+      <w:proofErr w:type="spellEnd"/>
+      <w:r>
+        <w:rPr>
+          <w:rFonts w:ascii="Consolas" w:hAnsi="Consolas" w:cs="Courier New"/>
+          <w:color w:val="666600"/>
+          <w:sz w:val="17"/>
+          <w:szCs w:val="17"/>
+        </w:rPr>
+        <w:t>,</w:t>
+      </w:r>
+      <w:r>
+        <w:rPr>
+          <w:rFonts w:ascii="Consolas" w:hAnsi="Consolas" w:cs="Courier New"/>
+          <w:color w:val="000000"/>
+          <w:sz w:val="17"/>
+          <w:szCs w:val="17"/>
+        </w:rPr>
+        <w:t xml:space="preserve"> columns</w:t>
+      </w:r>
+      <w:r>
+        <w:rPr>
+          <w:rFonts w:ascii="Consolas" w:hAnsi="Consolas" w:cs="Courier New"/>
+          <w:color w:val="666600"/>
+          <w:sz w:val="17"/>
+          <w:szCs w:val="17"/>
+        </w:rPr>
+        <w:t>=[</w:t>
+      </w:r>
+      <w:r>
+        <w:rPr>
+          <w:rFonts w:ascii="Consolas" w:hAnsi="Consolas" w:cs="Courier New"/>
+          <w:color w:val="008800"/>
+          <w:sz w:val="17"/>
+          <w:szCs w:val="17"/>
+        </w:rPr>
+        <w:t>'PC1'</w:t>
+      </w:r>
+      <w:r>
+        <w:rPr>
+          <w:rFonts w:ascii="Consolas" w:hAnsi="Consolas" w:cs="Courier New"/>
+          <w:color w:val="666600"/>
+          <w:sz w:val="17"/>
+          <w:szCs w:val="17"/>
+        </w:rPr>
+        <w:t>,</w:t>
+      </w:r>
+      <w:r>
+        <w:rPr>
+          <w:rFonts w:ascii="Consolas" w:hAnsi="Consolas" w:cs="Courier New"/>
+          <w:color w:val="000000"/>
+          <w:sz w:val="17"/>
+          <w:szCs w:val="17"/>
+        </w:rPr>
+        <w:t xml:space="preserve"> </w:t>
+      </w:r>
+      <w:r>
+        <w:rPr>
+          <w:rFonts w:ascii="Consolas" w:hAnsi="Consolas" w:cs="Courier New"/>
+          <w:color w:val="008800"/>
+          <w:sz w:val="17"/>
+          <w:szCs w:val="17"/>
+        </w:rPr>
+        <w:t>'PC2'</w:t>
+      </w:r>
+      <w:r>
+        <w:rPr>
+          <w:rFonts w:ascii="Consolas" w:hAnsi="Consolas" w:cs="Courier New"/>
+          <w:color w:val="666600"/>
+          <w:sz w:val="17"/>
+          <w:szCs w:val="17"/>
+        </w:rPr>
+        <w:t>,</w:t>
+      </w:r>
+      <w:r>
+        <w:rPr>
+          <w:rFonts w:ascii="Consolas" w:hAnsi="Consolas" w:cs="Courier New"/>
+          <w:color w:val="000000"/>
+          <w:sz w:val="17"/>
+          <w:szCs w:val="17"/>
+        </w:rPr>
+        <w:t xml:space="preserve"> </w:t>
+      </w:r>
+      <w:r>
+        <w:rPr>
+          <w:rFonts w:ascii="Consolas" w:hAnsi="Consolas" w:cs="Courier New"/>
+          <w:color w:val="008800"/>
+          <w:sz w:val="17"/>
+          <w:szCs w:val="17"/>
+        </w:rPr>
+        <w:t>'PC3'</w:t>
+      </w:r>
+      <w:r>
+        <w:rPr>
+          <w:rFonts w:ascii="Consolas" w:hAnsi="Consolas" w:cs="Courier New"/>
+          <w:color w:val="666600"/>
+          <w:sz w:val="17"/>
+          <w:szCs w:val="17"/>
+        </w:rPr>
+        <w:t>,</w:t>
+      </w:r>
+      <w:r>
+        <w:rPr>
+          <w:rFonts w:ascii="Consolas" w:hAnsi="Consolas" w:cs="Courier New"/>
+          <w:color w:val="000000"/>
+          <w:sz w:val="17"/>
+          <w:szCs w:val="17"/>
+        </w:rPr>
+        <w:t xml:space="preserve"> </w:t>
+      </w:r>
+      <w:r>
+        <w:rPr>
+          <w:rFonts w:ascii="Consolas" w:hAnsi="Consolas" w:cs="Courier New"/>
+          <w:color w:val="008800"/>
+          <w:sz w:val="17"/>
+          <w:szCs w:val="17"/>
+        </w:rPr>
+        <w:t>'PC4'</w:t>
+      </w:r>
+      <w:r>
+        <w:rPr>
+          <w:rFonts w:ascii="Consolas" w:hAnsi="Consolas" w:cs="Courier New"/>
+          <w:color w:val="666600"/>
+          <w:sz w:val="17"/>
+          <w:szCs w:val="17"/>
+        </w:rPr>
+        <w:t>,</w:t>
+      </w:r>
+      <w:r>
+        <w:rPr>
+          <w:rFonts w:ascii="Consolas" w:hAnsi="Consolas" w:cs="Courier New"/>
+          <w:color w:val="000000"/>
+          <w:sz w:val="17"/>
+          <w:szCs w:val="17"/>
+        </w:rPr>
+        <w:t xml:space="preserve"> </w:t>
+      </w:r>
+      <w:r>
+        <w:rPr>
+          <w:rFonts w:ascii="Consolas" w:hAnsi="Consolas" w:cs="Courier New"/>
+          <w:color w:val="008800"/>
+          <w:sz w:val="17"/>
+          <w:szCs w:val="17"/>
+        </w:rPr>
+        <w:t>'PC5'</w:t>
+      </w:r>
+      <w:r>
+        <w:rPr>
+          <w:rFonts w:ascii="Consolas" w:hAnsi="Consolas" w:cs="Courier New"/>
+          <w:color w:val="666600"/>
+          <w:sz w:val="17"/>
+          <w:szCs w:val="17"/>
+        </w:rPr>
+        <w:t>,</w:t>
+      </w:r>
+      <w:r>
+        <w:rPr>
+          <w:rFonts w:ascii="Consolas" w:hAnsi="Consolas" w:cs="Courier New"/>
+          <w:color w:val="000000"/>
+          <w:sz w:val="17"/>
+          <w:szCs w:val="17"/>
+        </w:rPr>
+        <w:t xml:space="preserve"> </w:t>
+      </w:r>
+      <w:r>
+        <w:rPr>
+          <w:rFonts w:ascii="Consolas" w:hAnsi="Consolas" w:cs="Courier New"/>
+          <w:color w:val="008800"/>
+          <w:sz w:val="17"/>
+          <w:szCs w:val="17"/>
+        </w:rPr>
+        <w:t>'PC6'</w:t>
+      </w:r>
+      <w:r>
+        <w:rPr>
+          <w:rFonts w:ascii="Consolas" w:hAnsi="Consolas" w:cs="Courier New"/>
+          <w:color w:val="666600"/>
+          <w:sz w:val="17"/>
+          <w:szCs w:val="17"/>
+        </w:rPr>
+        <w:t>,</w:t>
+      </w:r>
+      <w:r>
+        <w:rPr>
+          <w:rFonts w:ascii="Consolas" w:hAnsi="Consolas" w:cs="Courier New"/>
+          <w:color w:val="000000"/>
+          <w:sz w:val="17"/>
+          <w:szCs w:val="17"/>
+        </w:rPr>
+        <w:t xml:space="preserve"> </w:t>
+      </w:r>
+      <w:r>
+        <w:rPr>
+          <w:rFonts w:ascii="Consolas" w:hAnsi="Consolas" w:cs="Courier New"/>
+          <w:color w:val="008800"/>
+          <w:sz w:val="17"/>
+          <w:szCs w:val="17"/>
+        </w:rPr>
+        <w:t>'PC7'</w:t>
+      </w:r>
+      <w:r>
+        <w:rPr>
+          <w:rFonts w:ascii="Consolas" w:hAnsi="Consolas" w:cs="Courier New"/>
+          <w:color w:val="666600"/>
+          <w:sz w:val="17"/>
+          <w:szCs w:val="17"/>
+        </w:rPr>
+        <w:t>,</w:t>
+      </w:r>
+      <w:r>
+        <w:rPr>
+          <w:rFonts w:ascii="Consolas" w:hAnsi="Consolas" w:cs="Courier New"/>
+          <w:color w:val="000000"/>
+          <w:sz w:val="17"/>
+          <w:szCs w:val="17"/>
+        </w:rPr>
+        <w:t xml:space="preserve"> </w:t>
+      </w:r>
+      <w:r>
+        <w:rPr>
+          <w:rFonts w:ascii="Consolas" w:hAnsi="Consolas" w:cs="Courier New"/>
+          <w:color w:val="008800"/>
+          <w:sz w:val="17"/>
+          <w:szCs w:val="17"/>
+        </w:rPr>
+        <w:t>'PC8'</w:t>
+      </w:r>
+      <w:r>
+        <w:rPr>
+          <w:rFonts w:ascii="Consolas" w:hAnsi="Consolas" w:cs="Courier New"/>
+          <w:color w:val="666600"/>
+          <w:sz w:val="17"/>
+          <w:szCs w:val="17"/>
+        </w:rPr>
+        <w:t>,</w:t>
+      </w:r>
+      <w:r>
+        <w:rPr>
+          <w:rFonts w:ascii="Consolas" w:hAnsi="Consolas" w:cs="Courier New"/>
+          <w:color w:val="000000"/>
+          <w:sz w:val="17"/>
+          <w:szCs w:val="17"/>
+        </w:rPr>
+        <w:t xml:space="preserve"> </w:t>
+      </w:r>
+      <w:r>
+        <w:rPr>
+          <w:rFonts w:ascii="Consolas" w:hAnsi="Consolas" w:cs="Courier New"/>
+          <w:color w:val="008800"/>
+          <w:sz w:val="17"/>
+          <w:szCs w:val="17"/>
+        </w:rPr>
+        <w:t>'PC9'</w:t>
+      </w:r>
+      <w:r>
+        <w:rPr>
+          <w:rFonts w:ascii="Consolas" w:hAnsi="Consolas" w:cs="Courier New"/>
+          <w:color w:val="666600"/>
+          <w:sz w:val="17"/>
+          <w:szCs w:val="17"/>
+        </w:rPr>
+        <w:t>,</w:t>
+      </w:r>
+      <w:r>
+        <w:rPr>
+          <w:rFonts w:ascii="Consolas" w:hAnsi="Consolas" w:cs="Courier New"/>
+          <w:color w:val="000000"/>
+          <w:sz w:val="17"/>
+          <w:szCs w:val="17"/>
+        </w:rPr>
+        <w:t xml:space="preserve"> </w:t>
+      </w:r>
+      <w:r>
+        <w:rPr>
+          <w:rFonts w:ascii="Consolas" w:hAnsi="Consolas" w:cs="Courier New"/>
+          <w:color w:val="008800"/>
+          <w:sz w:val="17"/>
+          <w:szCs w:val="17"/>
+        </w:rPr>
+        <w:t>'PC10'</w:t>
+      </w:r>
+      <w:r>
+        <w:rPr>
+          <w:rFonts w:ascii="Consolas" w:hAnsi="Consolas" w:cs="Courier New"/>
+          <w:color w:val="666600"/>
+          <w:sz w:val="17"/>
+          <w:szCs w:val="17"/>
+        </w:rPr>
+        <w:t>])</w:t>
+      </w:r>
+    </w:p>
+    <w:p>
+      <w:pPr>
+        <w:pStyle w:val="NormalWeb"/>
+        <w:pBdr>
+          <w:top w:val="single" w:sz="6" w:space="2" w:color="888888"/>
+          <w:left w:val="single" w:sz="6" w:space="2" w:color="888888"/>
+          <w:bottom w:val="single" w:sz="6" w:space="2" w:color="888888"/>
+          <w:right w:val="single" w:sz="6" w:space="2" w:color="888888"/>
+        </w:pBdr>
+        <w:tabs>
+          <w:tab w:val="left" w:pos="916"/>
+          <w:tab w:val="left" w:pos="1832"/>
+          <w:tab w:val="left" w:pos="2748"/>
+          <w:tab w:val="left" w:pos="3664"/>
+          <w:tab w:val="left" w:pos="4580"/>
+          <w:tab w:val="left" w:pos="5496"/>
+          <w:tab w:val="left" w:pos="6412"/>
+          <w:tab w:val="left" w:pos="7328"/>
+          <w:tab w:val="left" w:pos="8244"/>
+          <w:tab w:val="left" w:pos="9160"/>
+          <w:tab w:val="left" w:pos="10076"/>
+          <w:tab w:val="left" w:pos="10992"/>
+          <w:tab w:val="left" w:pos="11908"/>
+          <w:tab w:val="left" w:pos="12824"/>
+          <w:tab w:val="left" w:pos="13740"/>
+          <w:tab w:val="left" w:pos="14656"/>
+        </w:tabs>
+        <w:spacing w:before="0" w:beforeAutospacing="0" w:after="0" w:afterAutospacing="0"/>
+        <w:divId w:val="1975409548"/>
+        <w:rPr>
+          <w:rFonts w:ascii="Consolas" w:hAnsi="Consolas" w:cs="Courier New"/>
+          <w:sz w:val="17"/>
+          <w:szCs w:val="17"/>
+        </w:rPr>
+      </w:pPr>
+      <w:r>
+        <w:rPr>
+          <w:rFonts w:ascii="Consolas" w:hAnsi="Consolas" w:cs="Courier New"/>
+          <w:sz w:val="17"/>
+          <w:szCs w:val="17"/>
+        </w:rPr>
+        <w:t xml:space="preserve"> 7. </w:t>
+      </w:r>
+      <w:r>
+        <w:rPr>
+          <w:rFonts w:ascii="Consolas" w:hAnsi="Consolas" w:cs="Courier New"/>
+          <w:color w:val="000000"/>
+          <w:sz w:val="17"/>
+          <w:szCs w:val="17"/>
+        </w:rPr>
+        <w:t> </w:t>
+      </w:r>
+    </w:p>
+    <w:p>
+      <w:pPr>
+        <w:pStyle w:val="NormalWeb"/>
+        <w:pBdr>
+          <w:top w:val="single" w:sz="6" w:space="2" w:color="888888"/>
+          <w:left w:val="single" w:sz="6" w:space="2" w:color="888888"/>
+          <w:bottom w:val="single" w:sz="6" w:space="2" w:color="888888"/>
+          <w:right w:val="single" w:sz="6" w:space="2" w:color="888888"/>
+        </w:pBdr>
+        <w:tabs>
+          <w:tab w:val="left" w:pos="916"/>
+          <w:tab w:val="left" w:pos="1832"/>
+          <w:tab w:val="left" w:pos="2748"/>
+          <w:tab w:val="left" w:pos="3664"/>
+          <w:tab w:val="left" w:pos="4580"/>
+          <w:tab w:val="left" w:pos="5496"/>
+          <w:tab w:val="left" w:pos="6412"/>
+          <w:tab w:val="left" w:pos="7328"/>
+          <w:tab w:val="left" w:pos="8244"/>
+          <w:tab w:val="left" w:pos="9160"/>
+          <w:tab w:val="left" w:pos="10076"/>
+          <w:tab w:val="left" w:pos="10992"/>
+          <w:tab w:val="left" w:pos="11908"/>
+          <w:tab w:val="left" w:pos="12824"/>
+          <w:tab w:val="left" w:pos="13740"/>
+          <w:tab w:val="left" w:pos="14656"/>
+        </w:tabs>
+        <w:spacing w:before="0" w:beforeAutospacing="0" w:after="0" w:afterAutospacing="0"/>
+        <w:divId w:val="1975409548"/>
+        <w:rPr>
+          <w:rFonts w:ascii="Consolas" w:hAnsi="Consolas" w:cs="Courier New"/>
+          <w:sz w:val="17"/>
+          <w:szCs w:val="17"/>
+        </w:rPr>
+      </w:pPr>
+      <w:r>
+        <w:rPr>
+          <w:rFonts w:ascii="Consolas" w:hAnsi="Consolas" w:cs="Courier New"/>
+          <w:sz w:val="17"/>
+          <w:szCs w:val="17"/>
+        </w:rPr>
+        <w:t xml:space="preserve"> 8. </w:t>
+      </w:r>
+      <w:r>
+        <w:rPr>
+          <w:rFonts w:ascii="Consolas" w:hAnsi="Consolas" w:cs="Courier New"/>
+          <w:color w:val="880000"/>
+          <w:sz w:val="17"/>
+          <w:szCs w:val="17"/>
+        </w:rPr>
+        <w:t># Displaying the first few rows of the PCA result</w:t>
+      </w:r>
+    </w:p>
+    <w:p>
+      <w:pPr>
+        <w:pStyle w:val="NormalWeb"/>
+        <w:pBdr>
+          <w:top w:val="single" w:sz="6" w:space="2" w:color="888888"/>
+          <w:left w:val="single" w:sz="6" w:space="2" w:color="888888"/>
+          <w:bottom w:val="single" w:sz="6" w:space="2" w:color="888888"/>
+          <w:right w:val="single" w:sz="6" w:space="2" w:color="888888"/>
+        </w:pBdr>
+        <w:tabs>
+          <w:tab w:val="left" w:pos="916"/>
+          <w:tab w:val="left" w:pos="1832"/>
+          <w:tab w:val="left" w:pos="2748"/>
+          <w:tab w:val="left" w:pos="3664"/>
+          <w:tab w:val="left" w:pos="4580"/>
+          <w:tab w:val="left" w:pos="5496"/>
+          <w:tab w:val="left" w:pos="6412"/>
+          <w:tab w:val="left" w:pos="7328"/>
+          <w:tab w:val="left" w:pos="8244"/>
+          <w:tab w:val="left" w:pos="9160"/>
+          <w:tab w:val="left" w:pos="10076"/>
+          <w:tab w:val="left" w:pos="10992"/>
+          <w:tab w:val="left" w:pos="11908"/>
+          <w:tab w:val="left" w:pos="12824"/>
+          <w:tab w:val="left" w:pos="13740"/>
+          <w:tab w:val="left" w:pos="14656"/>
+        </w:tabs>
+        <w:spacing w:before="0" w:beforeAutospacing="0" w:after="0" w:afterAutospacing="0"/>
+        <w:divId w:val="1975409548"/>
+        <w:rPr>
+          <w:rFonts w:ascii="Consolas" w:hAnsi="Consolas" w:cs="Courier New"/>
+          <w:sz w:val="17"/>
+          <w:szCs w:val="17"/>
+        </w:rPr>
+      </w:pPr>
+      <w:r>
+        <w:rPr>
+          <w:rFonts w:ascii="Consolas" w:hAnsi="Consolas" w:cs="Courier New"/>
+          <w:sz w:val="17"/>
+          <w:szCs w:val="17"/>
+        </w:rPr>
+        <w:t xml:space="preserve"> 9. </w:t>
+      </w:r>
+      <w:r>
+        <w:rPr>
+          <w:rFonts w:ascii="Consolas" w:hAnsi="Consolas" w:cs="Courier New"/>
+          <w:color w:val="000000"/>
+          <w:sz w:val="17"/>
+          <w:szCs w:val="17"/>
+        </w:rPr>
+        <w:t>df1_pca</w:t>
+      </w:r>
+      <w:r>
+        <w:rPr>
+          <w:rFonts w:ascii="Consolas" w:hAnsi="Consolas" w:cs="Courier New"/>
+          <w:color w:val="666600"/>
+          <w:sz w:val="17"/>
+          <w:szCs w:val="17"/>
+        </w:rPr>
+        <w:t>.</w:t>
+      </w:r>
+      <w:r>
+        <w:rPr>
+          <w:rFonts w:ascii="Consolas" w:hAnsi="Consolas" w:cs="Courier New"/>
+          <w:color w:val="000000"/>
+          <w:sz w:val="17"/>
+          <w:szCs w:val="17"/>
+        </w:rPr>
+        <w:t>head</w:t>
+      </w:r>
+      <w:r>
+        <w:rPr>
+          <w:rFonts w:ascii="Consolas" w:hAnsi="Consolas" w:cs="Courier New"/>
+          <w:color w:val="666600"/>
+          <w:sz w:val="17"/>
+          <w:szCs w:val="17"/>
+        </w:rPr>
+        <w:t>()</w:t>
+      </w:r>
+    </w:p>
+    <w:p>
+      <w:pPr>
+        <w:pStyle w:val="NormalWeb"/>
+        <w:pBdr>
+          <w:top w:val="single" w:sz="6" w:space="2" w:color="888888"/>
+          <w:left w:val="single" w:sz="6" w:space="2" w:color="888888"/>
+          <w:bottom w:val="single" w:sz="6" w:space="2" w:color="888888"/>
+          <w:right w:val="single" w:sz="6" w:space="2" w:color="888888"/>
+        </w:pBdr>
+        <w:tabs>
+          <w:tab w:val="left" w:pos="916"/>
+          <w:tab w:val="left" w:pos="1832"/>
+          <w:tab w:val="left" w:pos="2748"/>
+          <w:tab w:val="left" w:pos="3664"/>
+          <w:tab w:val="left" w:pos="4580"/>
+          <w:tab w:val="left" w:pos="5496"/>
+          <w:tab w:val="left" w:pos="6412"/>
+          <w:tab w:val="left" w:pos="7328"/>
+          <w:tab w:val="left" w:pos="8244"/>
+          <w:tab w:val="left" w:pos="9160"/>
+          <w:tab w:val="left" w:pos="10076"/>
+          <w:tab w:val="left" w:pos="10992"/>
+          <w:tab w:val="left" w:pos="11908"/>
+          <w:tab w:val="left" w:pos="12824"/>
+          <w:tab w:val="left" w:pos="13740"/>
+          <w:tab w:val="left" w:pos="14656"/>
+        </w:tabs>
+        <w:spacing w:before="0" w:beforeAutospacing="0" w:after="0" w:afterAutospacing="0"/>
+        <w:divId w:val="1975409548"/>
+        <w:rPr>
+          <w:rFonts w:ascii="Consolas" w:hAnsi="Consolas" w:cs="Courier New"/>
+          <w:sz w:val="17"/>
+          <w:szCs w:val="17"/>
+        </w:rPr>
+      </w:pPr>
+      <w:r>
+        <w:rPr>
+          <w:rFonts w:ascii="Consolas" w:hAnsi="Consolas" w:cs="Courier New"/>
+          <w:sz w:val="17"/>
+          <w:szCs w:val="17"/>
+        </w:rPr>
+        <w:t xml:space="preserve">10. </w:t>
+      </w:r>
+      <w:r>
+        <w:rPr>
+          <w:rFonts w:ascii="Consolas" w:hAnsi="Consolas" w:cs="Courier New"/>
+          <w:color w:val="000000"/>
+          <w:sz w:val="17"/>
+          <w:szCs w:val="17"/>
+        </w:rPr>
+        <w:t> </w:t>
+      </w:r>
     </w:p>
     <w:p>
       <w:pPr>
         <w:ind w:firstLine="0"/>
-        <w:jc w:val="center"/>
+      </w:pPr>
+      <w:r>
+        <w:drawing>
+          <wp:inline distT="0" distB="0" distL="0" distR="0" wp14:anchorId="1824CBA1" wp14:editId="237E5750">
+            <wp:extent cx="5943600" cy="1313180"/>
+            <wp:effectExtent l="0" t="0" r="0" b="1270"/>
+            <wp:docPr id="1058640011" name="Picture 1"/>
+            <wp:cNvGraphicFramePr>
+              <a:graphicFrameLocks xmlns:a="http://schemas.openxmlformats.org/drawingml/2006/main" noChangeAspect="1"/>
+            </wp:cNvGraphicFramePr>
+            <a:graphic xmlns:a="http://schemas.openxmlformats.org/drawingml/2006/main">
+              <a:graphicData uri="http://schemas.openxmlformats.org/drawingml/2006/picture">
+                <pic:pic xmlns:pic="http://schemas.openxmlformats.org/drawingml/2006/picture">
+                  <pic:nvPicPr>
+                    <pic:cNvPr id="1058640011" name=""/>
+                    <pic:cNvPicPr/>
+                  </pic:nvPicPr>
+                  <pic:blipFill>
+                    <a:blip r:embed="rId10"/>
+                    <a:stretch>
+                      <a:fillRect/>
+                    </a:stretch>
+                  </pic:blipFill>
+                  <pic:spPr>
+                    <a:xfrm>
+                      <a:off x="0" y="0"/>
+                      <a:ext cx="5943600" cy="1313180"/>
+                    </a:xfrm>
+                    <a:prstGeom prst="rect">
+                      <a:avLst/>
+                    </a:prstGeom>
+                  </pic:spPr>
+                </pic:pic>
+              </a:graphicData>
+            </a:graphic>
+          </wp:inline>
+        </w:drawing>
+      </w:r>
+    </w:p>
+    <w:p>
+      <w:r>
+        <w:t xml:space="preserve">The loading matrix was calculated by using the </w:t>
+      </w:r>
+      <w:proofErr w:type="spellStart"/>
+      <w:r>
+        <w:rPr>
+          <w:i/>
+          <w:iCs/>
+        </w:rPr>
+        <w:t>pca.components</w:t>
+      </w:r>
+      <w:proofErr w:type="spellEnd"/>
+      <w:r>
+        <w:t xml:space="preserve"> attribute of the PCA module. The code is shown below:</w:t>
+      </w:r>
+    </w:p>
+    <w:p>
+      <w:pPr>
+        <w:pStyle w:val="NormalWeb"/>
+        <w:pBdr>
+          <w:top w:val="single" w:sz="6" w:space="2" w:color="888888"/>
+          <w:left w:val="single" w:sz="6" w:space="2" w:color="888888"/>
+          <w:bottom w:val="single" w:sz="6" w:space="2" w:color="888888"/>
+          <w:right w:val="single" w:sz="6" w:space="2" w:color="888888"/>
+        </w:pBdr>
+        <w:tabs>
+          <w:tab w:val="left" w:pos="916"/>
+          <w:tab w:val="left" w:pos="1832"/>
+          <w:tab w:val="left" w:pos="2748"/>
+          <w:tab w:val="left" w:pos="3664"/>
+          <w:tab w:val="left" w:pos="4580"/>
+          <w:tab w:val="left" w:pos="5496"/>
+          <w:tab w:val="left" w:pos="6412"/>
+          <w:tab w:val="left" w:pos="7328"/>
+          <w:tab w:val="left" w:pos="8244"/>
+          <w:tab w:val="left" w:pos="9160"/>
+          <w:tab w:val="left" w:pos="10076"/>
+          <w:tab w:val="left" w:pos="10992"/>
+          <w:tab w:val="left" w:pos="11908"/>
+          <w:tab w:val="left" w:pos="12824"/>
+          <w:tab w:val="left" w:pos="13740"/>
+          <w:tab w:val="left" w:pos="14656"/>
+        </w:tabs>
+        <w:spacing w:before="0" w:beforeAutospacing="0" w:after="0" w:afterAutospacing="0"/>
+        <w:divId w:val="440492662"/>
+        <w:rPr>
+          <w:rFonts w:ascii="Consolas" w:hAnsi="Consolas" w:cs="Courier New"/>
+          <w:sz w:val="17"/>
+          <w:szCs w:val="17"/>
+        </w:rPr>
+      </w:pPr>
+      <w:r>
+        <w:rPr>
+          <w:rFonts w:ascii="Consolas" w:hAnsi="Consolas" w:cs="Courier New"/>
+          <w:sz w:val="17"/>
+          <w:szCs w:val="17"/>
+        </w:rPr>
+        <w:t xml:space="preserve">1. </w:t>
+      </w:r>
+      <w:proofErr w:type="spellStart"/>
+      <w:r>
+        <w:rPr>
+          <w:rFonts w:ascii="Consolas" w:hAnsi="Consolas" w:cs="Courier New"/>
+          <w:color w:val="000000"/>
+          <w:sz w:val="17"/>
+          <w:szCs w:val="17"/>
+        </w:rPr>
+        <w:t>loading_matrix</w:t>
+      </w:r>
+      <w:proofErr w:type="spellEnd"/>
+      <w:r>
+        <w:rPr>
+          <w:rFonts w:ascii="Consolas" w:hAnsi="Consolas" w:cs="Courier New"/>
+          <w:color w:val="000000"/>
+          <w:sz w:val="17"/>
+          <w:szCs w:val="17"/>
+        </w:rPr>
+        <w:t xml:space="preserve"> </w:t>
+      </w:r>
+      <w:r>
+        <w:rPr>
+          <w:rFonts w:ascii="Consolas" w:hAnsi="Consolas" w:cs="Courier New"/>
+          <w:color w:val="666600"/>
+          <w:sz w:val="17"/>
+          <w:szCs w:val="17"/>
+        </w:rPr>
+        <w:t>=</w:t>
+      </w:r>
+      <w:r>
+        <w:rPr>
+          <w:rFonts w:ascii="Consolas" w:hAnsi="Consolas" w:cs="Courier New"/>
+          <w:color w:val="000000"/>
+          <w:sz w:val="17"/>
+          <w:szCs w:val="17"/>
+        </w:rPr>
+        <w:t xml:space="preserve"> </w:t>
+      </w:r>
+      <w:proofErr w:type="spellStart"/>
+      <w:r>
+        <w:rPr>
+          <w:rFonts w:ascii="Consolas" w:hAnsi="Consolas" w:cs="Courier New"/>
+          <w:color w:val="000000"/>
+          <w:sz w:val="17"/>
+          <w:szCs w:val="17"/>
+        </w:rPr>
+        <w:t>pd</w:t>
+      </w:r>
+      <w:r>
+        <w:rPr>
+          <w:rFonts w:ascii="Consolas" w:hAnsi="Consolas" w:cs="Courier New"/>
+          <w:color w:val="666600"/>
+          <w:sz w:val="17"/>
+          <w:szCs w:val="17"/>
+        </w:rPr>
+        <w:t>.</w:t>
+      </w:r>
+      <w:r>
+        <w:rPr>
+          <w:rFonts w:ascii="Consolas" w:hAnsi="Consolas" w:cs="Courier New"/>
+          <w:color w:val="660066"/>
+          <w:sz w:val="17"/>
+          <w:szCs w:val="17"/>
+        </w:rPr>
+        <w:t>DataFrame</w:t>
+      </w:r>
+      <w:proofErr w:type="spellEnd"/>
+      <w:r>
+        <w:rPr>
+          <w:rFonts w:ascii="Consolas" w:hAnsi="Consolas" w:cs="Courier New"/>
+          <w:color w:val="666600"/>
+          <w:sz w:val="17"/>
+          <w:szCs w:val="17"/>
+        </w:rPr>
+        <w:t>(</w:t>
+      </w:r>
+      <w:proofErr w:type="spellStart"/>
+      <w:r>
+        <w:rPr>
+          <w:rFonts w:ascii="Consolas" w:hAnsi="Consolas" w:cs="Courier New"/>
+          <w:color w:val="000000"/>
+          <w:sz w:val="17"/>
+          <w:szCs w:val="17"/>
+        </w:rPr>
+        <w:t>pca</w:t>
+      </w:r>
+      <w:r>
+        <w:rPr>
+          <w:rFonts w:ascii="Consolas" w:hAnsi="Consolas" w:cs="Courier New"/>
+          <w:color w:val="666600"/>
+          <w:sz w:val="17"/>
+          <w:szCs w:val="17"/>
+        </w:rPr>
+        <w:t>.</w:t>
+      </w:r>
+      <w:r>
+        <w:rPr>
+          <w:rFonts w:ascii="Consolas" w:hAnsi="Consolas" w:cs="Courier New"/>
+          <w:color w:val="000000"/>
+          <w:sz w:val="17"/>
+          <w:szCs w:val="17"/>
+        </w:rPr>
+        <w:t>components</w:t>
+      </w:r>
+      <w:proofErr w:type="spellEnd"/>
+      <w:r>
+        <w:rPr>
+          <w:rFonts w:ascii="Consolas" w:hAnsi="Consolas" w:cs="Courier New"/>
+          <w:color w:val="000000"/>
+          <w:sz w:val="17"/>
+          <w:szCs w:val="17"/>
+        </w:rPr>
+        <w:t>_</w:t>
+      </w:r>
+      <w:r>
+        <w:rPr>
+          <w:rFonts w:ascii="Consolas" w:hAnsi="Consolas" w:cs="Courier New"/>
+          <w:color w:val="666600"/>
+          <w:sz w:val="17"/>
+          <w:szCs w:val="17"/>
+        </w:rPr>
+        <w:t>,</w:t>
+      </w:r>
+      <w:r>
+        <w:rPr>
+          <w:rFonts w:ascii="Consolas" w:hAnsi="Consolas" w:cs="Courier New"/>
+          <w:color w:val="000000"/>
+          <w:sz w:val="17"/>
+          <w:szCs w:val="17"/>
+        </w:rPr>
+        <w:t xml:space="preserve"> columns</w:t>
+      </w:r>
+      <w:r>
+        <w:rPr>
+          <w:rFonts w:ascii="Consolas" w:hAnsi="Consolas" w:cs="Courier New"/>
+          <w:color w:val="666600"/>
+          <w:sz w:val="17"/>
+          <w:szCs w:val="17"/>
+        </w:rPr>
+        <w:t>=</w:t>
+      </w:r>
+      <w:r>
+        <w:rPr>
+          <w:rFonts w:ascii="Consolas" w:hAnsi="Consolas" w:cs="Courier New"/>
+          <w:color w:val="000000"/>
+          <w:sz w:val="17"/>
+          <w:szCs w:val="17"/>
+        </w:rPr>
+        <w:t>df1_scaled</w:t>
+      </w:r>
+      <w:r>
+        <w:rPr>
+          <w:rFonts w:ascii="Consolas" w:hAnsi="Consolas" w:cs="Courier New"/>
+          <w:color w:val="666600"/>
+          <w:sz w:val="17"/>
+          <w:szCs w:val="17"/>
+        </w:rPr>
+        <w:t>.</w:t>
+      </w:r>
+      <w:r>
+        <w:rPr>
+          <w:rFonts w:ascii="Consolas" w:hAnsi="Consolas" w:cs="Courier New"/>
+          <w:color w:val="000000"/>
+          <w:sz w:val="17"/>
+          <w:szCs w:val="17"/>
+        </w:rPr>
+        <w:t>columns</w:t>
+      </w:r>
+      <w:r>
+        <w:rPr>
+          <w:rFonts w:ascii="Consolas" w:hAnsi="Consolas" w:cs="Courier New"/>
+          <w:color w:val="666600"/>
+          <w:sz w:val="17"/>
+          <w:szCs w:val="17"/>
+        </w:rPr>
+        <w:t>,</w:t>
+      </w:r>
+      <w:r>
+        <w:rPr>
+          <w:rFonts w:ascii="Consolas" w:hAnsi="Consolas" w:cs="Courier New"/>
+          <w:color w:val="000000"/>
+          <w:sz w:val="17"/>
+          <w:szCs w:val="17"/>
+        </w:rPr>
+        <w:t xml:space="preserve"> index</w:t>
+      </w:r>
+      <w:r>
+        <w:rPr>
+          <w:rFonts w:ascii="Consolas" w:hAnsi="Consolas" w:cs="Courier New"/>
+          <w:color w:val="666600"/>
+          <w:sz w:val="17"/>
+          <w:szCs w:val="17"/>
+        </w:rPr>
+        <w:t>=</w:t>
+      </w:r>
+      <w:r>
+        <w:rPr>
+          <w:rFonts w:ascii="Consolas" w:hAnsi="Consolas" w:cs="Courier New"/>
+          <w:color w:val="000000"/>
+          <w:sz w:val="17"/>
+          <w:szCs w:val="17"/>
+        </w:rPr>
+        <w:t>df1_pca</w:t>
+      </w:r>
+      <w:r>
+        <w:rPr>
+          <w:rFonts w:ascii="Consolas" w:hAnsi="Consolas" w:cs="Courier New"/>
+          <w:color w:val="666600"/>
+          <w:sz w:val="17"/>
+          <w:szCs w:val="17"/>
+        </w:rPr>
+        <w:t>.</w:t>
+      </w:r>
+      <w:r>
+        <w:rPr>
+          <w:rFonts w:ascii="Consolas" w:hAnsi="Consolas" w:cs="Courier New"/>
+          <w:color w:val="000000"/>
+          <w:sz w:val="17"/>
+          <w:szCs w:val="17"/>
+        </w:rPr>
+        <w:t>columns</w:t>
+      </w:r>
+      <w:r>
+        <w:rPr>
+          <w:rFonts w:ascii="Consolas" w:hAnsi="Consolas" w:cs="Courier New"/>
+          <w:color w:val="666600"/>
+          <w:sz w:val="17"/>
+          <w:szCs w:val="17"/>
+        </w:rPr>
+        <w:t>)</w:t>
+      </w:r>
+    </w:p>
+    <w:p>
+      <w:pPr>
+        <w:pStyle w:val="NormalWeb"/>
+        <w:pBdr>
+          <w:top w:val="single" w:sz="6" w:space="2" w:color="888888"/>
+          <w:left w:val="single" w:sz="6" w:space="2" w:color="888888"/>
+          <w:bottom w:val="single" w:sz="6" w:space="2" w:color="888888"/>
+          <w:right w:val="single" w:sz="6" w:space="2" w:color="888888"/>
+        </w:pBdr>
+        <w:tabs>
+          <w:tab w:val="left" w:pos="916"/>
+          <w:tab w:val="left" w:pos="1832"/>
+          <w:tab w:val="left" w:pos="2748"/>
+          <w:tab w:val="left" w:pos="3664"/>
+          <w:tab w:val="left" w:pos="4580"/>
+          <w:tab w:val="left" w:pos="5496"/>
+          <w:tab w:val="left" w:pos="6412"/>
+          <w:tab w:val="left" w:pos="7328"/>
+          <w:tab w:val="left" w:pos="8244"/>
+          <w:tab w:val="left" w:pos="9160"/>
+          <w:tab w:val="left" w:pos="10076"/>
+          <w:tab w:val="left" w:pos="10992"/>
+          <w:tab w:val="left" w:pos="11908"/>
+          <w:tab w:val="left" w:pos="12824"/>
+          <w:tab w:val="left" w:pos="13740"/>
+          <w:tab w:val="left" w:pos="14656"/>
+        </w:tabs>
+        <w:spacing w:before="0" w:beforeAutospacing="0" w:after="0" w:afterAutospacing="0"/>
+        <w:divId w:val="440492662"/>
+        <w:rPr>
+          <w:rFonts w:ascii="Consolas" w:hAnsi="Consolas" w:cs="Courier New"/>
+          <w:sz w:val="17"/>
+          <w:szCs w:val="17"/>
+        </w:rPr>
+      </w:pPr>
+      <w:r>
+        <w:rPr>
+          <w:rFonts w:ascii="Consolas" w:hAnsi="Consolas" w:cs="Courier New"/>
+          <w:sz w:val="17"/>
+          <w:szCs w:val="17"/>
+        </w:rPr>
+        <w:t xml:space="preserve">2. </w:t>
+      </w:r>
+      <w:r>
+        <w:rPr>
+          <w:rFonts w:ascii="Consolas" w:hAnsi="Consolas" w:cs="Courier New"/>
+          <w:color w:val="000000"/>
+          <w:sz w:val="17"/>
+          <w:szCs w:val="17"/>
+        </w:rPr>
+        <w:t> </w:t>
+      </w:r>
+    </w:p>
+    <w:p>
+      <w:pPr>
+        <w:ind w:firstLine="0"/>
+      </w:pPr>
+      <w:r>
+        <w:drawing>
+          <wp:inline distT="0" distB="0" distL="0" distR="0" wp14:anchorId="530211A7" wp14:editId="043D70BF">
+            <wp:extent cx="5943600" cy="1797050"/>
+            <wp:effectExtent l="0" t="0" r="0" b="0"/>
+            <wp:docPr id="1963860073" name="Picture 1" descr="A table of numbers and symbols&#10;&#10;Description automatically generated"/>
+            <wp:cNvGraphicFramePr>
+              <a:graphicFrameLocks xmlns:a="http://schemas.openxmlformats.org/drawingml/2006/main" noChangeAspect="1"/>
+            </wp:cNvGraphicFramePr>
+            <a:graphic xmlns:a="http://schemas.openxmlformats.org/drawingml/2006/main">
+              <a:graphicData uri="http://schemas.openxmlformats.org/drawingml/2006/picture">
+                <pic:pic xmlns:pic="http://schemas.openxmlformats.org/drawingml/2006/picture">
+                  <pic:nvPicPr>
+                    <pic:cNvPr id="1963860073" name="Picture 1" descr="A table of numbers and symbols&#10;&#10;Description automatically generated"/>
+                    <pic:cNvPicPr/>
+                  </pic:nvPicPr>
+                  <pic:blipFill>
+                    <a:blip r:embed="rId11"/>
+                    <a:stretch>
+                      <a:fillRect/>
+                    </a:stretch>
+                  </pic:blipFill>
+                  <pic:spPr>
+                    <a:xfrm>
+                      <a:off x="0" y="0"/>
+                      <a:ext cx="5943600" cy="1797050"/>
+                    </a:xfrm>
+                    <a:prstGeom prst="rect">
+                      <a:avLst/>
+                    </a:prstGeom>
+                  </pic:spPr>
+                </pic:pic>
+              </a:graphicData>
+            </a:graphic>
+          </wp:inline>
+        </w:drawing>
+      </w:r>
+    </w:p>
+    <w:p>
+      <w:pPr>
+        <w:pStyle w:val="Heading2"/>
+      </w:pPr>
+      <w:r>
+        <w:t>Identifying the Total Number of Principal Components</w:t>
+      </w:r>
+    </w:p>
+    <w:p>
+      <w:r>
+        <w:t>The number of principal components was determined using the elbow rule, visualized through a scree plot. The scree plot showed an "elbow" point at three components, suggesting that these components capture most of the dataset’s variance (Awan et al., 2019). The principal components retained represent the majority of information in the dataset.</w:t>
+      </w:r>
+    </w:p>
+    <w:p/>
+    <w:p>
+      <w:pPr>
+        <w:ind w:firstLine="0"/>
       </w:pPr>
     </w:p>
     <w:p>
@@ -1007,8 +3966,8 @@
       </w:pPr>
     </w:p>
     <w:sectPr>
-      <w:headerReference w:type="default" r:id="rId8"/>
-      <w:headerReference w:type="first" r:id="rId9"/>
+      <w:headerReference w:type="default" r:id="rId12"/>
+      <w:headerReference w:type="first" r:id="rId13"/>
       <w:pgSz w:w="12240" w:h="15840"/>
       <w:pgMar w:top="1440" w:right="1440" w:bottom="1440" w:left="1440" w:header="720" w:footer="720" w:gutter="0"/>
       <w:cols w:space="720"/>
@@ -1167,6 +4126,155 @@
 <file path=word/numbering.xml><?xml version="1.0" encoding="utf-8"?>
 <w:numbering xmlns:wpc="http://schemas.microsoft.com/office/word/2010/wordprocessingCanvas" xmlns:cx="http://schemas.microsoft.com/office/drawing/2014/chartex" xmlns:cx1="http://schemas.microsoft.com/office/drawing/2015/9/8/chartex" xmlns:cx2="http://schemas.microsoft.com/office/drawing/2015/10/21/chartex" xmlns:cx3="http://schemas.microsoft.com/office/drawing/2016/5/9/chartex" xmlns:cx4="http://schemas.microsoft.com/office/drawing/2016/5/10/chartex" xmlns:cx5="http://schemas.microsoft.com/office/drawing/2016/5/11/chartex" xmlns:cx6="http://schemas.microsoft.com/office/drawing/2016/5/12/chartex" xmlns:cx7="http://schemas.microsoft.com/office/drawing/2016/5/13/chartex" xmlns:cx8="http://schemas.microsoft.com/office/drawing/2016/5/14/chartex" xmlns:mc="http://schemas.openxmlformats.org/markup-compatibility/2006" xmlns:aink="http://schemas.microsoft.com/office/drawing/2016/ink" xmlns:am3d="http://schemas.microsoft.com/office/drawing/2017/model3d" xmlns:o="urn:schemas-microsoft-com:office:office" xmlns:oel="http://schemas.microsoft.com/office/2019/extlst" xmlns:r="http://schemas.openxmlformats.org/officeDocument/2006/relationships" xmlns:m="http://schemas.openxmlformats.org/officeDocument/2006/math" xmlns:v="urn:schemas-microsoft-com:vml" xmlns:wp14="http://schemas.microsoft.com/office/word/2010/wordprocessingDrawing" xmlns:wp="http://schemas.openxmlformats.org/drawingml/2006/wordprocessingDrawing" xmlns:w10="urn:schemas-microsoft-com:office:word" xmlns:w="http://schemas.openxmlformats.org/wordprocessingml/2006/main" xmlns:w14="http://schemas.microsoft.com/office/word/2010/wordml" xmlns:w15="http://schemas.microsoft.com/office/word/2012/wordml" xmlns:w16cex="http://schemas.microsoft.com/office/word/2018/wordml/cex" xmlns:w16cid="http://schemas.microsoft.com/office/word/2016/wordml/cid" xmlns:w16="http://schemas.microsoft.com/office/word/2018/wordml" xmlns:w16du="http://schemas.microsoft.com/office/word/2023/wordml/word16du" xmlns:w16sdtdh="http://schemas.microsoft.com/office/word/2020/wordml/sdtdatahash" xmlns:w16se="http://schemas.microsoft.com/office/word/2015/wordml/symex" xmlns:wpg="http://schemas.microsoft.com/office/word/2010/wordprocessingGroup" xmlns:wpi="http://schemas.microsoft.com/office/word/2010/wordprocessingInk" xmlns:wne="http://schemas.microsoft.com/office/word/2006/wordml" xmlns:wps="http://schemas.microsoft.com/office/word/2010/wordprocessingShape" mc:Ignorable="w14 w15 w16se w16cid w16 w16cex w16sdtdh w16du wp14">
   <w:abstractNum w:abstractNumId="0" w15:restartNumberingAfterBreak="0">
+    <w:nsid w:val="13892AAF"/>
+    <w:multiLevelType w:val="multilevel"/>
+    <w:tmpl w:val="6FE418D2"/>
+    <w:lvl w:ilvl="0">
+      <w:start w:val="1"/>
+      <w:numFmt w:val="bullet"/>
+      <w:lvlText w:val=""/>
+      <w:lvlJc w:val="left"/>
+      <w:pPr>
+        <w:tabs>
+          <w:tab w:val="num" w:pos="720"/>
+        </w:tabs>
+        <w:ind w:left="720" w:hanging="360"/>
+      </w:pPr>
+      <w:rPr>
+        <w:rFonts w:ascii="Symbol" w:hAnsi="Symbol" w:hint="default"/>
+        <w:sz w:val="20"/>
+      </w:rPr>
+    </w:lvl>
+    <w:lvl w:ilvl="1" w:tentative="1">
+      <w:start w:val="1"/>
+      <w:numFmt w:val="bullet"/>
+      <w:lvlText w:val="o"/>
+      <w:lvlJc w:val="left"/>
+      <w:pPr>
+        <w:tabs>
+          <w:tab w:val="num" w:pos="1440"/>
+        </w:tabs>
+        <w:ind w:left="1440" w:hanging="360"/>
+      </w:pPr>
+      <w:rPr>
+        <w:rFonts w:ascii="Courier New" w:hAnsi="Courier New" w:hint="default"/>
+        <w:sz w:val="20"/>
+      </w:rPr>
+    </w:lvl>
+    <w:lvl w:ilvl="2" w:tentative="1">
+      <w:start w:val="1"/>
+      <w:numFmt w:val="bullet"/>
+      <w:lvlText w:val=""/>
+      <w:lvlJc w:val="left"/>
+      <w:pPr>
+        <w:tabs>
+          <w:tab w:val="num" w:pos="2160"/>
+        </w:tabs>
+        <w:ind w:left="2160" w:hanging="360"/>
+      </w:pPr>
+      <w:rPr>
+        <w:rFonts w:ascii="Wingdings" w:hAnsi="Wingdings" w:hint="default"/>
+        <w:sz w:val="20"/>
+      </w:rPr>
+    </w:lvl>
+    <w:lvl w:ilvl="3" w:tentative="1">
+      <w:start w:val="1"/>
+      <w:numFmt w:val="bullet"/>
+      <w:lvlText w:val=""/>
+      <w:lvlJc w:val="left"/>
+      <w:pPr>
+        <w:tabs>
+          <w:tab w:val="num" w:pos="2880"/>
+        </w:tabs>
+        <w:ind w:left="2880" w:hanging="360"/>
+      </w:pPr>
+      <w:rPr>
+        <w:rFonts w:ascii="Wingdings" w:hAnsi="Wingdings" w:hint="default"/>
+        <w:sz w:val="20"/>
+      </w:rPr>
+    </w:lvl>
+    <w:lvl w:ilvl="4" w:tentative="1">
+      <w:start w:val="1"/>
+      <w:numFmt w:val="bullet"/>
+      <w:lvlText w:val=""/>
+      <w:lvlJc w:val="left"/>
+      <w:pPr>
+        <w:tabs>
+          <w:tab w:val="num" w:pos="3600"/>
+        </w:tabs>
+        <w:ind w:left="3600" w:hanging="360"/>
+      </w:pPr>
+      <w:rPr>
+        <w:rFonts w:ascii="Wingdings" w:hAnsi="Wingdings" w:hint="default"/>
+        <w:sz w:val="20"/>
+      </w:rPr>
+    </w:lvl>
+    <w:lvl w:ilvl="5" w:tentative="1">
+      <w:start w:val="1"/>
+      <w:numFmt w:val="bullet"/>
+      <w:lvlText w:val=""/>
+      <w:lvlJc w:val="left"/>
+      <w:pPr>
+        <w:tabs>
+          <w:tab w:val="num" w:pos="4320"/>
+        </w:tabs>
+        <w:ind w:left="4320" w:hanging="360"/>
+      </w:pPr>
+      <w:rPr>
+        <w:rFonts w:ascii="Wingdings" w:hAnsi="Wingdings" w:hint="default"/>
+        <w:sz w:val="20"/>
+      </w:rPr>
+    </w:lvl>
+    <w:lvl w:ilvl="6" w:tentative="1">
+      <w:start w:val="1"/>
+      <w:numFmt w:val="bullet"/>
+      <w:lvlText w:val=""/>
+      <w:lvlJc w:val="left"/>
+      <w:pPr>
+        <w:tabs>
+          <w:tab w:val="num" w:pos="5040"/>
+        </w:tabs>
+        <w:ind w:left="5040" w:hanging="360"/>
+      </w:pPr>
+      <w:rPr>
+        <w:rFonts w:ascii="Wingdings" w:hAnsi="Wingdings" w:hint="default"/>
+        <w:sz w:val="20"/>
+      </w:rPr>
+    </w:lvl>
+    <w:lvl w:ilvl="7" w:tentative="1">
+      <w:start w:val="1"/>
+      <w:numFmt w:val="bullet"/>
+      <w:lvlText w:val=""/>
+      <w:lvlJc w:val="left"/>
+      <w:pPr>
+        <w:tabs>
+          <w:tab w:val="num" w:pos="5760"/>
+        </w:tabs>
+        <w:ind w:left="5760" w:hanging="360"/>
+      </w:pPr>
+      <w:rPr>
+        <w:rFonts w:ascii="Wingdings" w:hAnsi="Wingdings" w:hint="default"/>
+        <w:sz w:val="20"/>
+      </w:rPr>
+    </w:lvl>
+    <w:lvl w:ilvl="8" w:tentative="1">
+      <w:start w:val="1"/>
+      <w:numFmt w:val="bullet"/>
+      <w:lvlText w:val=""/>
+      <w:lvlJc w:val="left"/>
+      <w:pPr>
+        <w:tabs>
+          <w:tab w:val="num" w:pos="6480"/>
+        </w:tabs>
+        <w:ind w:left="6480" w:hanging="360"/>
+      </w:pPr>
+      <w:rPr>
+        <w:rFonts w:ascii="Wingdings" w:hAnsi="Wingdings" w:hint="default"/>
+        <w:sz w:val="20"/>
+      </w:rPr>
+    </w:lvl>
+  </w:abstractNum>
+  <w:abstractNum w:abstractNumId="1" w15:restartNumberingAfterBreak="0">
     <w:nsid w:val="379B7E25"/>
     <w:multiLevelType w:val="hybridMultilevel"/>
     <w:tmpl w:val="87A2BAF6"/>
@@ -1255,7 +4363,7 @@
       </w:pPr>
     </w:lvl>
   </w:abstractNum>
-  <w:abstractNum w:abstractNumId="1" w15:restartNumberingAfterBreak="0">
+  <w:abstractNum w:abstractNumId="2" w15:restartNumberingAfterBreak="0">
     <w:nsid w:val="7AE325E0"/>
     <w:multiLevelType w:val="hybridMultilevel"/>
     <w:tmpl w:val="F4ACEEC2"/>
@@ -1368,11 +4476,166 @@
       </w:rPr>
     </w:lvl>
   </w:abstractNum>
+  <w:abstractNum w:abstractNumId="3" w15:restartNumberingAfterBreak="0">
+    <w:nsid w:val="7C2B52BF"/>
+    <w:multiLevelType w:val="multilevel"/>
+    <w:tmpl w:val="432C75FC"/>
+    <w:lvl w:ilvl="0">
+      <w:start w:val="1"/>
+      <w:numFmt w:val="bullet"/>
+      <w:lvlText w:val=""/>
+      <w:lvlJc w:val="left"/>
+      <w:pPr>
+        <w:tabs>
+          <w:tab w:val="num" w:pos="720"/>
+        </w:tabs>
+        <w:ind w:left="720" w:hanging="360"/>
+      </w:pPr>
+      <w:rPr>
+        <w:rFonts w:ascii="Symbol" w:hAnsi="Symbol" w:hint="default"/>
+        <w:sz w:val="20"/>
+      </w:rPr>
+    </w:lvl>
+    <w:lvl w:ilvl="1" w:tentative="1">
+      <w:start w:val="1"/>
+      <w:numFmt w:val="bullet"/>
+      <w:lvlText w:val=""/>
+      <w:lvlJc w:val="left"/>
+      <w:pPr>
+        <w:tabs>
+          <w:tab w:val="num" w:pos="1440"/>
+        </w:tabs>
+        <w:ind w:left="1440" w:hanging="360"/>
+      </w:pPr>
+      <w:rPr>
+        <w:rFonts w:ascii="Symbol" w:hAnsi="Symbol" w:hint="default"/>
+        <w:sz w:val="20"/>
+      </w:rPr>
+    </w:lvl>
+    <w:lvl w:ilvl="2" w:tentative="1">
+      <w:start w:val="1"/>
+      <w:numFmt w:val="bullet"/>
+      <w:lvlText w:val=""/>
+      <w:lvlJc w:val="left"/>
+      <w:pPr>
+        <w:tabs>
+          <w:tab w:val="num" w:pos="2160"/>
+        </w:tabs>
+        <w:ind w:left="2160" w:hanging="360"/>
+      </w:pPr>
+      <w:rPr>
+        <w:rFonts w:ascii="Symbol" w:hAnsi="Symbol" w:hint="default"/>
+        <w:sz w:val="20"/>
+      </w:rPr>
+    </w:lvl>
+    <w:lvl w:ilvl="3" w:tentative="1">
+      <w:start w:val="1"/>
+      <w:numFmt w:val="bullet"/>
+      <w:lvlText w:val=""/>
+      <w:lvlJc w:val="left"/>
+      <w:pPr>
+        <w:tabs>
+          <w:tab w:val="num" w:pos="2880"/>
+        </w:tabs>
+        <w:ind w:left="2880" w:hanging="360"/>
+      </w:pPr>
+      <w:rPr>
+        <w:rFonts w:ascii="Symbol" w:hAnsi="Symbol" w:hint="default"/>
+        <w:sz w:val="20"/>
+      </w:rPr>
+    </w:lvl>
+    <w:lvl w:ilvl="4" w:tentative="1">
+      <w:start w:val="1"/>
+      <w:numFmt w:val="bullet"/>
+      <w:lvlText w:val=""/>
+      <w:lvlJc w:val="left"/>
+      <w:pPr>
+        <w:tabs>
+          <w:tab w:val="num" w:pos="3600"/>
+        </w:tabs>
+        <w:ind w:left="3600" w:hanging="360"/>
+      </w:pPr>
+      <w:rPr>
+        <w:rFonts w:ascii="Symbol" w:hAnsi="Symbol" w:hint="default"/>
+        <w:sz w:val="20"/>
+      </w:rPr>
+    </w:lvl>
+    <w:lvl w:ilvl="5" w:tentative="1">
+      <w:start w:val="1"/>
+      <w:numFmt w:val="bullet"/>
+      <w:lvlText w:val=""/>
+      <w:lvlJc w:val="left"/>
+      <w:pPr>
+        <w:tabs>
+          <w:tab w:val="num" w:pos="4320"/>
+        </w:tabs>
+        <w:ind w:left="4320" w:hanging="360"/>
+      </w:pPr>
+      <w:rPr>
+        <w:rFonts w:ascii="Symbol" w:hAnsi="Symbol" w:hint="default"/>
+        <w:sz w:val="20"/>
+      </w:rPr>
+    </w:lvl>
+    <w:lvl w:ilvl="6" w:tentative="1">
+      <w:start w:val="1"/>
+      <w:numFmt w:val="bullet"/>
+      <w:lvlText w:val=""/>
+      <w:lvlJc w:val="left"/>
+      <w:pPr>
+        <w:tabs>
+          <w:tab w:val="num" w:pos="5040"/>
+        </w:tabs>
+        <w:ind w:left="5040" w:hanging="360"/>
+      </w:pPr>
+      <w:rPr>
+        <w:rFonts w:ascii="Symbol" w:hAnsi="Symbol" w:hint="default"/>
+        <w:sz w:val="20"/>
+      </w:rPr>
+    </w:lvl>
+    <w:lvl w:ilvl="7" w:tentative="1">
+      <w:start w:val="1"/>
+      <w:numFmt w:val="bullet"/>
+      <w:lvlText w:val=""/>
+      <w:lvlJc w:val="left"/>
+      <w:pPr>
+        <w:tabs>
+          <w:tab w:val="num" w:pos="5760"/>
+        </w:tabs>
+        <w:ind w:left="5760" w:hanging="360"/>
+      </w:pPr>
+      <w:rPr>
+        <w:rFonts w:ascii="Symbol" w:hAnsi="Symbol" w:hint="default"/>
+        <w:sz w:val="20"/>
+      </w:rPr>
+    </w:lvl>
+    <w:lvl w:ilvl="8" w:tentative="1">
+      <w:start w:val="1"/>
+      <w:numFmt w:val="bullet"/>
+      <w:lvlText w:val=""/>
+      <w:lvlJc w:val="left"/>
+      <w:pPr>
+        <w:tabs>
+          <w:tab w:val="num" w:pos="6480"/>
+        </w:tabs>
+        <w:ind w:left="6480" w:hanging="360"/>
+      </w:pPr>
+      <w:rPr>
+        <w:rFonts w:ascii="Symbol" w:hAnsi="Symbol" w:hint="default"/>
+        <w:sz w:val="20"/>
+      </w:rPr>
+    </w:lvl>
+  </w:abstractNum>
   <w:num w:numId="1" w16cid:durableId="331107609">
+    <w:abstractNumId w:val="2"/>
+  </w:num>
+  <w:num w:numId="2" w16cid:durableId="289480158">
     <w:abstractNumId w:val="1"/>
   </w:num>
-  <w:num w:numId="2" w16cid:durableId="289480158">
+  <w:num w:numId="3" w16cid:durableId="1005717039">
     <w:abstractNumId w:val="0"/>
+  </w:num>
+  <w:num w:numId="4" w16cid:durableId="1940018071">
+    <w:abstractNumId w:val="3"/>
   </w:num>
 </w:numbering>
 </file>
@@ -2969,11 +6232,25 @@
     <b:MonthAccessed>November</b:MonthAccessed>
     <b:RefOrder>1</b:RefOrder>
   </b:Source>
+  <b:Source>
+    <b:Tag>sci</b:Tag>
+    <b:SourceType>InternetSite</b:SourceType>
+    <b:Guid>{9411C47E-B210-443E-90F6-50D7CAFD6973}</b:Guid>
+    <b:Author>
+      <b:Author>
+        <b:Corporate>scikit-learn developers </b:Corporate>
+      </b:Author>
+    </b:Author>
+    <b:Title>sklearn.decomposition</b:Title>
+    <b:InternetSiteTitle>PCA</b:InternetSiteTitle>
+    <b:URL>https://scikit-learn.org/stable/modules/generated/sklearn.decomposition.PCA.html</b:URL>
+    <b:RefOrder>2</b:RefOrder>
+  </b:Source>
 </b:Sources>
 </file>
 
 <file path=customXml/itemProps1.xml><?xml version="1.0" encoding="utf-8"?>
-<ds:datastoreItem xmlns:ds="http://schemas.openxmlformats.org/officeDocument/2006/customXml" ds:itemID="{433DE6D4-8746-40F6-A464-083898B43BA9}">
+<ds:datastoreItem xmlns:ds="http://schemas.openxmlformats.org/officeDocument/2006/customXml" ds:itemID="{26EC1183-AF35-4866-BBC6-A78E8700C143}">
   <ds:schemaRefs>
     <ds:schemaRef ds:uri="http://schemas.openxmlformats.org/officeDocument/2006/bibliography"/>
   </ds:schemaRefs>

</xml_diff>

<commit_message>
Added Files to Task 3 Folder
</commit_message>
<xml_diff>
--- a/D212_Data Mining/Task 2/D212 - Data Mining II - Task 2.docx
+++ b/D212_Data Mining/Task 2/D212 - Data Mining II - Task 2.docx
@@ -781,6 +781,41 @@
     <w:p>
       <w:r>
         <w:lastRenderedPageBreak/>
+        <w:t>Standardizing the data before applying PCA is particularly crucial in this context because the hospital dataset contains variables measured in different units. For example, 'Age' is measured in years, 'TotalCharge' is in monetary units, and 'Vitamin D levels' have their own scale. These differences in scales can lead to disproportionate influences on the principal components if not addressed. Without standardization, features with larger scales would dominate the PCA, resulting in skewed or misleading insights. By using StandardScaler to give each feature a mean of 0 and a standard deviation of 1, we ensure that all variables contribute equally to the PCA, allowing us to accurately capture the underlying variance patterns in the data</w:t>
+      </w:r>
+      <w:r>
+        <w:t xml:space="preserve"> </w:t>
+      </w:r>
+      <w:sdt>
+        <w:sdtPr>
+          <w:id w:val="-334843187"/>
+          <w:citation/>
+        </w:sdtPr>
+        <w:sdtContent>
+          <w:r>
+            <w:fldChar w:fldCharType="begin"/>
+          </w:r>
+          <w:r>
+            <w:instrText xml:space="preserve"> CITATION sci \l 1033 </w:instrText>
+          </w:r>
+          <w:r>
+            <w:fldChar w:fldCharType="separate"/>
+          </w:r>
+          <w:r>
+            <w:rPr>
+              <w:noProof/>
+            </w:rPr>
+            <w:t>(scikit-learn developers , n.d.)</w:t>
+          </w:r>
+          <w:r>
+            <w:fldChar w:fldCharType="end"/>
+          </w:r>
+        </w:sdtContent>
+      </w:sdt>
+      <w:r>
+        <w:t xml:space="preserve">. </w:t>
+      </w:r>
+      <w:r>
         <w:t>The expected outcome of using PCA is a smaller number of components that still explain the majority of variance in the original dataset. This helps identify key factors driving patient readmission, making it easier for hospital administrators to prioritize areas for improvement and allocate resources effectively</w:t>
       </w:r>
       <w:r>
@@ -901,6 +936,7 @@
         </w:numPr>
       </w:pPr>
       <w:r>
+        <w:lastRenderedPageBreak/>
         <w:t>Income: Income level of the patient. Financial status can impact a patient's access to healthcare resources, medications, and follow-up care, influencing readmission rates.</w:t>
       </w:r>
     </w:p>
@@ -945,7 +981,6 @@
         </w:numPr>
       </w:pPr>
       <w:r>
-        <w:lastRenderedPageBreak/>
         <w:t>vitD_supp: Use of vitamin D supplements by the patient. Supplementation may indicate a proactive approach to health, potentially affecting readmission outcomes.</w:t>
       </w:r>
     </w:p>
@@ -993,7 +1028,11 @@
     </w:p>
     <w:p>
       <w:r>
-        <w:t>The continuous variables were standardized to ensure that each contributes equally to the analysis. Standardization was performed using the StandardScaler from the scikit-learn library, which scales the data so that each variable has a mean of 0 and a standard deviation of 1. This is a necessary step because PCA is sensitive to the scale of input features</w:t>
+        <w:t xml:space="preserve">The continuous variables were standardized to ensure that each contributes equally to the analysis. Standardization was performed using the StandardScaler from the scikit-learn library, which scales the data so that each variable has a mean of 0 and a standard deviation of 1. This is </w:t>
+      </w:r>
+      <w:r>
+        <w:lastRenderedPageBreak/>
+        <w:t>a necessary step because PCA is sensitive to the scale of input features</w:t>
       </w:r>
       <w:r>
         <w:t xml:space="preserve"> </w:t>
@@ -1532,7 +1571,17 @@
           <w:sz w:val="17"/>
           <w:szCs w:val="17"/>
         </w:rPr>
-        <w:t xml:space="preserve"> scaler</w:t>
+        <w:t xml:space="preserve"> </w:t>
+      </w:r>
+      <w:proofErr w:type="spellStart"/>
+      <w:r>
+        <w:rPr>
+          <w:rFonts w:ascii="Consolas" w:hAnsi="Consolas" w:cs="Courier New"/>
+          <w:color w:val="000000"/>
+          <w:sz w:val="17"/>
+          <w:szCs w:val="17"/>
+        </w:rPr>
+        <w:t>scaler</w:t>
       </w:r>
       <w:r>
         <w:rPr>
@@ -1552,6 +1601,7 @@
         </w:rPr>
         <w:t>fit_transform</w:t>
       </w:r>
+      <w:proofErr w:type="spellEnd"/>
       <w:r>
         <w:rPr>
           <w:rFonts w:ascii="Consolas" w:hAnsi="Consolas" w:cs="Courier New"/>
@@ -1666,7 +1716,17 @@
           <w:sz w:val="17"/>
           <w:szCs w:val="17"/>
         </w:rPr>
-        <w:t xml:space="preserve"> pd</w:t>
+        <w:t xml:space="preserve"> </w:t>
+      </w:r>
+      <w:proofErr w:type="spellStart"/>
+      <w:r>
+        <w:rPr>
+          <w:rFonts w:ascii="Consolas" w:hAnsi="Consolas" w:cs="Courier New"/>
+          <w:color w:val="000000"/>
+          <w:sz w:val="17"/>
+          <w:szCs w:val="17"/>
+        </w:rPr>
+        <w:t>pd</w:t>
       </w:r>
       <w:r>
         <w:rPr>
@@ -1686,6 +1746,7 @@
         </w:rPr>
         <w:t>DataFrame</w:t>
       </w:r>
+      <w:proofErr w:type="spellEnd"/>
       <w:r>
         <w:rPr>
           <w:rFonts w:ascii="Consolas" w:hAnsi="Consolas" w:cs="Courier New"/>
@@ -2316,7 +2377,19 @@
     </w:p>
     <w:p>
       <w:r>
-        <w:t>PCA was performed on the standardized dataset using scikit-learn’s PCA module. The analysis transformed the original data into a matrix of principal components, which represent the directions of maximum variance in the dataset. This transformation provides a new set of variables (principal components) that are linear combinations of the original features</w:t>
+        <w:t>PCA was performed on the standardized dataset using scikit-</w:t>
+      </w:r>
+      <w:proofErr w:type="spellStart"/>
+      <w:r>
+        <w:t>learn’s</w:t>
+      </w:r>
+      <w:proofErr w:type="spellEnd"/>
+      <w:r>
+        <w:t xml:space="preserve"> PCA module. The analysis transformed the original data into a matrix of principal components, which represent the directions of maximum variance in the dataset. This transformation provides a new set of </w:t>
+      </w:r>
+      <w:r>
+        <w:lastRenderedPageBreak/>
+        <w:t>variables (principal components) that are linear combinations of the original features</w:t>
       </w:r>
       <w:r>
         <w:t xml:space="preserve"> </w:t>
@@ -2447,14 +2520,25 @@
         </w:rPr>
         <w:t xml:space="preserve"> 2. </w:t>
       </w:r>
-      <w:r>
-        <w:rPr>
-          <w:rFonts w:ascii="Consolas" w:hAnsi="Consolas" w:cs="Courier New"/>
-          <w:color w:val="000000"/>
-          <w:sz w:val="17"/>
-          <w:szCs w:val="17"/>
-        </w:rPr>
-        <w:t xml:space="preserve">pca </w:t>
+      <w:proofErr w:type="spellStart"/>
+      <w:r>
+        <w:rPr>
+          <w:rFonts w:ascii="Consolas" w:hAnsi="Consolas" w:cs="Courier New"/>
+          <w:color w:val="000000"/>
+          <w:sz w:val="17"/>
+          <w:szCs w:val="17"/>
+        </w:rPr>
+        <w:t>pca</w:t>
+      </w:r>
+      <w:proofErr w:type="spellEnd"/>
+      <w:r>
+        <w:rPr>
+          <w:rFonts w:ascii="Consolas" w:hAnsi="Consolas" w:cs="Courier New"/>
+          <w:color w:val="000000"/>
+          <w:sz w:val="17"/>
+          <w:szCs w:val="17"/>
+        </w:rPr>
+        <w:t xml:space="preserve"> </w:t>
       </w:r>
       <w:r>
         <w:rPr>
@@ -2545,14 +2629,25 @@
         </w:rPr>
         <w:t xml:space="preserve"> 3. </w:t>
       </w:r>
-      <w:r>
-        <w:rPr>
-          <w:rFonts w:ascii="Consolas" w:hAnsi="Consolas" w:cs="Courier New"/>
-          <w:color w:val="000000"/>
-          <w:sz w:val="17"/>
-          <w:szCs w:val="17"/>
-        </w:rPr>
-        <w:t xml:space="preserve">principal_components </w:t>
+      <w:proofErr w:type="spellStart"/>
+      <w:r>
+        <w:rPr>
+          <w:rFonts w:ascii="Consolas" w:hAnsi="Consolas" w:cs="Courier New"/>
+          <w:color w:val="000000"/>
+          <w:sz w:val="17"/>
+          <w:szCs w:val="17"/>
+        </w:rPr>
+        <w:t>principal_components</w:t>
+      </w:r>
+      <w:proofErr w:type="spellEnd"/>
+      <w:r>
+        <w:rPr>
+          <w:rFonts w:ascii="Consolas" w:hAnsi="Consolas" w:cs="Courier New"/>
+          <w:color w:val="000000"/>
+          <w:sz w:val="17"/>
+          <w:szCs w:val="17"/>
+        </w:rPr>
+        <w:t xml:space="preserve"> </w:t>
       </w:r>
       <w:r>
         <w:rPr>
@@ -2570,7 +2665,17 @@
           <w:sz w:val="17"/>
           <w:szCs w:val="17"/>
         </w:rPr>
-        <w:t xml:space="preserve"> pca</w:t>
+        <w:t xml:space="preserve"> </w:t>
+      </w:r>
+      <w:proofErr w:type="spellStart"/>
+      <w:r>
+        <w:rPr>
+          <w:rFonts w:ascii="Consolas" w:hAnsi="Consolas" w:cs="Courier New"/>
+          <w:color w:val="000000"/>
+          <w:sz w:val="17"/>
+          <w:szCs w:val="17"/>
+        </w:rPr>
+        <w:t>pca</w:t>
       </w:r>
       <w:r>
         <w:rPr>
@@ -2590,6 +2695,7 @@
         </w:rPr>
         <w:t>fit_transform</w:t>
       </w:r>
+      <w:proofErr w:type="spellEnd"/>
       <w:r>
         <w:rPr>
           <w:rFonts w:ascii="Consolas" w:hAnsi="Consolas" w:cs="Courier New"/>
@@ -2721,7 +2827,27 @@
           <w:sz w:val="17"/>
           <w:szCs w:val="17"/>
         </w:rPr>
-        <w:t># Creating a DataFrame with the principal components</w:t>
+        <w:t xml:space="preserve"># Creating a </w:t>
+      </w:r>
+      <w:proofErr w:type="spellStart"/>
+      <w:r>
+        <w:rPr>
+          <w:rFonts w:ascii="Consolas" w:hAnsi="Consolas" w:cs="Courier New"/>
+          <w:color w:val="880000"/>
+          <w:sz w:val="17"/>
+          <w:szCs w:val="17"/>
+        </w:rPr>
+        <w:t>DataFrame</w:t>
+      </w:r>
+      <w:proofErr w:type="spellEnd"/>
+      <w:r>
+        <w:rPr>
+          <w:rFonts w:ascii="Consolas" w:hAnsi="Consolas" w:cs="Courier New"/>
+          <w:color w:val="880000"/>
+          <w:sz w:val="17"/>
+          <w:szCs w:val="17"/>
+        </w:rPr>
+        <w:t xml:space="preserve"> with the principal components</w:t>
       </w:r>
     </w:p>
     <w:p>
@@ -2792,7 +2918,17 @@
           <w:sz w:val="17"/>
           <w:szCs w:val="17"/>
         </w:rPr>
-        <w:t xml:space="preserve"> pd</w:t>
+        <w:t xml:space="preserve"> </w:t>
+      </w:r>
+      <w:proofErr w:type="spellStart"/>
+      <w:r>
+        <w:rPr>
+          <w:rFonts w:ascii="Consolas" w:hAnsi="Consolas" w:cs="Courier New"/>
+          <w:color w:val="000000"/>
+          <w:sz w:val="17"/>
+          <w:szCs w:val="17"/>
+        </w:rPr>
+        <w:t>pd</w:t>
       </w:r>
       <w:r>
         <w:rPr>
@@ -2812,6 +2948,7 @@
         </w:rPr>
         <w:t>DataFrame</w:t>
       </w:r>
+      <w:proofErr w:type="spellEnd"/>
       <w:r>
         <w:rPr>
           <w:rFonts w:ascii="Consolas" w:hAnsi="Consolas" w:cs="Courier New"/>
@@ -2839,6 +2976,7 @@
         </w:rPr>
         <w:t>=</w:t>
       </w:r>
+      <w:proofErr w:type="spellStart"/>
       <w:r>
         <w:rPr>
           <w:rFonts w:ascii="Consolas" w:hAnsi="Consolas" w:cs="Courier New"/>
@@ -2848,6 +2986,7 @@
         </w:rPr>
         <w:t>principal_components</w:t>
       </w:r>
+      <w:proofErr w:type="spellEnd"/>
       <w:r>
         <w:rPr>
           <w:rFonts w:ascii="Consolas" w:hAnsi="Consolas" w:cs="Courier New"/>
@@ -3384,7 +3523,6 @@
         <w:rPr>
           <w:noProof/>
         </w:rPr>
-        <w:lastRenderedPageBreak/>
         <w:drawing>
           <wp:inline distT="0" distB="0" distL="0" distR="0" wp14:anchorId="1824CBA1" wp14:editId="237E5750">
             <wp:extent cx="5943600" cy="1313180"/>
@@ -3426,6 +3564,7 @@
       <w:r>
         <w:t xml:space="preserve">The loading matrix was calculated by using the </w:t>
       </w:r>
+      <w:proofErr w:type="spellStart"/>
       <w:r>
         <w:rPr>
           <w:i/>
@@ -3433,6 +3572,7 @@
         </w:rPr>
         <w:t>pca.components</w:t>
       </w:r>
+      <w:proofErr w:type="spellEnd"/>
       <w:r>
         <w:t xml:space="preserve"> attribute of the PCA module. The code is shown below:</w:t>
       </w:r>
@@ -3480,14 +3620,25 @@
         </w:rPr>
         <w:t xml:space="preserve">1. </w:t>
       </w:r>
-      <w:r>
-        <w:rPr>
-          <w:rFonts w:ascii="Consolas" w:hAnsi="Consolas" w:cs="Courier New"/>
-          <w:color w:val="000000"/>
-          <w:sz w:val="17"/>
-          <w:szCs w:val="17"/>
-        </w:rPr>
-        <w:t xml:space="preserve">loading_matrix </w:t>
+      <w:proofErr w:type="spellStart"/>
+      <w:r>
+        <w:rPr>
+          <w:rFonts w:ascii="Consolas" w:hAnsi="Consolas" w:cs="Courier New"/>
+          <w:color w:val="000000"/>
+          <w:sz w:val="17"/>
+          <w:szCs w:val="17"/>
+        </w:rPr>
+        <w:t>loading_matrix</w:t>
+      </w:r>
+      <w:proofErr w:type="spellEnd"/>
+      <w:r>
+        <w:rPr>
+          <w:rFonts w:ascii="Consolas" w:hAnsi="Consolas" w:cs="Courier New"/>
+          <w:color w:val="000000"/>
+          <w:sz w:val="17"/>
+          <w:szCs w:val="17"/>
+        </w:rPr>
+        <w:t xml:space="preserve"> </w:t>
       </w:r>
       <w:r>
         <w:rPr>
@@ -3505,7 +3656,17 @@
           <w:sz w:val="17"/>
           <w:szCs w:val="17"/>
         </w:rPr>
-        <w:t xml:space="preserve"> pd</w:t>
+        <w:t xml:space="preserve"> </w:t>
+      </w:r>
+      <w:proofErr w:type="spellStart"/>
+      <w:r>
+        <w:rPr>
+          <w:rFonts w:ascii="Consolas" w:hAnsi="Consolas" w:cs="Courier New"/>
+          <w:color w:val="000000"/>
+          <w:sz w:val="17"/>
+          <w:szCs w:val="17"/>
+        </w:rPr>
+        <w:t>pd</w:t>
       </w:r>
       <w:r>
         <w:rPr>
@@ -3525,6 +3686,7 @@
         </w:rPr>
         <w:t>DataFrame</w:t>
       </w:r>
+      <w:proofErr w:type="spellEnd"/>
       <w:r>
         <w:rPr>
           <w:rFonts w:ascii="Consolas" w:hAnsi="Consolas" w:cs="Courier New"/>
@@ -3534,6 +3696,7 @@
         </w:rPr>
         <w:t>(</w:t>
       </w:r>
+      <w:proofErr w:type="spellStart"/>
       <w:r>
         <w:rPr>
           <w:rFonts w:ascii="Consolas" w:hAnsi="Consolas" w:cs="Courier New"/>
@@ -3559,7 +3722,17 @@
           <w:sz w:val="17"/>
           <w:szCs w:val="17"/>
         </w:rPr>
-        <w:t>components_</w:t>
+        <w:t>components</w:t>
+      </w:r>
+      <w:proofErr w:type="spellEnd"/>
+      <w:r>
+        <w:rPr>
+          <w:rFonts w:ascii="Consolas" w:hAnsi="Consolas" w:cs="Courier New"/>
+          <w:color w:val="000000"/>
+          <w:sz w:val="17"/>
+          <w:szCs w:val="17"/>
+        </w:rPr>
+        <w:t>_</w:t>
       </w:r>
       <w:r>
         <w:rPr>
@@ -3834,6 +4007,7 @@
           <w:sz w:val="17"/>
           <w:szCs w:val="17"/>
         </w:rPr>
+        <w:lastRenderedPageBreak/>
         <w:t xml:space="preserve">1. </w:t>
       </w:r>
       <w:r>
@@ -3861,7 +4035,17 @@
           <w:sz w:val="17"/>
           <w:szCs w:val="17"/>
         </w:rPr>
-        <w:t xml:space="preserve"> pca</w:t>
+        <w:t xml:space="preserve"> </w:t>
+      </w:r>
+      <w:proofErr w:type="spellStart"/>
+      <w:r>
+        <w:rPr>
+          <w:rFonts w:ascii="Consolas" w:hAnsi="Consolas" w:cs="Courier New"/>
+          <w:color w:val="000000"/>
+          <w:sz w:val="17"/>
+          <w:szCs w:val="17"/>
+        </w:rPr>
+        <w:t>pca</w:t>
       </w:r>
       <w:r>
         <w:rPr>
@@ -3879,7 +4063,17 @@
           <w:sz w:val="17"/>
           <w:szCs w:val="17"/>
         </w:rPr>
-        <w:t>explained_variance_</w:t>
+        <w:t>explained_variance</w:t>
+      </w:r>
+      <w:proofErr w:type="spellEnd"/>
+      <w:r>
+        <w:rPr>
+          <w:rFonts w:ascii="Consolas" w:hAnsi="Consolas" w:cs="Courier New"/>
+          <w:color w:val="000000"/>
+          <w:sz w:val="17"/>
+          <w:szCs w:val="17"/>
+        </w:rPr>
+        <w:t>_</w:t>
       </w:r>
     </w:p>
     <w:p>
@@ -3925,14 +4119,25 @@
         </w:rPr>
         <w:t xml:space="preserve">2. </w:t>
       </w:r>
-      <w:r>
-        <w:rPr>
-          <w:rFonts w:ascii="Consolas" w:hAnsi="Consolas" w:cs="Courier New"/>
-          <w:color w:val="000000"/>
-          <w:sz w:val="17"/>
-          <w:szCs w:val="17"/>
-        </w:rPr>
-        <w:t xml:space="preserve">num_components </w:t>
+      <w:proofErr w:type="spellStart"/>
+      <w:r>
+        <w:rPr>
+          <w:rFonts w:ascii="Consolas" w:hAnsi="Consolas" w:cs="Courier New"/>
+          <w:color w:val="000000"/>
+          <w:sz w:val="17"/>
+          <w:szCs w:val="17"/>
+        </w:rPr>
+        <w:t>num_components</w:t>
+      </w:r>
+      <w:proofErr w:type="spellEnd"/>
+      <w:r>
+        <w:rPr>
+          <w:rFonts w:ascii="Consolas" w:hAnsi="Consolas" w:cs="Courier New"/>
+          <w:color w:val="000000"/>
+          <w:sz w:val="17"/>
+          <w:szCs w:val="17"/>
+        </w:rPr>
+        <w:t xml:space="preserve"> </w:t>
       </w:r>
       <w:r>
         <w:rPr>
@@ -4093,8 +4298,19 @@
           <w:sz w:val="17"/>
           <w:szCs w:val="17"/>
         </w:rPr>
-        <w:t xml:space="preserve"> num_components</w:t>
-      </w:r>
+        <w:t xml:space="preserve"> </w:t>
+      </w:r>
+      <w:proofErr w:type="spellStart"/>
+      <w:r>
+        <w:rPr>
+          <w:rFonts w:ascii="Consolas" w:hAnsi="Consolas" w:cs="Courier New"/>
+          <w:color w:val="000000"/>
+          <w:sz w:val="17"/>
+          <w:szCs w:val="17"/>
+        </w:rPr>
+        <w:t>num_components</w:t>
+      </w:r>
+      <w:proofErr w:type="spellEnd"/>
       <w:r>
         <w:rPr>
           <w:rFonts w:ascii="Consolas" w:hAnsi="Consolas" w:cs="Courier New"/>
@@ -4168,6 +4384,9 @@
         <w:ind w:firstLine="0"/>
       </w:pPr>
       <w:r>
+        <w:rPr>
+          <w:noProof/>
+        </w:rPr>
         <w:drawing>
           <wp:inline distT="0" distB="0" distL="0" distR="0" wp14:anchorId="7A35CC64" wp14:editId="7CEF178E">
             <wp:extent cx="3362794" cy="428685"/>
@@ -4251,7 +4470,6 @@
           <w:sz w:val="17"/>
           <w:szCs w:val="17"/>
         </w:rPr>
-        <w:lastRenderedPageBreak/>
         <w:t xml:space="preserve"> 1. </w:t>
       </w:r>
       <w:r>
@@ -4261,7 +4479,27 @@
           <w:sz w:val="17"/>
           <w:szCs w:val="17"/>
         </w:rPr>
-        <w:t># Create a DataFrame for components</w:t>
+        <w:t xml:space="preserve"># Create a </w:t>
+      </w:r>
+      <w:proofErr w:type="spellStart"/>
+      <w:r>
+        <w:rPr>
+          <w:rFonts w:ascii="Consolas" w:hAnsi="Consolas" w:cs="Courier New"/>
+          <w:color w:val="880000"/>
+          <w:sz w:val="17"/>
+          <w:szCs w:val="17"/>
+        </w:rPr>
+        <w:t>DataFrame</w:t>
+      </w:r>
+      <w:proofErr w:type="spellEnd"/>
+      <w:r>
+        <w:rPr>
+          <w:rFonts w:ascii="Consolas" w:hAnsi="Consolas" w:cs="Courier New"/>
+          <w:color w:val="880000"/>
+          <w:sz w:val="17"/>
+          <w:szCs w:val="17"/>
+        </w:rPr>
+        <w:t xml:space="preserve"> for components</w:t>
       </w:r>
     </w:p>
     <w:p>
@@ -4307,14 +4545,25 @@
         </w:rPr>
         <w:t xml:space="preserve"> 2. </w:t>
       </w:r>
-      <w:r>
-        <w:rPr>
-          <w:rFonts w:ascii="Consolas" w:hAnsi="Consolas" w:cs="Courier New"/>
-          <w:color w:val="000000"/>
-          <w:sz w:val="17"/>
-          <w:szCs w:val="17"/>
-        </w:rPr>
-        <w:t xml:space="preserve">components_df </w:t>
+      <w:proofErr w:type="spellStart"/>
+      <w:r>
+        <w:rPr>
+          <w:rFonts w:ascii="Consolas" w:hAnsi="Consolas" w:cs="Courier New"/>
+          <w:color w:val="000000"/>
+          <w:sz w:val="17"/>
+          <w:szCs w:val="17"/>
+        </w:rPr>
+        <w:t>components_df</w:t>
+      </w:r>
+      <w:proofErr w:type="spellEnd"/>
+      <w:r>
+        <w:rPr>
+          <w:rFonts w:ascii="Consolas" w:hAnsi="Consolas" w:cs="Courier New"/>
+          <w:color w:val="000000"/>
+          <w:sz w:val="17"/>
+          <w:szCs w:val="17"/>
+        </w:rPr>
+        <w:t xml:space="preserve"> </w:t>
       </w:r>
       <w:r>
         <w:rPr>
@@ -4332,7 +4581,17 @@
           <w:sz w:val="17"/>
           <w:szCs w:val="17"/>
         </w:rPr>
-        <w:t xml:space="preserve"> pd</w:t>
+        <w:t xml:space="preserve"> </w:t>
+      </w:r>
+      <w:proofErr w:type="spellStart"/>
+      <w:r>
+        <w:rPr>
+          <w:rFonts w:ascii="Consolas" w:hAnsi="Consolas" w:cs="Courier New"/>
+          <w:color w:val="000000"/>
+          <w:sz w:val="17"/>
+          <w:szCs w:val="17"/>
+        </w:rPr>
+        <w:t>pd</w:t>
       </w:r>
       <w:r>
         <w:rPr>
@@ -4352,6 +4611,7 @@
         </w:rPr>
         <w:t>DataFrame</w:t>
       </w:r>
+      <w:proofErr w:type="spellEnd"/>
       <w:r>
         <w:rPr>
           <w:rFonts w:ascii="Consolas" w:hAnsi="Consolas" w:cs="Courier New"/>
@@ -4450,6 +4710,7 @@
         </w:rPr>
         <w:t>[</w:t>
       </w:r>
+      <w:proofErr w:type="spellStart"/>
       <w:r>
         <w:rPr>
           <w:rFonts w:ascii="Consolas" w:hAnsi="Consolas" w:cs="Courier New"/>
@@ -4466,7 +4727,17 @@
           <w:sz w:val="17"/>
           <w:szCs w:val="17"/>
         </w:rPr>
-        <w:t>'PC{i+1}'</w:t>
+        <w:t>'PC</w:t>
+      </w:r>
+      <w:proofErr w:type="spellEnd"/>
+      <w:r>
+        <w:rPr>
+          <w:rFonts w:ascii="Consolas" w:hAnsi="Consolas" w:cs="Courier New"/>
+          <w:color w:val="008800"/>
+          <w:sz w:val="17"/>
+          <w:szCs w:val="17"/>
+        </w:rPr>
+        <w:t>{i+1}'</w:t>
       </w:r>
       <w:r>
         <w:rPr>
@@ -4493,7 +4764,27 @@
           <w:sz w:val="17"/>
           <w:szCs w:val="17"/>
         </w:rPr>
-        <w:t xml:space="preserve"> i </w:t>
+        <w:t xml:space="preserve"> </w:t>
+      </w:r>
+      <w:proofErr w:type="spellStart"/>
+      <w:r>
+        <w:rPr>
+          <w:rFonts w:ascii="Consolas" w:hAnsi="Consolas" w:cs="Courier New"/>
+          <w:color w:val="000000"/>
+          <w:sz w:val="17"/>
+          <w:szCs w:val="17"/>
+        </w:rPr>
+        <w:t>i</w:t>
+      </w:r>
+      <w:proofErr w:type="spellEnd"/>
+      <w:r>
+        <w:rPr>
+          <w:rFonts w:ascii="Consolas" w:hAnsi="Consolas" w:cs="Courier New"/>
+          <w:color w:val="000000"/>
+          <w:sz w:val="17"/>
+          <w:szCs w:val="17"/>
+        </w:rPr>
+        <w:t xml:space="preserve"> </w:t>
       </w:r>
       <w:r>
         <w:rPr>
@@ -4522,6 +4813,7 @@
         </w:rPr>
         <w:t>(</w:t>
       </w:r>
+      <w:proofErr w:type="spellStart"/>
       <w:r>
         <w:rPr>
           <w:rFonts w:ascii="Consolas" w:hAnsi="Consolas" w:cs="Courier New"/>
@@ -4531,6 +4823,7 @@
         </w:rPr>
         <w:t>len</w:t>
       </w:r>
+      <w:proofErr w:type="spellEnd"/>
       <w:r>
         <w:rPr>
           <w:rFonts w:ascii="Consolas" w:hAnsi="Consolas" w:cs="Courier New"/>
@@ -4540,6 +4833,7 @@
         </w:rPr>
         <w:t>(</w:t>
       </w:r>
+      <w:proofErr w:type="spellStart"/>
       <w:r>
         <w:rPr>
           <w:rFonts w:ascii="Consolas" w:hAnsi="Consolas" w:cs="Courier New"/>
@@ -4565,7 +4859,17 @@
           <w:sz w:val="17"/>
           <w:szCs w:val="17"/>
         </w:rPr>
-        <w:t>explained_variance_</w:t>
+        <w:t>explained_variance</w:t>
+      </w:r>
+      <w:proofErr w:type="spellEnd"/>
+      <w:r>
+        <w:rPr>
+          <w:rFonts w:ascii="Consolas" w:hAnsi="Consolas" w:cs="Courier New"/>
+          <w:color w:val="000000"/>
+          <w:sz w:val="17"/>
+          <w:szCs w:val="17"/>
+        </w:rPr>
+        <w:t>_</w:t>
       </w:r>
       <w:r>
         <w:rPr>
@@ -4654,7 +4958,17 @@
           <w:sz w:val="17"/>
           <w:szCs w:val="17"/>
         </w:rPr>
-        <w:t xml:space="preserve"> pca</w:t>
+        <w:t xml:space="preserve"> </w:t>
+      </w:r>
+      <w:proofErr w:type="spellStart"/>
+      <w:r>
+        <w:rPr>
+          <w:rFonts w:ascii="Consolas" w:hAnsi="Consolas" w:cs="Courier New"/>
+          <w:color w:val="000000"/>
+          <w:sz w:val="17"/>
+          <w:szCs w:val="17"/>
+        </w:rPr>
+        <w:t>pca</w:t>
       </w:r>
       <w:r>
         <w:rPr>
@@ -4672,7 +4986,17 @@
           <w:sz w:val="17"/>
           <w:szCs w:val="17"/>
         </w:rPr>
-        <w:t>explained_variance_</w:t>
+        <w:t>explained_variance</w:t>
+      </w:r>
+      <w:proofErr w:type="spellEnd"/>
+      <w:r>
+        <w:rPr>
+          <w:rFonts w:ascii="Consolas" w:hAnsi="Consolas" w:cs="Courier New"/>
+          <w:color w:val="000000"/>
+          <w:sz w:val="17"/>
+          <w:szCs w:val="17"/>
+        </w:rPr>
+        <w:t>_</w:t>
       </w:r>
       <w:r>
         <w:rPr>
@@ -4761,7 +5085,17 @@
           <w:sz w:val="17"/>
           <w:szCs w:val="17"/>
         </w:rPr>
-        <w:t xml:space="preserve"> pca</w:t>
+        <w:t xml:space="preserve"> </w:t>
+      </w:r>
+      <w:proofErr w:type="spellStart"/>
+      <w:r>
+        <w:rPr>
+          <w:rFonts w:ascii="Consolas" w:hAnsi="Consolas" w:cs="Courier New"/>
+          <w:color w:val="000000"/>
+          <w:sz w:val="17"/>
+          <w:szCs w:val="17"/>
+        </w:rPr>
+        <w:t>pca</w:t>
       </w:r>
       <w:r>
         <w:rPr>
@@ -4779,7 +5113,17 @@
           <w:sz w:val="17"/>
           <w:szCs w:val="17"/>
         </w:rPr>
-        <w:t xml:space="preserve">explained_variance_ratio_ </w:t>
+        <w:t>explained_variance_ratio</w:t>
+      </w:r>
+      <w:proofErr w:type="spellEnd"/>
+      <w:r>
+        <w:rPr>
+          <w:rFonts w:ascii="Consolas" w:hAnsi="Consolas" w:cs="Courier New"/>
+          <w:color w:val="000000"/>
+          <w:sz w:val="17"/>
+          <w:szCs w:val="17"/>
+        </w:rPr>
+        <w:t xml:space="preserve">_ </w:t>
       </w:r>
       <w:r>
         <w:rPr>
@@ -5011,14 +5355,25 @@
         </w:rPr>
         <w:t xml:space="preserve"> 9. </w:t>
       </w:r>
-      <w:r>
-        <w:rPr>
-          <w:rFonts w:ascii="Consolas" w:hAnsi="Consolas" w:cs="Courier New"/>
-          <w:color w:val="000000"/>
-          <w:sz w:val="17"/>
-          <w:szCs w:val="17"/>
-        </w:rPr>
-        <w:t xml:space="preserve">retained_components_df </w:t>
+      <w:proofErr w:type="spellStart"/>
+      <w:r>
+        <w:rPr>
+          <w:rFonts w:ascii="Consolas" w:hAnsi="Consolas" w:cs="Courier New"/>
+          <w:color w:val="000000"/>
+          <w:sz w:val="17"/>
+          <w:szCs w:val="17"/>
+        </w:rPr>
+        <w:t>retained_components_df</w:t>
+      </w:r>
+      <w:proofErr w:type="spellEnd"/>
+      <w:r>
+        <w:rPr>
+          <w:rFonts w:ascii="Consolas" w:hAnsi="Consolas" w:cs="Courier New"/>
+          <w:color w:val="000000"/>
+          <w:sz w:val="17"/>
+          <w:szCs w:val="17"/>
+        </w:rPr>
+        <w:t xml:space="preserve"> </w:t>
       </w:r>
       <w:r>
         <w:rPr>
@@ -5036,8 +5391,19 @@
           <w:sz w:val="17"/>
           <w:szCs w:val="17"/>
         </w:rPr>
-        <w:t xml:space="preserve"> components_df</w:t>
-      </w:r>
+        <w:t xml:space="preserve"> </w:t>
+      </w:r>
+      <w:proofErr w:type="spellStart"/>
+      <w:r>
+        <w:rPr>
+          <w:rFonts w:ascii="Consolas" w:hAnsi="Consolas" w:cs="Courier New"/>
+          <w:color w:val="000000"/>
+          <w:sz w:val="17"/>
+          <w:szCs w:val="17"/>
+        </w:rPr>
+        <w:t>components_df</w:t>
+      </w:r>
+      <w:proofErr w:type="spellEnd"/>
       <w:r>
         <w:rPr>
           <w:rFonts w:ascii="Consolas" w:hAnsi="Consolas" w:cs="Courier New"/>
@@ -5047,6 +5413,7 @@
         </w:rPr>
         <w:t>[</w:t>
       </w:r>
+      <w:proofErr w:type="spellStart"/>
       <w:r>
         <w:rPr>
           <w:rFonts w:ascii="Consolas" w:hAnsi="Consolas" w:cs="Courier New"/>
@@ -5056,6 +5423,7 @@
         </w:rPr>
         <w:t>components_df</w:t>
       </w:r>
+      <w:proofErr w:type="spellEnd"/>
       <w:r>
         <w:rPr>
           <w:rFonts w:ascii="Consolas" w:hAnsi="Consolas" w:cs="Courier New"/>
@@ -5323,6 +5691,7 @@
         </w:rPr>
         <w:t>(</w:t>
       </w:r>
+      <w:proofErr w:type="spellStart"/>
       <w:r>
         <w:rPr>
           <w:rFonts w:ascii="Consolas" w:hAnsi="Consolas" w:cs="Courier New"/>
@@ -5332,6 +5701,7 @@
         </w:rPr>
         <w:t>retained_components_df</w:t>
       </w:r>
+      <w:proofErr w:type="spellEnd"/>
       <w:r>
         <w:rPr>
           <w:rFonts w:ascii="Consolas" w:hAnsi="Consolas" w:cs="Courier New"/>
@@ -5400,6 +5770,9 @@
         <w:ind w:firstLine="0"/>
       </w:pPr>
       <w:r>
+        <w:rPr>
+          <w:noProof/>
+        </w:rPr>
         <w:drawing>
           <wp:inline distT="0" distB="0" distL="0" distR="0" wp14:anchorId="642E299F" wp14:editId="6068C034">
             <wp:extent cx="4944165" cy="1428949"/>
@@ -5438,6 +5811,49 @@
       </w:r>
     </w:p>
     <w:p>
+      <w:pPr>
+        <w:ind w:firstLine="0"/>
+      </w:pPr>
+      <w:r>
+        <w:lastRenderedPageBreak/>
+        <w:drawing>
+          <wp:inline distT="0" distB="0" distL="0" distR="0" wp14:anchorId="75CB0457" wp14:editId="59AFB268">
+            <wp:extent cx="5943600" cy="3973830"/>
+            <wp:effectExtent l="0" t="0" r="0" b="7620"/>
+            <wp:docPr id="691534527" name="Picture 1" descr="A graph with a line graph&#10;&#10;Description automatically generated"/>
+            <wp:cNvGraphicFramePr>
+              <a:graphicFrameLocks xmlns:a="http://schemas.openxmlformats.org/drawingml/2006/main" noChangeAspect="1"/>
+            </wp:cNvGraphicFramePr>
+            <a:graphic xmlns:a="http://schemas.openxmlformats.org/drawingml/2006/main">
+              <a:graphicData uri="http://schemas.openxmlformats.org/drawingml/2006/picture">
+                <pic:pic xmlns:pic="http://schemas.openxmlformats.org/drawingml/2006/picture">
+                  <pic:nvPicPr>
+                    <pic:cNvPr id="691534527" name="Picture 1" descr="A graph with a line graph&#10;&#10;Description automatically generated"/>
+                    <pic:cNvPicPr/>
+                  </pic:nvPicPr>
+                  <pic:blipFill>
+                    <a:blip r:embed="rId14"/>
+                    <a:stretch>
+                      <a:fillRect/>
+                    </a:stretch>
+                  </pic:blipFill>
+                  <pic:spPr>
+                    <a:xfrm>
+                      <a:off x="0" y="0"/>
+                      <a:ext cx="5943600" cy="3973830"/>
+                    </a:xfrm>
+                    <a:prstGeom prst="rect">
+                      <a:avLst/>
+                    </a:prstGeom>
+                  </pic:spPr>
+                </pic:pic>
+              </a:graphicData>
+            </a:graphic>
+          </wp:inline>
+        </w:drawing>
+      </w:r>
+    </w:p>
+    <w:p>
       <w:r>
         <w:t xml:space="preserve">The variance explained by the principal components is as follows: </w:t>
       </w:r>
@@ -5573,7 +5989,11 @@
         <w:t>The variance values show the importance of each principal component, with components having an eigenvalue greater than one contributing most significantly to the dataset's variance.</w:t>
       </w:r>
       <w:r>
-        <w:t xml:space="preserve"> The Kaiser Criteria dictates that PCs with values greater than 1 be retained and as such only PC 1 through PC 5 were retained.</w:t>
+        <w:t xml:space="preserve"> The </w:t>
+      </w:r>
+      <w:r>
+        <w:lastRenderedPageBreak/>
+        <w:t>Kaiser Criteria dictates that PCs with values greater than 1 be retained and as such only PC 1 through PC 5 were retained.</w:t>
       </w:r>
     </w:p>
     <w:p>
@@ -5622,7 +6042,6 @@
           <w:sz w:val="17"/>
           <w:szCs w:val="17"/>
         </w:rPr>
-        <w:lastRenderedPageBreak/>
         <w:t xml:space="preserve"> 1. </w:t>
       </w:r>
       <w:r>
@@ -5632,7 +6051,27 @@
           <w:sz w:val="17"/>
           <w:szCs w:val="17"/>
         </w:rPr>
-        <w:t># Create a DataFrame for components</w:t>
+        <w:t xml:space="preserve"># Create a </w:t>
+      </w:r>
+      <w:proofErr w:type="spellStart"/>
+      <w:r>
+        <w:rPr>
+          <w:rFonts w:ascii="Consolas" w:hAnsi="Consolas" w:cs="Courier New"/>
+          <w:color w:val="880000"/>
+          <w:sz w:val="17"/>
+          <w:szCs w:val="17"/>
+        </w:rPr>
+        <w:t>DataFrame</w:t>
+      </w:r>
+      <w:proofErr w:type="spellEnd"/>
+      <w:r>
+        <w:rPr>
+          <w:rFonts w:ascii="Consolas" w:hAnsi="Consolas" w:cs="Courier New"/>
+          <w:color w:val="880000"/>
+          <w:sz w:val="17"/>
+          <w:szCs w:val="17"/>
+        </w:rPr>
+        <w:t xml:space="preserve"> for components</w:t>
       </w:r>
     </w:p>
     <w:p>
@@ -5678,14 +6117,25 @@
         </w:rPr>
         <w:t xml:space="preserve"> 2. </w:t>
       </w:r>
-      <w:r>
-        <w:rPr>
-          <w:rFonts w:ascii="Consolas" w:hAnsi="Consolas" w:cs="Courier New"/>
-          <w:color w:val="000000"/>
-          <w:sz w:val="17"/>
-          <w:szCs w:val="17"/>
-        </w:rPr>
-        <w:t xml:space="preserve">components_df </w:t>
+      <w:proofErr w:type="spellStart"/>
+      <w:r>
+        <w:rPr>
+          <w:rFonts w:ascii="Consolas" w:hAnsi="Consolas" w:cs="Courier New"/>
+          <w:color w:val="000000"/>
+          <w:sz w:val="17"/>
+          <w:szCs w:val="17"/>
+        </w:rPr>
+        <w:t>components_df</w:t>
+      </w:r>
+      <w:proofErr w:type="spellEnd"/>
+      <w:r>
+        <w:rPr>
+          <w:rFonts w:ascii="Consolas" w:hAnsi="Consolas" w:cs="Courier New"/>
+          <w:color w:val="000000"/>
+          <w:sz w:val="17"/>
+          <w:szCs w:val="17"/>
+        </w:rPr>
+        <w:t xml:space="preserve"> </w:t>
       </w:r>
       <w:r>
         <w:rPr>
@@ -5703,7 +6153,17 @@
           <w:sz w:val="17"/>
           <w:szCs w:val="17"/>
         </w:rPr>
-        <w:t xml:space="preserve"> pd</w:t>
+        <w:t xml:space="preserve"> </w:t>
+      </w:r>
+      <w:proofErr w:type="spellStart"/>
+      <w:r>
+        <w:rPr>
+          <w:rFonts w:ascii="Consolas" w:hAnsi="Consolas" w:cs="Courier New"/>
+          <w:color w:val="000000"/>
+          <w:sz w:val="17"/>
+          <w:szCs w:val="17"/>
+        </w:rPr>
+        <w:t>pd</w:t>
       </w:r>
       <w:r>
         <w:rPr>
@@ -5723,6 +6183,7 @@
         </w:rPr>
         <w:t>DataFrame</w:t>
       </w:r>
+      <w:proofErr w:type="spellEnd"/>
       <w:r>
         <w:rPr>
           <w:rFonts w:ascii="Consolas" w:hAnsi="Consolas" w:cs="Courier New"/>
@@ -5821,6 +6282,7 @@
         </w:rPr>
         <w:t>[</w:t>
       </w:r>
+      <w:proofErr w:type="spellStart"/>
       <w:r>
         <w:rPr>
           <w:rFonts w:ascii="Consolas" w:hAnsi="Consolas" w:cs="Courier New"/>
@@ -5837,7 +6299,17 @@
           <w:sz w:val="17"/>
           <w:szCs w:val="17"/>
         </w:rPr>
-        <w:t>'PC{i+1}'</w:t>
+        <w:t>'PC</w:t>
+      </w:r>
+      <w:proofErr w:type="spellEnd"/>
+      <w:r>
+        <w:rPr>
+          <w:rFonts w:ascii="Consolas" w:hAnsi="Consolas" w:cs="Courier New"/>
+          <w:color w:val="008800"/>
+          <w:sz w:val="17"/>
+          <w:szCs w:val="17"/>
+        </w:rPr>
+        <w:t>{i+1}'</w:t>
       </w:r>
       <w:r>
         <w:rPr>
@@ -5864,7 +6336,27 @@
           <w:sz w:val="17"/>
           <w:szCs w:val="17"/>
         </w:rPr>
-        <w:t xml:space="preserve"> i </w:t>
+        <w:t xml:space="preserve"> </w:t>
+      </w:r>
+      <w:proofErr w:type="spellStart"/>
+      <w:r>
+        <w:rPr>
+          <w:rFonts w:ascii="Consolas" w:hAnsi="Consolas" w:cs="Courier New"/>
+          <w:color w:val="000000"/>
+          <w:sz w:val="17"/>
+          <w:szCs w:val="17"/>
+        </w:rPr>
+        <w:t>i</w:t>
+      </w:r>
+      <w:proofErr w:type="spellEnd"/>
+      <w:r>
+        <w:rPr>
+          <w:rFonts w:ascii="Consolas" w:hAnsi="Consolas" w:cs="Courier New"/>
+          <w:color w:val="000000"/>
+          <w:sz w:val="17"/>
+          <w:szCs w:val="17"/>
+        </w:rPr>
+        <w:t xml:space="preserve"> </w:t>
       </w:r>
       <w:r>
         <w:rPr>
@@ -5893,6 +6385,7 @@
         </w:rPr>
         <w:t>(</w:t>
       </w:r>
+      <w:proofErr w:type="spellStart"/>
       <w:r>
         <w:rPr>
           <w:rFonts w:ascii="Consolas" w:hAnsi="Consolas" w:cs="Courier New"/>
@@ -5902,6 +6395,7 @@
         </w:rPr>
         <w:t>len</w:t>
       </w:r>
+      <w:proofErr w:type="spellEnd"/>
       <w:r>
         <w:rPr>
           <w:rFonts w:ascii="Consolas" w:hAnsi="Consolas" w:cs="Courier New"/>
@@ -5911,6 +6405,7 @@
         </w:rPr>
         <w:t>(</w:t>
       </w:r>
+      <w:proofErr w:type="spellStart"/>
       <w:r>
         <w:rPr>
           <w:rFonts w:ascii="Consolas" w:hAnsi="Consolas" w:cs="Courier New"/>
@@ -5936,7 +6431,17 @@
           <w:sz w:val="17"/>
           <w:szCs w:val="17"/>
         </w:rPr>
-        <w:t>explained_variance_</w:t>
+        <w:t>explained_variance</w:t>
+      </w:r>
+      <w:proofErr w:type="spellEnd"/>
+      <w:r>
+        <w:rPr>
+          <w:rFonts w:ascii="Consolas" w:hAnsi="Consolas" w:cs="Courier New"/>
+          <w:color w:val="000000"/>
+          <w:sz w:val="17"/>
+          <w:szCs w:val="17"/>
+        </w:rPr>
+        <w:t>_</w:t>
       </w:r>
       <w:r>
         <w:rPr>
@@ -6025,7 +6530,17 @@
           <w:sz w:val="17"/>
           <w:szCs w:val="17"/>
         </w:rPr>
-        <w:t xml:space="preserve"> pca</w:t>
+        <w:t xml:space="preserve"> </w:t>
+      </w:r>
+      <w:proofErr w:type="spellStart"/>
+      <w:r>
+        <w:rPr>
+          <w:rFonts w:ascii="Consolas" w:hAnsi="Consolas" w:cs="Courier New"/>
+          <w:color w:val="000000"/>
+          <w:sz w:val="17"/>
+          <w:szCs w:val="17"/>
+        </w:rPr>
+        <w:t>pca</w:t>
       </w:r>
       <w:r>
         <w:rPr>
@@ -6043,7 +6558,17 @@
           <w:sz w:val="17"/>
           <w:szCs w:val="17"/>
         </w:rPr>
-        <w:t>explained_variance_</w:t>
+        <w:t>explained_variance</w:t>
+      </w:r>
+      <w:proofErr w:type="spellEnd"/>
+      <w:r>
+        <w:rPr>
+          <w:rFonts w:ascii="Consolas" w:hAnsi="Consolas" w:cs="Courier New"/>
+          <w:color w:val="000000"/>
+          <w:sz w:val="17"/>
+          <w:szCs w:val="17"/>
+        </w:rPr>
+        <w:t>_</w:t>
       </w:r>
       <w:r>
         <w:rPr>
@@ -6132,7 +6657,17 @@
           <w:sz w:val="17"/>
           <w:szCs w:val="17"/>
         </w:rPr>
-        <w:t xml:space="preserve"> pca</w:t>
+        <w:t xml:space="preserve"> </w:t>
+      </w:r>
+      <w:proofErr w:type="spellStart"/>
+      <w:r>
+        <w:rPr>
+          <w:rFonts w:ascii="Consolas" w:hAnsi="Consolas" w:cs="Courier New"/>
+          <w:color w:val="000000"/>
+          <w:sz w:val="17"/>
+          <w:szCs w:val="17"/>
+        </w:rPr>
+        <w:t>pca</w:t>
       </w:r>
       <w:r>
         <w:rPr>
@@ -6150,7 +6685,17 @@
           <w:sz w:val="17"/>
           <w:szCs w:val="17"/>
         </w:rPr>
-        <w:t xml:space="preserve">explained_variance_ratio_ </w:t>
+        <w:t>explained_variance_ratio</w:t>
+      </w:r>
+      <w:proofErr w:type="spellEnd"/>
+      <w:r>
+        <w:rPr>
+          <w:rFonts w:ascii="Consolas" w:hAnsi="Consolas" w:cs="Courier New"/>
+          <w:color w:val="000000"/>
+          <w:sz w:val="17"/>
+          <w:szCs w:val="17"/>
+        </w:rPr>
+        <w:t xml:space="preserve">_ </w:t>
       </w:r>
       <w:r>
         <w:rPr>
@@ -6382,14 +6927,25 @@
         </w:rPr>
         <w:t xml:space="preserve"> 9. </w:t>
       </w:r>
-      <w:r>
-        <w:rPr>
-          <w:rFonts w:ascii="Consolas" w:hAnsi="Consolas" w:cs="Courier New"/>
-          <w:color w:val="000000"/>
-          <w:sz w:val="17"/>
-          <w:szCs w:val="17"/>
-        </w:rPr>
-        <w:t xml:space="preserve">retained_components_df </w:t>
+      <w:proofErr w:type="spellStart"/>
+      <w:r>
+        <w:rPr>
+          <w:rFonts w:ascii="Consolas" w:hAnsi="Consolas" w:cs="Courier New"/>
+          <w:color w:val="000000"/>
+          <w:sz w:val="17"/>
+          <w:szCs w:val="17"/>
+        </w:rPr>
+        <w:t>retained_components_df</w:t>
+      </w:r>
+      <w:proofErr w:type="spellEnd"/>
+      <w:r>
+        <w:rPr>
+          <w:rFonts w:ascii="Consolas" w:hAnsi="Consolas" w:cs="Courier New"/>
+          <w:color w:val="000000"/>
+          <w:sz w:val="17"/>
+          <w:szCs w:val="17"/>
+        </w:rPr>
+        <w:t xml:space="preserve"> </w:t>
       </w:r>
       <w:r>
         <w:rPr>
@@ -6407,8 +6963,19 @@
           <w:sz w:val="17"/>
           <w:szCs w:val="17"/>
         </w:rPr>
-        <w:t xml:space="preserve"> components_df</w:t>
-      </w:r>
+        <w:t xml:space="preserve"> </w:t>
+      </w:r>
+      <w:proofErr w:type="spellStart"/>
+      <w:r>
+        <w:rPr>
+          <w:rFonts w:ascii="Consolas" w:hAnsi="Consolas" w:cs="Courier New"/>
+          <w:color w:val="000000"/>
+          <w:sz w:val="17"/>
+          <w:szCs w:val="17"/>
+        </w:rPr>
+        <w:t>components_df</w:t>
+      </w:r>
+      <w:proofErr w:type="spellEnd"/>
       <w:r>
         <w:rPr>
           <w:rFonts w:ascii="Consolas" w:hAnsi="Consolas" w:cs="Courier New"/>
@@ -6418,6 +6985,7 @@
         </w:rPr>
         <w:t>[</w:t>
       </w:r>
+      <w:proofErr w:type="spellStart"/>
       <w:r>
         <w:rPr>
           <w:rFonts w:ascii="Consolas" w:hAnsi="Consolas" w:cs="Courier New"/>
@@ -6427,6 +6995,7 @@
         </w:rPr>
         <w:t>components_df</w:t>
       </w:r>
+      <w:proofErr w:type="spellEnd"/>
       <w:r>
         <w:rPr>
           <w:rFonts w:ascii="Consolas" w:hAnsi="Consolas" w:cs="Courier New"/>
@@ -6694,6 +7263,7 @@
         </w:rPr>
         <w:t>(</w:t>
       </w:r>
+      <w:proofErr w:type="spellStart"/>
       <w:r>
         <w:rPr>
           <w:rFonts w:ascii="Consolas" w:hAnsi="Consolas" w:cs="Courier New"/>
@@ -6703,6 +7273,7 @@
         </w:rPr>
         <w:t>retained_components_df</w:t>
       </w:r>
+      <w:proofErr w:type="spellEnd"/>
       <w:r>
         <w:rPr>
           <w:rFonts w:ascii="Consolas" w:hAnsi="Consolas" w:cs="Courier New"/>
@@ -6771,6 +7342,9 @@
         <w:ind w:firstLine="0"/>
       </w:pPr>
       <w:r>
+        <w:rPr>
+          <w:noProof/>
+        </w:rPr>
         <w:drawing>
           <wp:inline distT="0" distB="0" distL="0" distR="0" wp14:anchorId="3F2EE56E" wp14:editId="1C8C5D0E">
             <wp:extent cx="4810796" cy="1343212"/>
@@ -6787,7 +7361,7 @@
                     <pic:cNvPicPr/>
                   </pic:nvPicPr>
                   <pic:blipFill>
-                    <a:blip r:embed="rId14"/>
+                    <a:blip r:embed="rId15"/>
                     <a:stretch>
                       <a:fillRect/>
                     </a:stretch>
@@ -6818,16 +7392,109 @@
     </w:p>
     <w:p>
       <w:r>
-        <w:t xml:space="preserve">The PCA analysis revealed that five principal components were retained based on the Kaiser criterion, which selects components with eigenvalues greater than one. The retained components (PC1 to PC5) capture most of the dataset's variance, accounting for a cumulative variance of 6.7733, which is approximately 67.73%. By focusing on these five components, healthcare providers can better understand the key factors influencing patient readmission outcomes, which could help in improving resource allocation and targeted interventions. The remaining components were not retained as their eigenvalues were below one, indicating they contribute minimally to the dataset's total variance and would add complexity without significant informational </w:t>
-      </w:r>
-      <w:r>
-        <w:t>gain.</w:t>
-      </w:r>
-      <w:r>
-        <w:t xml:space="preserve"> The remaining components were not retained as their eigenvalues were below one, indicating they contribute minimally to the dataset's total variance and would add complexity without significant informational gain.</w:t>
+        <w:t xml:space="preserve">The PCA analysis revealed that five principal components were retained based on the Kaiser criterion, which selects components with eigenvalues greater than one. The retained components (PC1 to PC5) capture most of the dataset's variance, accounting for a cumulative variance of 6.7733, which is approximately 67.73%. By focusing on these five components, healthcare providers can better understand the key factors influencing patient readmission outcomes, which could help in improving resource allocation and targeted interventions. The remaining components were not retained as their eigenvalues were below one, indicating they contribute minimally to the dataset's total variance and would add complexity without significant informational gain. The remaining components were not retained as their eigenvalues were </w:t>
+      </w:r>
+      <w:r>
+        <w:lastRenderedPageBreak/>
+        <w:t>below one, indicating they contribute minimally to the dataset's total variance and would add complexity without significant informational gain.</w:t>
       </w:r>
     </w:p>
     <w:p/>
+    <w:p>
+      <w:pPr>
+        <w:ind w:firstLine="0"/>
+      </w:pPr>
+    </w:p>
+    <w:p>
+      <w:pPr>
+        <w:ind w:firstLine="0"/>
+      </w:pPr>
+    </w:p>
+    <w:p>
+      <w:pPr>
+        <w:ind w:firstLine="0"/>
+      </w:pPr>
+    </w:p>
+    <w:p>
+      <w:pPr>
+        <w:ind w:firstLine="0"/>
+      </w:pPr>
+    </w:p>
+    <w:p>
+      <w:pPr>
+        <w:ind w:firstLine="0"/>
+      </w:pPr>
+    </w:p>
+    <w:p>
+      <w:pPr>
+        <w:ind w:firstLine="0"/>
+      </w:pPr>
+    </w:p>
+    <w:p>
+      <w:pPr>
+        <w:ind w:firstLine="0"/>
+      </w:pPr>
+    </w:p>
+    <w:p>
+      <w:pPr>
+        <w:ind w:firstLine="0"/>
+      </w:pPr>
+    </w:p>
+    <w:p>
+      <w:pPr>
+        <w:ind w:firstLine="0"/>
+      </w:pPr>
+    </w:p>
+    <w:p>
+      <w:pPr>
+        <w:ind w:firstLine="0"/>
+      </w:pPr>
+    </w:p>
+    <w:p>
+      <w:pPr>
+        <w:ind w:firstLine="0"/>
+      </w:pPr>
+    </w:p>
+    <w:p>
+      <w:pPr>
+        <w:ind w:firstLine="0"/>
+      </w:pPr>
+    </w:p>
+    <w:p>
+      <w:pPr>
+        <w:ind w:firstLine="0"/>
+      </w:pPr>
+    </w:p>
+    <w:p>
+      <w:pPr>
+        <w:ind w:firstLine="0"/>
+      </w:pPr>
+    </w:p>
+    <w:p>
+      <w:pPr>
+        <w:ind w:firstLine="0"/>
+      </w:pPr>
+    </w:p>
+    <w:p>
+      <w:pPr>
+        <w:ind w:firstLine="0"/>
+      </w:pPr>
+    </w:p>
+    <w:p>
+      <w:pPr>
+        <w:ind w:firstLine="0"/>
+      </w:pPr>
+    </w:p>
+    <w:p>
+      <w:pPr>
+        <w:ind w:firstLine="0"/>
+      </w:pPr>
+    </w:p>
+    <w:p>
+      <w:pPr>
+        <w:ind w:firstLine="0"/>
+      </w:pPr>
+    </w:p>
     <w:p>
       <w:pPr>
         <w:ind w:firstLine="0"/>
@@ -6985,8 +7652,8 @@
       </w:pPr>
     </w:p>
     <w:sectPr>
-      <w:headerReference w:type="default" r:id="rId15"/>
-      <w:headerReference w:type="first" r:id="rId16"/>
+      <w:headerReference w:type="default" r:id="rId16"/>
+      <w:headerReference w:type="first" r:id="rId17"/>
       <w:pgSz w:w="12240" w:h="15840"/>
       <w:pgMar w:top="1440" w:right="1440" w:bottom="1440" w:left="1440" w:header="720" w:footer="720" w:gutter="0"/>
       <w:cols w:space="720"/>
@@ -9553,7 +10220,7 @@
     </b:Author>
     <b:YearAccessed>2024</b:YearAccessed>
     <b:MonthAccessed>November</b:MonthAccessed>
-    <b:RefOrder>1</b:RefOrder>
+    <b:RefOrder>2</b:RefOrder>
   </b:Source>
   <b:Source>
     <b:Tag>sci</b:Tag>
@@ -9567,7 +10234,7 @@
     <b:Title>sklearn.decomposition</b:Title>
     <b:InternetSiteTitle>PCA</b:InternetSiteTitle>
     <b:URL>https://scikit-learn.org/stable/modules/generated/sklearn.decomposition.PCA.html</b:URL>
-    <b:RefOrder>3</b:RefOrder>
+    <b:RefOrder>1</b:RefOrder>
   </b:Source>
   <b:Source>
     <b:Tag>Dis23</b:Tag>
@@ -9586,13 +10253,13 @@
     <b:URL>https://docs.displayr.com/wiki/Kaiser_Rule</b:URL>
     <b:YearAccessed>2024</b:YearAccessed>
     <b:MonthAccessed>November</b:MonthAccessed>
-    <b:RefOrder>2</b:RefOrder>
+    <b:RefOrder>3</b:RefOrder>
   </b:Source>
 </b:Sources>
 </file>
 
 <file path=customXml/itemProps1.xml><?xml version="1.0" encoding="utf-8"?>
-<ds:datastoreItem xmlns:ds="http://schemas.openxmlformats.org/officeDocument/2006/customXml" ds:itemID="{DA801920-C3A5-42AB-9E92-00FB32B6A843}">
+<ds:datastoreItem xmlns:ds="http://schemas.openxmlformats.org/officeDocument/2006/customXml" ds:itemID="{5DA106C7-6112-4D22-AE23-D91579AFD569}">
   <ds:schemaRefs>
     <ds:schemaRef ds:uri="http://schemas.openxmlformats.org/officeDocument/2006/bibliography"/>
   </ds:schemaRefs>

</xml_diff>

<commit_message>
Updated Report per Submission Evaluator
</commit_message>
<xml_diff>
--- a/D212_Data Mining/Task 2/D212 - Data Mining II - Task 2.docx
+++ b/D212_Data Mining/Task 2/D212 - Data Mining II - Task 2.docx
@@ -741,7 +741,21 @@
           <w:i/>
           <w:iCs/>
         </w:rPr>
-        <w:t>"What factors in a hospital's medical dataset explain the biggest differences in patient readmission outcomes?"</w:t>
+        <w:t>"</w:t>
+      </w:r>
+      <w:r>
+        <w:rPr>
+          <w:i/>
+          <w:iCs/>
+        </w:rPr>
+        <w:t>How can Principal Component Analysis (PCA) help identify key patterns and simplify a hospital's medical dataset to improve the understanding of patient characteristics and resource utilization?</w:t>
+      </w:r>
+      <w:r>
+        <w:rPr>
+          <w:i/>
+          <w:iCs/>
+        </w:rPr>
+        <w:t>"</w:t>
       </w:r>
       <w:r>
         <w:t xml:space="preserve"> By using Principal Component Analysis (PCA), the goal is to identify the most important variables that influence differences in readmission rates among patients. Understanding these key factors can help hospital staff make informed decisions to improve patient care and lower readmission rates. This question is relevant to real-world healthcare settings, where efficient resource management and focused interventions are essential for better patient outcomes and smoother hospital operations.</w:t>
@@ -772,15 +786,47 @@
     </w:p>
     <w:p>
       <w:r>
-        <w:t>PCA analyzes the dataset by transforming the original features into a new set of uncorrelated variables, called principal components, which capture the maximum variance in the data. By doing this, PCA reduces the dimensionality of the data while retaining as much information as possible. This process allows us to simplify complex datasets and focus on the components that contribute most significantly to differences in patient readmission rates</w:t>
-      </w:r>
+        <w:t xml:space="preserve">Principal Component Analysis (PCA) systematically transforms a dataset by identifying the directions of maximum variability, known as principal components. The process begins with standardizing the data to ensure variables measured on different scales contribute equally to the analysis. Next, the covariance matrix is calculated to capture relationships between variables, </w:t>
+      </w:r>
+      <w:r>
+        <w:lastRenderedPageBreak/>
+        <w:t>followed by eigenvalue and eigenvector decomposition of the matrix. Eigenvectors define the directions of the principal components, while eigenvalues quantify the amount of variance each component captures. The principal components are then ranked based on their eigenvalues, with those contributing the most variance selected for further analysis. By projecting the original data onto this reduced set of principal components, PCA simplifies the dataset while retaining its most significant information. This dimensionality reduction facilitates deeper insights into complex datasets, allowing researchers to uncover underlying patterns and relationships in a more interpretable form</w:t>
+      </w:r>
+      <w:r>
+        <w:t xml:space="preserve"> </w:t>
+      </w:r>
+      <w:sdt>
+        <w:sdtPr>
+          <w:id w:val="275218772"/>
+          <w:citation/>
+        </w:sdtPr>
+        <w:sdtContent>
+          <w:r>
+            <w:fldChar w:fldCharType="begin"/>
+          </w:r>
+          <w:r>
+            <w:instrText xml:space="preserve"> CITATION sci \l 1033 </w:instrText>
+          </w:r>
+          <w:r>
+            <w:fldChar w:fldCharType="separate"/>
+          </w:r>
+          <w:r>
+            <w:rPr>
+              <w:noProof/>
+            </w:rPr>
+            <w:t>(scikit-learn developers , n.d.)</w:t>
+          </w:r>
+          <w:r>
+            <w:fldChar w:fldCharType="end"/>
+          </w:r>
+        </w:sdtContent>
+      </w:sdt>
       <w:r>
         <w:t>.</w:t>
       </w:r>
     </w:p>
     <w:p>
       <w:r>
-        <w:lastRenderedPageBreak/>
         <w:t>Standardizing the data before applying PCA is particularly crucial in this context because the hospital dataset contains variables measured in different units. For example, 'Age' is measured in years, 'TotalCharge' is in monetary units, and 'Vitamin D levels' have their own scale. These differences in scales can lead to disproportionate influences on the principal components if not addressed. Without standardization, features with larger scales would dominate the PCA, resulting in skewed or misleading insights. By using StandardScaler to give each feature a mean of 0 and a standard deviation of 1, we ensure that all variables contribute equally to the PCA, allowing us to accurately capture the underlying variance patterns in the data</w:t>
       </w:r>
       <w:r>
@@ -853,7 +899,11 @@
     </w:p>
     <w:p>
       <w:r>
-        <w:t>Additionally, the Kaiser criterion was used to determine the number of principal components to retain, selecting components with eigenvalues greater than one. By doing this, PCA reduces the dimensionality of the data while retaining as much information as possible. This process allows us to simplify complex datasets and focus on the components that contribute most significantly to differences in patient readmission rates</w:t>
+        <w:t xml:space="preserve">Additionally, the Kaiser criterion was used to determine the number of principal components to retain, selecting components with eigenvalues greater than one. By doing this, PCA reduces the dimensionality of the data while retaining as much information as possible. </w:t>
+      </w:r>
+      <w:r>
+        <w:lastRenderedPageBreak/>
+        <w:t>This process allows us to simplify complex datasets and focus on the components that contribute most significantly to differences in patient readmission rates</w:t>
       </w:r>
       <w:sdt>
         <w:sdtPr>
@@ -936,7 +986,6 @@
         </w:numPr>
       </w:pPr>
       <w:r>
-        <w:lastRenderedPageBreak/>
         <w:t>Income: Income level of the patient. Financial status can impact a patient's access to healthcare resources, medications, and follow-up care, influencing readmission rates.</w:t>
       </w:r>
     </w:p>
@@ -1014,6 +1063,7 @@
         </w:numPr>
       </w:pPr>
       <w:r>
+        <w:lastRenderedPageBreak/>
         <w:t>Additional_charges: Additional costs incurred during the patient's stay. These costs could reflect complications or additional care required, providing insight into readmission risks</w:t>
       </w:r>
     </w:p>
@@ -1028,11 +1078,7 @@
     </w:p>
     <w:p>
       <w:r>
-        <w:t xml:space="preserve">The continuous variables were standardized to ensure that each contributes equally to the analysis. Standardization was performed using the StandardScaler from the scikit-learn library, which scales the data so that each variable has a mean of 0 and a standard deviation of 1. This is </w:t>
-      </w:r>
-      <w:r>
-        <w:lastRenderedPageBreak/>
-        <w:t>a necessary step because PCA is sensitive to the scale of input features</w:t>
+        <w:t>The continuous variables were standardized to ensure that each contributes equally to the analysis. Standardization was performed using the StandardScaler from the scikit-learn library, which scales the data so that each variable has a mean of 0 and a standard deviation of 1. This is a necessary step because PCA is sensitive to the scale of input features</w:t>
       </w:r>
       <w:r>
         <w:t xml:space="preserve"> </w:t>
@@ -1571,17 +1617,7 @@
           <w:sz w:val="17"/>
           <w:szCs w:val="17"/>
         </w:rPr>
-        <w:t xml:space="preserve"> </w:t>
-      </w:r>
-      <w:proofErr w:type="spellStart"/>
-      <w:r>
-        <w:rPr>
-          <w:rFonts w:ascii="Consolas" w:hAnsi="Consolas" w:cs="Courier New"/>
-          <w:color w:val="000000"/>
-          <w:sz w:val="17"/>
-          <w:szCs w:val="17"/>
-        </w:rPr>
-        <w:t>scaler</w:t>
+        <w:t xml:space="preserve"> scaler</w:t>
       </w:r>
       <w:r>
         <w:rPr>
@@ -1601,7 +1637,6 @@
         </w:rPr>
         <w:t>fit_transform</w:t>
       </w:r>
-      <w:proofErr w:type="spellEnd"/>
       <w:r>
         <w:rPr>
           <w:rFonts w:ascii="Consolas" w:hAnsi="Consolas" w:cs="Courier New"/>
@@ -1716,17 +1751,7 @@
           <w:sz w:val="17"/>
           <w:szCs w:val="17"/>
         </w:rPr>
-        <w:t xml:space="preserve"> </w:t>
-      </w:r>
-      <w:proofErr w:type="spellStart"/>
-      <w:r>
-        <w:rPr>
-          <w:rFonts w:ascii="Consolas" w:hAnsi="Consolas" w:cs="Courier New"/>
-          <w:color w:val="000000"/>
-          <w:sz w:val="17"/>
-          <w:szCs w:val="17"/>
-        </w:rPr>
-        <w:t>pd</w:t>
+        <w:t xml:space="preserve"> pd</w:t>
       </w:r>
       <w:r>
         <w:rPr>
@@ -1746,7 +1771,6 @@
         </w:rPr>
         <w:t>DataFrame</w:t>
       </w:r>
-      <w:proofErr w:type="spellEnd"/>
       <w:r>
         <w:rPr>
           <w:rFonts w:ascii="Consolas" w:hAnsi="Consolas" w:cs="Courier New"/>
@@ -2317,6 +2341,7 @@
         <w:rPr>
           <w:noProof/>
         </w:rPr>
+        <w:lastRenderedPageBreak/>
         <w:drawing>
           <wp:inline distT="0" distB="0" distL="0" distR="0" wp14:anchorId="37E31E70" wp14:editId="163A1D7F">
             <wp:extent cx="5943600" cy="982345"/>
@@ -2377,19 +2402,7 @@
     </w:p>
     <w:p>
       <w:r>
-        <w:t>PCA was performed on the standardized dataset using scikit-</w:t>
-      </w:r>
-      <w:proofErr w:type="spellStart"/>
-      <w:r>
-        <w:t>learn’s</w:t>
-      </w:r>
-      <w:proofErr w:type="spellEnd"/>
-      <w:r>
-        <w:t xml:space="preserve"> PCA module. The analysis transformed the original data into a matrix of principal components, which represent the directions of maximum variance in the dataset. This transformation provides a new set of </w:t>
-      </w:r>
-      <w:r>
-        <w:lastRenderedPageBreak/>
-        <w:t>variables (principal components) that are linear combinations of the original features</w:t>
+        <w:t>PCA was performed on the standardized dataset using scikit-learn’s PCA module. The analysis transformed the original data into a matrix of principal components, which represent the directions of maximum variance in the dataset. This transformation provides a new set of variables (principal components) that are linear combinations of the original features</w:t>
       </w:r>
       <w:r>
         <w:t xml:space="preserve"> </w:t>
@@ -2520,25 +2533,14 @@
         </w:rPr>
         <w:t xml:space="preserve"> 2. </w:t>
       </w:r>
-      <w:proofErr w:type="spellStart"/>
-      <w:r>
-        <w:rPr>
-          <w:rFonts w:ascii="Consolas" w:hAnsi="Consolas" w:cs="Courier New"/>
-          <w:color w:val="000000"/>
-          <w:sz w:val="17"/>
-          <w:szCs w:val="17"/>
-        </w:rPr>
-        <w:t>pca</w:t>
-      </w:r>
-      <w:proofErr w:type="spellEnd"/>
-      <w:r>
-        <w:rPr>
-          <w:rFonts w:ascii="Consolas" w:hAnsi="Consolas" w:cs="Courier New"/>
-          <w:color w:val="000000"/>
-          <w:sz w:val="17"/>
-          <w:szCs w:val="17"/>
-        </w:rPr>
-        <w:t xml:space="preserve"> </w:t>
+      <w:r>
+        <w:rPr>
+          <w:rFonts w:ascii="Consolas" w:hAnsi="Consolas" w:cs="Courier New"/>
+          <w:color w:val="000000"/>
+          <w:sz w:val="17"/>
+          <w:szCs w:val="17"/>
+        </w:rPr>
+        <w:t xml:space="preserve">pca </w:t>
       </w:r>
       <w:r>
         <w:rPr>
@@ -2629,25 +2631,14 @@
         </w:rPr>
         <w:t xml:space="preserve"> 3. </w:t>
       </w:r>
-      <w:proofErr w:type="spellStart"/>
-      <w:r>
-        <w:rPr>
-          <w:rFonts w:ascii="Consolas" w:hAnsi="Consolas" w:cs="Courier New"/>
-          <w:color w:val="000000"/>
-          <w:sz w:val="17"/>
-          <w:szCs w:val="17"/>
-        </w:rPr>
-        <w:t>principal_components</w:t>
-      </w:r>
-      <w:proofErr w:type="spellEnd"/>
-      <w:r>
-        <w:rPr>
-          <w:rFonts w:ascii="Consolas" w:hAnsi="Consolas" w:cs="Courier New"/>
-          <w:color w:val="000000"/>
-          <w:sz w:val="17"/>
-          <w:szCs w:val="17"/>
-        </w:rPr>
-        <w:t xml:space="preserve"> </w:t>
+      <w:r>
+        <w:rPr>
+          <w:rFonts w:ascii="Consolas" w:hAnsi="Consolas" w:cs="Courier New"/>
+          <w:color w:val="000000"/>
+          <w:sz w:val="17"/>
+          <w:szCs w:val="17"/>
+        </w:rPr>
+        <w:t xml:space="preserve">principal_components </w:t>
       </w:r>
       <w:r>
         <w:rPr>
@@ -2665,17 +2656,7 @@
           <w:sz w:val="17"/>
           <w:szCs w:val="17"/>
         </w:rPr>
-        <w:t xml:space="preserve"> </w:t>
-      </w:r>
-      <w:proofErr w:type="spellStart"/>
-      <w:r>
-        <w:rPr>
-          <w:rFonts w:ascii="Consolas" w:hAnsi="Consolas" w:cs="Courier New"/>
-          <w:color w:val="000000"/>
-          <w:sz w:val="17"/>
-          <w:szCs w:val="17"/>
-        </w:rPr>
-        <w:t>pca</w:t>
+        <w:t xml:space="preserve"> pca</w:t>
       </w:r>
       <w:r>
         <w:rPr>
@@ -2695,7 +2676,6 @@
         </w:rPr>
         <w:t>fit_transform</w:t>
       </w:r>
-      <w:proofErr w:type="spellEnd"/>
       <w:r>
         <w:rPr>
           <w:rFonts w:ascii="Consolas" w:hAnsi="Consolas" w:cs="Courier New"/>
@@ -2827,27 +2807,7 @@
           <w:sz w:val="17"/>
           <w:szCs w:val="17"/>
         </w:rPr>
-        <w:t xml:space="preserve"># Creating a </w:t>
-      </w:r>
-      <w:proofErr w:type="spellStart"/>
-      <w:r>
-        <w:rPr>
-          <w:rFonts w:ascii="Consolas" w:hAnsi="Consolas" w:cs="Courier New"/>
-          <w:color w:val="880000"/>
-          <w:sz w:val="17"/>
-          <w:szCs w:val="17"/>
-        </w:rPr>
-        <w:t>DataFrame</w:t>
-      </w:r>
-      <w:proofErr w:type="spellEnd"/>
-      <w:r>
-        <w:rPr>
-          <w:rFonts w:ascii="Consolas" w:hAnsi="Consolas" w:cs="Courier New"/>
-          <w:color w:val="880000"/>
-          <w:sz w:val="17"/>
-          <w:szCs w:val="17"/>
-        </w:rPr>
-        <w:t xml:space="preserve"> with the principal components</w:t>
+        <w:t># Creating a DataFrame with the principal components</w:t>
       </w:r>
     </w:p>
     <w:p>
@@ -2918,17 +2878,7 @@
           <w:sz w:val="17"/>
           <w:szCs w:val="17"/>
         </w:rPr>
-        <w:t xml:space="preserve"> </w:t>
-      </w:r>
-      <w:proofErr w:type="spellStart"/>
-      <w:r>
-        <w:rPr>
-          <w:rFonts w:ascii="Consolas" w:hAnsi="Consolas" w:cs="Courier New"/>
-          <w:color w:val="000000"/>
-          <w:sz w:val="17"/>
-          <w:szCs w:val="17"/>
-        </w:rPr>
-        <w:t>pd</w:t>
+        <w:t xml:space="preserve"> pd</w:t>
       </w:r>
       <w:r>
         <w:rPr>
@@ -2948,7 +2898,6 @@
         </w:rPr>
         <w:t>DataFrame</w:t>
       </w:r>
-      <w:proofErr w:type="spellEnd"/>
       <w:r>
         <w:rPr>
           <w:rFonts w:ascii="Consolas" w:hAnsi="Consolas" w:cs="Courier New"/>
@@ -2976,7 +2925,6 @@
         </w:rPr>
         <w:t>=</w:t>
       </w:r>
-      <w:proofErr w:type="spellStart"/>
       <w:r>
         <w:rPr>
           <w:rFonts w:ascii="Consolas" w:hAnsi="Consolas" w:cs="Courier New"/>
@@ -2986,7 +2934,6 @@
         </w:rPr>
         <w:t>principal_components</w:t>
       </w:r>
-      <w:proofErr w:type="spellEnd"/>
       <w:r>
         <w:rPr>
           <w:rFonts w:ascii="Consolas" w:hAnsi="Consolas" w:cs="Courier New"/>
@@ -3564,7 +3511,6 @@
       <w:r>
         <w:t xml:space="preserve">The loading matrix was calculated by using the </w:t>
       </w:r>
-      <w:proofErr w:type="spellStart"/>
       <w:r>
         <w:rPr>
           <w:i/>
@@ -3572,7 +3518,6 @@
         </w:rPr>
         <w:t>pca.components</w:t>
       </w:r>
-      <w:proofErr w:type="spellEnd"/>
       <w:r>
         <w:t xml:space="preserve"> attribute of the PCA module. The code is shown below:</w:t>
       </w:r>
@@ -3620,25 +3565,14 @@
         </w:rPr>
         <w:t xml:space="preserve">1. </w:t>
       </w:r>
-      <w:proofErr w:type="spellStart"/>
-      <w:r>
-        <w:rPr>
-          <w:rFonts w:ascii="Consolas" w:hAnsi="Consolas" w:cs="Courier New"/>
-          <w:color w:val="000000"/>
-          <w:sz w:val="17"/>
-          <w:szCs w:val="17"/>
-        </w:rPr>
-        <w:t>loading_matrix</w:t>
-      </w:r>
-      <w:proofErr w:type="spellEnd"/>
-      <w:r>
-        <w:rPr>
-          <w:rFonts w:ascii="Consolas" w:hAnsi="Consolas" w:cs="Courier New"/>
-          <w:color w:val="000000"/>
-          <w:sz w:val="17"/>
-          <w:szCs w:val="17"/>
-        </w:rPr>
-        <w:t xml:space="preserve"> </w:t>
+      <w:r>
+        <w:rPr>
+          <w:rFonts w:ascii="Consolas" w:hAnsi="Consolas" w:cs="Courier New"/>
+          <w:color w:val="000000"/>
+          <w:sz w:val="17"/>
+          <w:szCs w:val="17"/>
+        </w:rPr>
+        <w:t xml:space="preserve">loading_matrix </w:t>
       </w:r>
       <w:r>
         <w:rPr>
@@ -3656,17 +3590,7 @@
           <w:sz w:val="17"/>
           <w:szCs w:val="17"/>
         </w:rPr>
-        <w:t xml:space="preserve"> </w:t>
-      </w:r>
-      <w:proofErr w:type="spellStart"/>
-      <w:r>
-        <w:rPr>
-          <w:rFonts w:ascii="Consolas" w:hAnsi="Consolas" w:cs="Courier New"/>
-          <w:color w:val="000000"/>
-          <w:sz w:val="17"/>
-          <w:szCs w:val="17"/>
-        </w:rPr>
-        <w:t>pd</w:t>
+        <w:t xml:space="preserve"> pd</w:t>
       </w:r>
       <w:r>
         <w:rPr>
@@ -3686,7 +3610,6 @@
         </w:rPr>
         <w:t>DataFrame</w:t>
       </w:r>
-      <w:proofErr w:type="spellEnd"/>
       <w:r>
         <w:rPr>
           <w:rFonts w:ascii="Consolas" w:hAnsi="Consolas" w:cs="Courier New"/>
@@ -3696,7 +3619,6 @@
         </w:rPr>
         <w:t>(</w:t>
       </w:r>
-      <w:proofErr w:type="spellStart"/>
       <w:r>
         <w:rPr>
           <w:rFonts w:ascii="Consolas" w:hAnsi="Consolas" w:cs="Courier New"/>
@@ -3722,17 +3644,7 @@
           <w:sz w:val="17"/>
           <w:szCs w:val="17"/>
         </w:rPr>
-        <w:t>components</w:t>
-      </w:r>
-      <w:proofErr w:type="spellEnd"/>
-      <w:r>
-        <w:rPr>
-          <w:rFonts w:ascii="Consolas" w:hAnsi="Consolas" w:cs="Courier New"/>
-          <w:color w:val="000000"/>
-          <w:sz w:val="17"/>
-          <w:szCs w:val="17"/>
-        </w:rPr>
-        <w:t>_</w:t>
+        <w:t>components_</w:t>
       </w:r>
       <w:r>
         <w:rPr>
@@ -3913,6 +3825,7 @@
         <w:rPr>
           <w:noProof/>
         </w:rPr>
+        <w:lastRenderedPageBreak/>
         <w:drawing>
           <wp:inline distT="0" distB="0" distL="0" distR="0" wp14:anchorId="530211A7" wp14:editId="043D70BF">
             <wp:extent cx="5943600" cy="1797050"/>
@@ -4007,7 +3920,6 @@
           <w:sz w:val="17"/>
           <w:szCs w:val="17"/>
         </w:rPr>
-        <w:lastRenderedPageBreak/>
         <w:t xml:space="preserve">1. </w:t>
       </w:r>
       <w:r>
@@ -4035,17 +3947,7 @@
           <w:sz w:val="17"/>
           <w:szCs w:val="17"/>
         </w:rPr>
-        <w:t xml:space="preserve"> </w:t>
-      </w:r>
-      <w:proofErr w:type="spellStart"/>
-      <w:r>
-        <w:rPr>
-          <w:rFonts w:ascii="Consolas" w:hAnsi="Consolas" w:cs="Courier New"/>
-          <w:color w:val="000000"/>
-          <w:sz w:val="17"/>
-          <w:szCs w:val="17"/>
-        </w:rPr>
-        <w:t>pca</w:t>
+        <w:t xml:space="preserve"> pca</w:t>
       </w:r>
       <w:r>
         <w:rPr>
@@ -4063,17 +3965,7 @@
           <w:sz w:val="17"/>
           <w:szCs w:val="17"/>
         </w:rPr>
-        <w:t>explained_variance</w:t>
-      </w:r>
-      <w:proofErr w:type="spellEnd"/>
-      <w:r>
-        <w:rPr>
-          <w:rFonts w:ascii="Consolas" w:hAnsi="Consolas" w:cs="Courier New"/>
-          <w:color w:val="000000"/>
-          <w:sz w:val="17"/>
-          <w:szCs w:val="17"/>
-        </w:rPr>
-        <w:t>_</w:t>
+        <w:t>explained_variance_</w:t>
       </w:r>
     </w:p>
     <w:p>
@@ -4119,25 +4011,14 @@
         </w:rPr>
         <w:t xml:space="preserve">2. </w:t>
       </w:r>
-      <w:proofErr w:type="spellStart"/>
-      <w:r>
-        <w:rPr>
-          <w:rFonts w:ascii="Consolas" w:hAnsi="Consolas" w:cs="Courier New"/>
-          <w:color w:val="000000"/>
-          <w:sz w:val="17"/>
-          <w:szCs w:val="17"/>
-        </w:rPr>
-        <w:t>num_components</w:t>
-      </w:r>
-      <w:proofErr w:type="spellEnd"/>
-      <w:r>
-        <w:rPr>
-          <w:rFonts w:ascii="Consolas" w:hAnsi="Consolas" w:cs="Courier New"/>
-          <w:color w:val="000000"/>
-          <w:sz w:val="17"/>
-          <w:szCs w:val="17"/>
-        </w:rPr>
-        <w:t xml:space="preserve"> </w:t>
+      <w:r>
+        <w:rPr>
+          <w:rFonts w:ascii="Consolas" w:hAnsi="Consolas" w:cs="Courier New"/>
+          <w:color w:val="000000"/>
+          <w:sz w:val="17"/>
+          <w:szCs w:val="17"/>
+        </w:rPr>
+        <w:t xml:space="preserve">num_components </w:t>
       </w:r>
       <w:r>
         <w:rPr>
@@ -4298,19 +4179,8 @@
           <w:sz w:val="17"/>
           <w:szCs w:val="17"/>
         </w:rPr>
-        <w:t xml:space="preserve"> </w:t>
-      </w:r>
-      <w:proofErr w:type="spellStart"/>
-      <w:r>
-        <w:rPr>
-          <w:rFonts w:ascii="Consolas" w:hAnsi="Consolas" w:cs="Courier New"/>
-          <w:color w:val="000000"/>
-          <w:sz w:val="17"/>
-          <w:szCs w:val="17"/>
-        </w:rPr>
-        <w:t>num_components</w:t>
-      </w:r>
-      <w:proofErr w:type="spellEnd"/>
+        <w:t xml:space="preserve"> num_components</w:t>
+      </w:r>
       <w:r>
         <w:rPr>
           <w:rFonts w:ascii="Consolas" w:hAnsi="Consolas" w:cs="Courier New"/>
@@ -4479,27 +4349,7 @@
           <w:sz w:val="17"/>
           <w:szCs w:val="17"/>
         </w:rPr>
-        <w:t xml:space="preserve"># Create a </w:t>
-      </w:r>
-      <w:proofErr w:type="spellStart"/>
-      <w:r>
-        <w:rPr>
-          <w:rFonts w:ascii="Consolas" w:hAnsi="Consolas" w:cs="Courier New"/>
-          <w:color w:val="880000"/>
-          <w:sz w:val="17"/>
-          <w:szCs w:val="17"/>
-        </w:rPr>
-        <w:t>DataFrame</w:t>
-      </w:r>
-      <w:proofErr w:type="spellEnd"/>
-      <w:r>
-        <w:rPr>
-          <w:rFonts w:ascii="Consolas" w:hAnsi="Consolas" w:cs="Courier New"/>
-          <w:color w:val="880000"/>
-          <w:sz w:val="17"/>
-          <w:szCs w:val="17"/>
-        </w:rPr>
-        <w:t xml:space="preserve"> for components</w:t>
+        <w:t># Create a DataFrame for components</w:t>
       </w:r>
     </w:p>
     <w:p>
@@ -4545,25 +4395,14 @@
         </w:rPr>
         <w:t xml:space="preserve"> 2. </w:t>
       </w:r>
-      <w:proofErr w:type="spellStart"/>
-      <w:r>
-        <w:rPr>
-          <w:rFonts w:ascii="Consolas" w:hAnsi="Consolas" w:cs="Courier New"/>
-          <w:color w:val="000000"/>
-          <w:sz w:val="17"/>
-          <w:szCs w:val="17"/>
-        </w:rPr>
-        <w:t>components_df</w:t>
-      </w:r>
-      <w:proofErr w:type="spellEnd"/>
-      <w:r>
-        <w:rPr>
-          <w:rFonts w:ascii="Consolas" w:hAnsi="Consolas" w:cs="Courier New"/>
-          <w:color w:val="000000"/>
-          <w:sz w:val="17"/>
-          <w:szCs w:val="17"/>
-        </w:rPr>
-        <w:t xml:space="preserve"> </w:t>
+      <w:r>
+        <w:rPr>
+          <w:rFonts w:ascii="Consolas" w:hAnsi="Consolas" w:cs="Courier New"/>
+          <w:color w:val="000000"/>
+          <w:sz w:val="17"/>
+          <w:szCs w:val="17"/>
+        </w:rPr>
+        <w:t xml:space="preserve">components_df </w:t>
       </w:r>
       <w:r>
         <w:rPr>
@@ -4581,17 +4420,7 @@
           <w:sz w:val="17"/>
           <w:szCs w:val="17"/>
         </w:rPr>
-        <w:t xml:space="preserve"> </w:t>
-      </w:r>
-      <w:proofErr w:type="spellStart"/>
-      <w:r>
-        <w:rPr>
-          <w:rFonts w:ascii="Consolas" w:hAnsi="Consolas" w:cs="Courier New"/>
-          <w:color w:val="000000"/>
-          <w:sz w:val="17"/>
-          <w:szCs w:val="17"/>
-        </w:rPr>
-        <w:t>pd</w:t>
+        <w:t xml:space="preserve"> pd</w:t>
       </w:r>
       <w:r>
         <w:rPr>
@@ -4611,7 +4440,6 @@
         </w:rPr>
         <w:t>DataFrame</w:t>
       </w:r>
-      <w:proofErr w:type="spellEnd"/>
       <w:r>
         <w:rPr>
           <w:rFonts w:ascii="Consolas" w:hAnsi="Consolas" w:cs="Courier New"/>
@@ -4710,7 +4538,6 @@
         </w:rPr>
         <w:t>[</w:t>
       </w:r>
-      <w:proofErr w:type="spellStart"/>
       <w:r>
         <w:rPr>
           <w:rFonts w:ascii="Consolas" w:hAnsi="Consolas" w:cs="Courier New"/>
@@ -4727,17 +4554,7 @@
           <w:sz w:val="17"/>
           <w:szCs w:val="17"/>
         </w:rPr>
-        <w:t>'PC</w:t>
-      </w:r>
-      <w:proofErr w:type="spellEnd"/>
-      <w:r>
-        <w:rPr>
-          <w:rFonts w:ascii="Consolas" w:hAnsi="Consolas" w:cs="Courier New"/>
-          <w:color w:val="008800"/>
-          <w:sz w:val="17"/>
-          <w:szCs w:val="17"/>
-        </w:rPr>
-        <w:t>{i+1}'</w:t>
+        <w:t>'PC{i+1}'</w:t>
       </w:r>
       <w:r>
         <w:rPr>
@@ -4764,27 +4581,7 @@
           <w:sz w:val="17"/>
           <w:szCs w:val="17"/>
         </w:rPr>
-        <w:t xml:space="preserve"> </w:t>
-      </w:r>
-      <w:proofErr w:type="spellStart"/>
-      <w:r>
-        <w:rPr>
-          <w:rFonts w:ascii="Consolas" w:hAnsi="Consolas" w:cs="Courier New"/>
-          <w:color w:val="000000"/>
-          <w:sz w:val="17"/>
-          <w:szCs w:val="17"/>
-        </w:rPr>
-        <w:t>i</w:t>
-      </w:r>
-      <w:proofErr w:type="spellEnd"/>
-      <w:r>
-        <w:rPr>
-          <w:rFonts w:ascii="Consolas" w:hAnsi="Consolas" w:cs="Courier New"/>
-          <w:color w:val="000000"/>
-          <w:sz w:val="17"/>
-          <w:szCs w:val="17"/>
-        </w:rPr>
-        <w:t xml:space="preserve"> </w:t>
+        <w:t xml:space="preserve"> i </w:t>
       </w:r>
       <w:r>
         <w:rPr>
@@ -4813,7 +4610,6 @@
         </w:rPr>
         <w:t>(</w:t>
       </w:r>
-      <w:proofErr w:type="spellStart"/>
       <w:r>
         <w:rPr>
           <w:rFonts w:ascii="Consolas" w:hAnsi="Consolas" w:cs="Courier New"/>
@@ -4823,7 +4619,6 @@
         </w:rPr>
         <w:t>len</w:t>
       </w:r>
-      <w:proofErr w:type="spellEnd"/>
       <w:r>
         <w:rPr>
           <w:rFonts w:ascii="Consolas" w:hAnsi="Consolas" w:cs="Courier New"/>
@@ -4833,7 +4628,6 @@
         </w:rPr>
         <w:t>(</w:t>
       </w:r>
-      <w:proofErr w:type="spellStart"/>
       <w:r>
         <w:rPr>
           <w:rFonts w:ascii="Consolas" w:hAnsi="Consolas" w:cs="Courier New"/>
@@ -4859,17 +4653,7 @@
           <w:sz w:val="17"/>
           <w:szCs w:val="17"/>
         </w:rPr>
-        <w:t>explained_variance</w:t>
-      </w:r>
-      <w:proofErr w:type="spellEnd"/>
-      <w:r>
-        <w:rPr>
-          <w:rFonts w:ascii="Consolas" w:hAnsi="Consolas" w:cs="Courier New"/>
-          <w:color w:val="000000"/>
-          <w:sz w:val="17"/>
-          <w:szCs w:val="17"/>
-        </w:rPr>
-        <w:t>_</w:t>
+        <w:t>explained_variance_</w:t>
       </w:r>
       <w:r>
         <w:rPr>
@@ -4958,17 +4742,7 @@
           <w:sz w:val="17"/>
           <w:szCs w:val="17"/>
         </w:rPr>
-        <w:t xml:space="preserve"> </w:t>
-      </w:r>
-      <w:proofErr w:type="spellStart"/>
-      <w:r>
-        <w:rPr>
-          <w:rFonts w:ascii="Consolas" w:hAnsi="Consolas" w:cs="Courier New"/>
-          <w:color w:val="000000"/>
-          <w:sz w:val="17"/>
-          <w:szCs w:val="17"/>
-        </w:rPr>
-        <w:t>pca</w:t>
+        <w:t xml:space="preserve"> pca</w:t>
       </w:r>
       <w:r>
         <w:rPr>
@@ -4986,17 +4760,7 @@
           <w:sz w:val="17"/>
           <w:szCs w:val="17"/>
         </w:rPr>
-        <w:t>explained_variance</w:t>
-      </w:r>
-      <w:proofErr w:type="spellEnd"/>
-      <w:r>
-        <w:rPr>
-          <w:rFonts w:ascii="Consolas" w:hAnsi="Consolas" w:cs="Courier New"/>
-          <w:color w:val="000000"/>
-          <w:sz w:val="17"/>
-          <w:szCs w:val="17"/>
-        </w:rPr>
-        <w:t>_</w:t>
+        <w:t>explained_variance_</w:t>
       </w:r>
       <w:r>
         <w:rPr>
@@ -5085,17 +4849,7 @@
           <w:sz w:val="17"/>
           <w:szCs w:val="17"/>
         </w:rPr>
-        <w:t xml:space="preserve"> </w:t>
-      </w:r>
-      <w:proofErr w:type="spellStart"/>
-      <w:r>
-        <w:rPr>
-          <w:rFonts w:ascii="Consolas" w:hAnsi="Consolas" w:cs="Courier New"/>
-          <w:color w:val="000000"/>
-          <w:sz w:val="17"/>
-          <w:szCs w:val="17"/>
-        </w:rPr>
-        <w:t>pca</w:t>
+        <w:t xml:space="preserve"> pca</w:t>
       </w:r>
       <w:r>
         <w:rPr>
@@ -5113,17 +4867,7 @@
           <w:sz w:val="17"/>
           <w:szCs w:val="17"/>
         </w:rPr>
-        <w:t>explained_variance_ratio</w:t>
-      </w:r>
-      <w:proofErr w:type="spellEnd"/>
-      <w:r>
-        <w:rPr>
-          <w:rFonts w:ascii="Consolas" w:hAnsi="Consolas" w:cs="Courier New"/>
-          <w:color w:val="000000"/>
-          <w:sz w:val="17"/>
-          <w:szCs w:val="17"/>
-        </w:rPr>
-        <w:t xml:space="preserve">_ </w:t>
+        <w:t xml:space="preserve">explained_variance_ratio_ </w:t>
       </w:r>
       <w:r>
         <w:rPr>
@@ -5355,25 +5099,14 @@
         </w:rPr>
         <w:t xml:space="preserve"> 9. </w:t>
       </w:r>
-      <w:proofErr w:type="spellStart"/>
-      <w:r>
-        <w:rPr>
-          <w:rFonts w:ascii="Consolas" w:hAnsi="Consolas" w:cs="Courier New"/>
-          <w:color w:val="000000"/>
-          <w:sz w:val="17"/>
-          <w:szCs w:val="17"/>
-        </w:rPr>
-        <w:t>retained_components_df</w:t>
-      </w:r>
-      <w:proofErr w:type="spellEnd"/>
-      <w:r>
-        <w:rPr>
-          <w:rFonts w:ascii="Consolas" w:hAnsi="Consolas" w:cs="Courier New"/>
-          <w:color w:val="000000"/>
-          <w:sz w:val="17"/>
-          <w:szCs w:val="17"/>
-        </w:rPr>
-        <w:t xml:space="preserve"> </w:t>
+      <w:r>
+        <w:rPr>
+          <w:rFonts w:ascii="Consolas" w:hAnsi="Consolas" w:cs="Courier New"/>
+          <w:color w:val="000000"/>
+          <w:sz w:val="17"/>
+          <w:szCs w:val="17"/>
+        </w:rPr>
+        <w:t xml:space="preserve">retained_components_df </w:t>
       </w:r>
       <w:r>
         <w:rPr>
@@ -5391,9 +5124,17 @@
           <w:sz w:val="17"/>
           <w:szCs w:val="17"/>
         </w:rPr>
-        <w:t xml:space="preserve"> </w:t>
-      </w:r>
-      <w:proofErr w:type="spellStart"/>
+        <w:t xml:space="preserve"> components_df</w:t>
+      </w:r>
+      <w:r>
+        <w:rPr>
+          <w:rFonts w:ascii="Consolas" w:hAnsi="Consolas" w:cs="Courier New"/>
+          <w:color w:val="666600"/>
+          <w:sz w:val="17"/>
+          <w:szCs w:val="17"/>
+        </w:rPr>
+        <w:t>[</w:t>
+      </w:r>
       <w:r>
         <w:rPr>
           <w:rFonts w:ascii="Consolas" w:hAnsi="Consolas" w:cs="Courier New"/>
@@ -5403,27 +5144,6 @@
         </w:rPr>
         <w:t>components_df</w:t>
       </w:r>
-      <w:proofErr w:type="spellEnd"/>
-      <w:r>
-        <w:rPr>
-          <w:rFonts w:ascii="Consolas" w:hAnsi="Consolas" w:cs="Courier New"/>
-          <w:color w:val="666600"/>
-          <w:sz w:val="17"/>
-          <w:szCs w:val="17"/>
-        </w:rPr>
-        <w:t>[</w:t>
-      </w:r>
-      <w:proofErr w:type="spellStart"/>
-      <w:r>
-        <w:rPr>
-          <w:rFonts w:ascii="Consolas" w:hAnsi="Consolas" w:cs="Courier New"/>
-          <w:color w:val="000000"/>
-          <w:sz w:val="17"/>
-          <w:szCs w:val="17"/>
-        </w:rPr>
-        <w:t>components_df</w:t>
-      </w:r>
-      <w:proofErr w:type="spellEnd"/>
       <w:r>
         <w:rPr>
           <w:rFonts w:ascii="Consolas" w:hAnsi="Consolas" w:cs="Courier New"/>
@@ -5691,7 +5411,6 @@
         </w:rPr>
         <w:t>(</w:t>
       </w:r>
-      <w:proofErr w:type="spellStart"/>
       <w:r>
         <w:rPr>
           <w:rFonts w:ascii="Consolas" w:hAnsi="Consolas" w:cs="Courier New"/>
@@ -5701,7 +5420,6 @@
         </w:rPr>
         <w:t>retained_components_df</w:t>
       </w:r>
-      <w:proofErr w:type="spellEnd"/>
       <w:r>
         <w:rPr>
           <w:rFonts w:ascii="Consolas" w:hAnsi="Consolas" w:cs="Courier New"/>
@@ -5773,6 +5491,7 @@
         <w:rPr>
           <w:noProof/>
         </w:rPr>
+        <w:lastRenderedPageBreak/>
         <w:drawing>
           <wp:inline distT="0" distB="0" distL="0" distR="0" wp14:anchorId="642E299F" wp14:editId="6068C034">
             <wp:extent cx="4944165" cy="1428949"/>
@@ -5815,7 +5534,9 @@
         <w:ind w:firstLine="0"/>
       </w:pPr>
       <w:r>
-        <w:lastRenderedPageBreak/>
+        <w:rPr>
+          <w:noProof/>
+        </w:rPr>
         <w:drawing>
           <wp:inline distT="0" distB="0" distL="0" distR="0" wp14:anchorId="75CB0457" wp14:editId="59AFB268">
             <wp:extent cx="5943600" cy="3973830"/>
@@ -5954,6 +5675,7 @@
         <w:spacing w:line="360" w:lineRule="auto"/>
       </w:pPr>
       <w:r>
+        <w:lastRenderedPageBreak/>
         <w:t>PC8: 0.9684</w:t>
       </w:r>
     </w:p>
@@ -5989,11 +5711,7 @@
         <w:t>The variance values show the importance of each principal component, with components having an eigenvalue greater than one contributing most significantly to the dataset's variance.</w:t>
       </w:r>
       <w:r>
-        <w:t xml:space="preserve"> The </w:t>
-      </w:r>
-      <w:r>
-        <w:lastRenderedPageBreak/>
-        <w:t>Kaiser Criteria dictates that PCs with values greater than 1 be retained and as such only PC 1 through PC 5 were retained.</w:t>
+        <w:t xml:space="preserve"> The Kaiser Criteria dictates that PCs with values greater than 1 be retained and as such only PC 1 through PC 5 were retained.</w:t>
       </w:r>
     </w:p>
     <w:p>
@@ -6051,27 +5769,7 @@
           <w:sz w:val="17"/>
           <w:szCs w:val="17"/>
         </w:rPr>
-        <w:t xml:space="preserve"># Create a </w:t>
-      </w:r>
-      <w:proofErr w:type="spellStart"/>
-      <w:r>
-        <w:rPr>
-          <w:rFonts w:ascii="Consolas" w:hAnsi="Consolas" w:cs="Courier New"/>
-          <w:color w:val="880000"/>
-          <w:sz w:val="17"/>
-          <w:szCs w:val="17"/>
-        </w:rPr>
-        <w:t>DataFrame</w:t>
-      </w:r>
-      <w:proofErr w:type="spellEnd"/>
-      <w:r>
-        <w:rPr>
-          <w:rFonts w:ascii="Consolas" w:hAnsi="Consolas" w:cs="Courier New"/>
-          <w:color w:val="880000"/>
-          <w:sz w:val="17"/>
-          <w:szCs w:val="17"/>
-        </w:rPr>
-        <w:t xml:space="preserve"> for components</w:t>
+        <w:t># Create a DataFrame for components</w:t>
       </w:r>
     </w:p>
     <w:p>
@@ -6117,25 +5815,14 @@
         </w:rPr>
         <w:t xml:space="preserve"> 2. </w:t>
       </w:r>
-      <w:proofErr w:type="spellStart"/>
-      <w:r>
-        <w:rPr>
-          <w:rFonts w:ascii="Consolas" w:hAnsi="Consolas" w:cs="Courier New"/>
-          <w:color w:val="000000"/>
-          <w:sz w:val="17"/>
-          <w:szCs w:val="17"/>
-        </w:rPr>
-        <w:t>components_df</w:t>
-      </w:r>
-      <w:proofErr w:type="spellEnd"/>
-      <w:r>
-        <w:rPr>
-          <w:rFonts w:ascii="Consolas" w:hAnsi="Consolas" w:cs="Courier New"/>
-          <w:color w:val="000000"/>
-          <w:sz w:val="17"/>
-          <w:szCs w:val="17"/>
-        </w:rPr>
-        <w:t xml:space="preserve"> </w:t>
+      <w:r>
+        <w:rPr>
+          <w:rFonts w:ascii="Consolas" w:hAnsi="Consolas" w:cs="Courier New"/>
+          <w:color w:val="000000"/>
+          <w:sz w:val="17"/>
+          <w:szCs w:val="17"/>
+        </w:rPr>
+        <w:t xml:space="preserve">components_df </w:t>
       </w:r>
       <w:r>
         <w:rPr>
@@ -6153,17 +5840,7 @@
           <w:sz w:val="17"/>
           <w:szCs w:val="17"/>
         </w:rPr>
-        <w:t xml:space="preserve"> </w:t>
-      </w:r>
-      <w:proofErr w:type="spellStart"/>
-      <w:r>
-        <w:rPr>
-          <w:rFonts w:ascii="Consolas" w:hAnsi="Consolas" w:cs="Courier New"/>
-          <w:color w:val="000000"/>
-          <w:sz w:val="17"/>
-          <w:szCs w:val="17"/>
-        </w:rPr>
-        <w:t>pd</w:t>
+        <w:t xml:space="preserve"> pd</w:t>
       </w:r>
       <w:r>
         <w:rPr>
@@ -6183,7 +5860,6 @@
         </w:rPr>
         <w:t>DataFrame</w:t>
       </w:r>
-      <w:proofErr w:type="spellEnd"/>
       <w:r>
         <w:rPr>
           <w:rFonts w:ascii="Consolas" w:hAnsi="Consolas" w:cs="Courier New"/>
@@ -6282,7 +5958,6 @@
         </w:rPr>
         <w:t>[</w:t>
       </w:r>
-      <w:proofErr w:type="spellStart"/>
       <w:r>
         <w:rPr>
           <w:rFonts w:ascii="Consolas" w:hAnsi="Consolas" w:cs="Courier New"/>
@@ -6299,17 +5974,7 @@
           <w:sz w:val="17"/>
           <w:szCs w:val="17"/>
         </w:rPr>
-        <w:t>'PC</w:t>
-      </w:r>
-      <w:proofErr w:type="spellEnd"/>
-      <w:r>
-        <w:rPr>
-          <w:rFonts w:ascii="Consolas" w:hAnsi="Consolas" w:cs="Courier New"/>
-          <w:color w:val="008800"/>
-          <w:sz w:val="17"/>
-          <w:szCs w:val="17"/>
-        </w:rPr>
-        <w:t>{i+1}'</w:t>
+        <w:t>'PC{i+1}'</w:t>
       </w:r>
       <w:r>
         <w:rPr>
@@ -6336,27 +6001,7 @@
           <w:sz w:val="17"/>
           <w:szCs w:val="17"/>
         </w:rPr>
-        <w:t xml:space="preserve"> </w:t>
-      </w:r>
-      <w:proofErr w:type="spellStart"/>
-      <w:r>
-        <w:rPr>
-          <w:rFonts w:ascii="Consolas" w:hAnsi="Consolas" w:cs="Courier New"/>
-          <w:color w:val="000000"/>
-          <w:sz w:val="17"/>
-          <w:szCs w:val="17"/>
-        </w:rPr>
-        <w:t>i</w:t>
-      </w:r>
-      <w:proofErr w:type="spellEnd"/>
-      <w:r>
-        <w:rPr>
-          <w:rFonts w:ascii="Consolas" w:hAnsi="Consolas" w:cs="Courier New"/>
-          <w:color w:val="000000"/>
-          <w:sz w:val="17"/>
-          <w:szCs w:val="17"/>
-        </w:rPr>
-        <w:t xml:space="preserve"> </w:t>
+        <w:t xml:space="preserve"> i </w:t>
       </w:r>
       <w:r>
         <w:rPr>
@@ -6385,7 +6030,6 @@
         </w:rPr>
         <w:t>(</w:t>
       </w:r>
-      <w:proofErr w:type="spellStart"/>
       <w:r>
         <w:rPr>
           <w:rFonts w:ascii="Consolas" w:hAnsi="Consolas" w:cs="Courier New"/>
@@ -6395,7 +6039,6 @@
         </w:rPr>
         <w:t>len</w:t>
       </w:r>
-      <w:proofErr w:type="spellEnd"/>
       <w:r>
         <w:rPr>
           <w:rFonts w:ascii="Consolas" w:hAnsi="Consolas" w:cs="Courier New"/>
@@ -6405,7 +6048,6 @@
         </w:rPr>
         <w:t>(</w:t>
       </w:r>
-      <w:proofErr w:type="spellStart"/>
       <w:r>
         <w:rPr>
           <w:rFonts w:ascii="Consolas" w:hAnsi="Consolas" w:cs="Courier New"/>
@@ -6431,17 +6073,7 @@
           <w:sz w:val="17"/>
           <w:szCs w:val="17"/>
         </w:rPr>
-        <w:t>explained_variance</w:t>
-      </w:r>
-      <w:proofErr w:type="spellEnd"/>
-      <w:r>
-        <w:rPr>
-          <w:rFonts w:ascii="Consolas" w:hAnsi="Consolas" w:cs="Courier New"/>
-          <w:color w:val="000000"/>
-          <w:sz w:val="17"/>
-          <w:szCs w:val="17"/>
-        </w:rPr>
-        <w:t>_</w:t>
+        <w:t>explained_variance_</w:t>
       </w:r>
       <w:r>
         <w:rPr>
@@ -6530,17 +6162,7 @@
           <w:sz w:val="17"/>
           <w:szCs w:val="17"/>
         </w:rPr>
-        <w:t xml:space="preserve"> </w:t>
-      </w:r>
-      <w:proofErr w:type="spellStart"/>
-      <w:r>
-        <w:rPr>
-          <w:rFonts w:ascii="Consolas" w:hAnsi="Consolas" w:cs="Courier New"/>
-          <w:color w:val="000000"/>
-          <w:sz w:val="17"/>
-          <w:szCs w:val="17"/>
-        </w:rPr>
-        <w:t>pca</w:t>
+        <w:t xml:space="preserve"> pca</w:t>
       </w:r>
       <w:r>
         <w:rPr>
@@ -6558,17 +6180,7 @@
           <w:sz w:val="17"/>
           <w:szCs w:val="17"/>
         </w:rPr>
-        <w:t>explained_variance</w:t>
-      </w:r>
-      <w:proofErr w:type="spellEnd"/>
-      <w:r>
-        <w:rPr>
-          <w:rFonts w:ascii="Consolas" w:hAnsi="Consolas" w:cs="Courier New"/>
-          <w:color w:val="000000"/>
-          <w:sz w:val="17"/>
-          <w:szCs w:val="17"/>
-        </w:rPr>
-        <w:t>_</w:t>
+        <w:t>explained_variance_</w:t>
       </w:r>
       <w:r>
         <w:rPr>
@@ -6657,17 +6269,7 @@
           <w:sz w:val="17"/>
           <w:szCs w:val="17"/>
         </w:rPr>
-        <w:t xml:space="preserve"> </w:t>
-      </w:r>
-      <w:proofErr w:type="spellStart"/>
-      <w:r>
-        <w:rPr>
-          <w:rFonts w:ascii="Consolas" w:hAnsi="Consolas" w:cs="Courier New"/>
-          <w:color w:val="000000"/>
-          <w:sz w:val="17"/>
-          <w:szCs w:val="17"/>
-        </w:rPr>
-        <w:t>pca</w:t>
+        <w:t xml:space="preserve"> pca</w:t>
       </w:r>
       <w:r>
         <w:rPr>
@@ -6685,17 +6287,7 @@
           <w:sz w:val="17"/>
           <w:szCs w:val="17"/>
         </w:rPr>
-        <w:t>explained_variance_ratio</w:t>
-      </w:r>
-      <w:proofErr w:type="spellEnd"/>
-      <w:r>
-        <w:rPr>
-          <w:rFonts w:ascii="Consolas" w:hAnsi="Consolas" w:cs="Courier New"/>
-          <w:color w:val="000000"/>
-          <w:sz w:val="17"/>
-          <w:szCs w:val="17"/>
-        </w:rPr>
-        <w:t xml:space="preserve">_ </w:t>
+        <w:t xml:space="preserve">explained_variance_ratio_ </w:t>
       </w:r>
       <w:r>
         <w:rPr>
@@ -6927,25 +6519,14 @@
         </w:rPr>
         <w:t xml:space="preserve"> 9. </w:t>
       </w:r>
-      <w:proofErr w:type="spellStart"/>
-      <w:r>
-        <w:rPr>
-          <w:rFonts w:ascii="Consolas" w:hAnsi="Consolas" w:cs="Courier New"/>
-          <w:color w:val="000000"/>
-          <w:sz w:val="17"/>
-          <w:szCs w:val="17"/>
-        </w:rPr>
-        <w:t>retained_components_df</w:t>
-      </w:r>
-      <w:proofErr w:type="spellEnd"/>
-      <w:r>
-        <w:rPr>
-          <w:rFonts w:ascii="Consolas" w:hAnsi="Consolas" w:cs="Courier New"/>
-          <w:color w:val="000000"/>
-          <w:sz w:val="17"/>
-          <w:szCs w:val="17"/>
-        </w:rPr>
-        <w:t xml:space="preserve"> </w:t>
+      <w:r>
+        <w:rPr>
+          <w:rFonts w:ascii="Consolas" w:hAnsi="Consolas" w:cs="Courier New"/>
+          <w:color w:val="000000"/>
+          <w:sz w:val="17"/>
+          <w:szCs w:val="17"/>
+        </w:rPr>
+        <w:t xml:space="preserve">retained_components_df </w:t>
       </w:r>
       <w:r>
         <w:rPr>
@@ -6963,9 +6544,17 @@
           <w:sz w:val="17"/>
           <w:szCs w:val="17"/>
         </w:rPr>
-        <w:t xml:space="preserve"> </w:t>
-      </w:r>
-      <w:proofErr w:type="spellStart"/>
+        <w:t xml:space="preserve"> components_df</w:t>
+      </w:r>
+      <w:r>
+        <w:rPr>
+          <w:rFonts w:ascii="Consolas" w:hAnsi="Consolas" w:cs="Courier New"/>
+          <w:color w:val="666600"/>
+          <w:sz w:val="17"/>
+          <w:szCs w:val="17"/>
+        </w:rPr>
+        <w:t>[</w:t>
+      </w:r>
       <w:r>
         <w:rPr>
           <w:rFonts w:ascii="Consolas" w:hAnsi="Consolas" w:cs="Courier New"/>
@@ -6975,27 +6564,6 @@
         </w:rPr>
         <w:t>components_df</w:t>
       </w:r>
-      <w:proofErr w:type="spellEnd"/>
-      <w:r>
-        <w:rPr>
-          <w:rFonts w:ascii="Consolas" w:hAnsi="Consolas" w:cs="Courier New"/>
-          <w:color w:val="666600"/>
-          <w:sz w:val="17"/>
-          <w:szCs w:val="17"/>
-        </w:rPr>
-        <w:t>[</w:t>
-      </w:r>
-      <w:proofErr w:type="spellStart"/>
-      <w:r>
-        <w:rPr>
-          <w:rFonts w:ascii="Consolas" w:hAnsi="Consolas" w:cs="Courier New"/>
-          <w:color w:val="000000"/>
-          <w:sz w:val="17"/>
-          <w:szCs w:val="17"/>
-        </w:rPr>
-        <w:t>components_df</w:t>
-      </w:r>
-      <w:proofErr w:type="spellEnd"/>
       <w:r>
         <w:rPr>
           <w:rFonts w:ascii="Consolas" w:hAnsi="Consolas" w:cs="Courier New"/>
@@ -7263,7 +6831,6 @@
         </w:rPr>
         <w:t>(</w:t>
       </w:r>
-      <w:proofErr w:type="spellStart"/>
       <w:r>
         <w:rPr>
           <w:rFonts w:ascii="Consolas" w:hAnsi="Consolas" w:cs="Courier New"/>
@@ -7273,7 +6840,6 @@
         </w:rPr>
         <w:t>retained_components_df</w:t>
       </w:r>
-      <w:proofErr w:type="spellEnd"/>
       <w:r>
         <w:rPr>
           <w:rFonts w:ascii="Consolas" w:hAnsi="Consolas" w:cs="Courier New"/>
@@ -7392,11 +6958,11 @@
     </w:p>
     <w:p>
       <w:r>
-        <w:t xml:space="preserve">The PCA analysis revealed that five principal components were retained based on the Kaiser criterion, which selects components with eigenvalues greater than one. The retained components (PC1 to PC5) capture most of the dataset's variance, accounting for a cumulative variance of 6.7733, which is approximately 67.73%. By focusing on these five components, healthcare providers can better understand the key factors influencing patient readmission outcomes, which could help in improving resource allocation and targeted interventions. The remaining components were not retained as their eigenvalues were below one, indicating they contribute minimally to the dataset's total variance and would add complexity without significant informational gain. The remaining components were not retained as their eigenvalues were </w:t>
+        <w:t xml:space="preserve">The PCA analysis revealed that five principal components were retained based on the Kaiser criterion, which selects components with eigenvalues greater than one. The retained components (PC1 to PC5) capture most of the dataset's variance, accounting for a cumulative variance of 6.7733, which is approximately 67.73%. By focusing on these five components, healthcare providers can better understand the key factors influencing patient readmission outcomes, which could help in improving resource allocation and targeted interventions. The </w:t>
       </w:r>
       <w:r>
         <w:lastRenderedPageBreak/>
-        <w:t>below one, indicating they contribute minimally to the dataset's total variance and would add complexity without significant informational gain.</w:t>
+        <w:t>remaining components were not retained as their eigenvalues were below one, indicating they contribute minimally to the dataset's total variance and would add complexity without significant informational gain. The remaining components were not retained as their eigenvalues were below one, indicating they contribute minimally to the dataset's total variance and would add complexity without significant informational gain.</w:t>
       </w:r>
     </w:p>
     <w:p/>

</xml_diff>